<commit_message>
updated template with integration
</commit_message>
<xml_diff>
--- a/computingservices/DocumentServices/templates/redline_redaction_summary.docx
+++ b/computingservices/DocumentServices/templates/redline_redaction_summary.docx
@@ -209,6 +209,20 @@
           <w:color w:val="A1192F"/>
         </w:rPr>
       </w:pPr>
+    </w:p>
+    <w:p>
+      <w:pPr>
+        <w:tabs>
+          <w:tab w:val="left" w:pos="5575"/>
+        </w:tabs>
+        <w:spacing w:before="240" w:after="240"/>
+        <w:rPr>
+          <w:rFonts w:ascii="BCSans-Bold" w:hAnsi="BCSans-Bold" w:cs="BCSans-Bold"/>
+          <w:b/>
+          <w:bCs/>
+          <w:color w:val="A1192F"/>
+        </w:rPr>
+      </w:pPr>
       <w:r>
         <w:rPr>
           <w:rFonts w:ascii="BCSans-Bold" w:hAnsi="BCSans-Bold" w:cs="BCSans-Bold"/>
@@ -421,8 +435,9 @@
         <w:tblLook w:val="04A0" w:firstRow="1" w:lastRow="0" w:firstColumn="1" w:lastColumn="0" w:noHBand="0" w:noVBand="1"/>
       </w:tblPr>
       <w:tblGrid>
-        <w:gridCol w:w="5936"/>
-        <w:gridCol w:w="3424"/>
+        <w:gridCol w:w="4355"/>
+        <w:gridCol w:w="425"/>
+        <w:gridCol w:w="4580"/>
       </w:tblGrid>
       <w:tr>
         <w:trPr>
@@ -430,7 +445,7 @@
         </w:trPr>
         <w:tc>
           <w:tcPr>
-            <w:tcW w:w="5936" w:type="dxa"/>
+            <w:tcW w:w="4355" w:type="dxa"/>
             <w:tcBorders>
               <w:top w:val="nil"/>
               <w:left w:val="nil"/>
@@ -447,16 +462,16 @@
               <w:rPr>
                 <w:rFonts w:ascii="BC Sans" w:hAnsi="BC Sans"/>
                 <w:color w:val="000000" w:themeColor="text1"/>
-                <w:sz w:val="22"/>
-                <w:szCs w:val="22"/>
+                <w:sz w:val="20"/>
+                <w:szCs w:val="20"/>
               </w:rPr>
             </w:pPr>
             <w:r>
               <w:rPr>
                 <w:rFonts w:ascii="BCSans-Regular" w:hAnsi="BCSans-Regular" w:cs="BCSans-Regular"/>
                 <w:color w:val="A1192F"/>
-                <w:sz w:val="22"/>
-                <w:szCs w:val="22"/>
+                <w:sz w:val="20"/>
+                <w:szCs w:val="20"/>
               </w:rPr>
               <w:t xml:space="preserve">pg. </w:t>
             </w:r>
@@ -464,8 +479,8 @@
               <w:rPr>
                 <w:rFonts w:ascii="BCSans-Regular" w:hAnsi="BCSans-Regular" w:cs="BCSans-Regular"/>
                 <w:color w:val="A1192F"/>
-                <w:sz w:val="22"/>
-                <w:szCs w:val="22"/>
+                <w:sz w:val="20"/>
+                <w:szCs w:val="20"/>
               </w:rPr>
               <w:t>{</w:t>
             </w:r>
@@ -474,8 +489,8 @@
               <w:rPr>
                 <w:rFonts w:ascii="BCSans-Regular" w:hAnsi="BCSans-Regular" w:cs="BCSans-Regular"/>
                 <w:color w:val="A1192F"/>
-                <w:sz w:val="22"/>
-                <w:szCs w:val="22"/>
+                <w:sz w:val="20"/>
+                <w:szCs w:val="20"/>
               </w:rPr>
               <w:t>d.data</w:t>
             </w:r>
@@ -484,8 +499,8 @@
               <w:rPr>
                 <w:rFonts w:ascii="BCSans-Regular" w:hAnsi="BCSans-Regular" w:cs="BCSans-Regular"/>
                 <w:color w:val="A1192F"/>
-                <w:sz w:val="22"/>
-                <w:szCs w:val="22"/>
+                <w:sz w:val="20"/>
+                <w:szCs w:val="20"/>
               </w:rPr>
               <w:t>[</w:t>
             </w:r>
@@ -494,8 +509,8 @@
               <w:rPr>
                 <w:rFonts w:ascii="BCSans-Regular" w:hAnsi="BCSans-Regular" w:cs="BCSans-Regular"/>
                 <w:color w:val="A1192F"/>
-                <w:sz w:val="22"/>
-                <w:szCs w:val="22"/>
+                <w:sz w:val="20"/>
+                <w:szCs w:val="20"/>
               </w:rPr>
               <w:t>i</w:t>
             </w:r>
@@ -505,8 +520,8 @@
               <w:rPr>
                 <w:rFonts w:ascii="BCSans-Regular" w:hAnsi="BCSans-Regular" w:cs="BCSans-Regular"/>
                 <w:color w:val="A1192F"/>
-                <w:sz w:val="22"/>
-                <w:szCs w:val="22"/>
+                <w:sz w:val="20"/>
+                <w:szCs w:val="20"/>
               </w:rPr>
               <w:t>].sections</w:t>
             </w:r>
@@ -515,8 +530,8 @@
               <w:rPr>
                 <w:rFonts w:ascii="BCSans-Regular" w:hAnsi="BCSans-Regular" w:cs="BCSans-Regular"/>
                 <w:color w:val="A1192F"/>
-                <w:sz w:val="22"/>
-                <w:szCs w:val="22"/>
+                <w:sz w:val="20"/>
+                <w:szCs w:val="20"/>
               </w:rPr>
               <w:t>[</w:t>
             </w:r>
@@ -525,8 +540,8 @@
               <w:rPr>
                 <w:rFonts w:ascii="BCSans-Regular" w:hAnsi="BCSans-Regular" w:cs="BCSans-Regular"/>
                 <w:color w:val="A1192F"/>
-                <w:sz w:val="22"/>
-                <w:szCs w:val="22"/>
+                <w:sz w:val="20"/>
+                <w:szCs w:val="20"/>
               </w:rPr>
               <w:t>i</w:t>
             </w:r>
@@ -535,8 +550,8 @@
               <w:rPr>
                 <w:rFonts w:ascii="BCSans-Regular" w:hAnsi="BCSans-Regular" w:cs="BCSans-Regular"/>
                 <w:color w:val="A1192F"/>
-                <w:sz w:val="22"/>
-                <w:szCs w:val="22"/>
+                <w:sz w:val="20"/>
+                <w:szCs w:val="20"/>
               </w:rPr>
               <w:t>].range}</w:t>
             </w:r>
@@ -544,7 +559,8 @@
         </w:tc>
         <w:tc>
           <w:tcPr>
-            <w:tcW w:w="3424" w:type="dxa"/>
+            <w:tcW w:w="5005" w:type="dxa"/>
+            <w:gridSpan w:val="2"/>
             <w:tcBorders>
               <w:top w:val="nil"/>
               <w:left w:val="nil"/>
@@ -561,16 +577,16 @@
               <w:rPr>
                 <w:rFonts w:ascii="BC Sans" w:hAnsi="BC Sans"/>
                 <w:color w:val="000000" w:themeColor="text1"/>
-                <w:sz w:val="22"/>
-                <w:szCs w:val="22"/>
+                <w:sz w:val="20"/>
+                <w:szCs w:val="20"/>
               </w:rPr>
             </w:pPr>
             <w:r>
               <w:rPr>
                 <w:rFonts w:ascii="BCSans-Regular" w:hAnsi="BCSans-Regular" w:cs="BCSans-Regular"/>
                 <w:color w:val="A1192F"/>
-                <w:sz w:val="22"/>
-                <w:szCs w:val="22"/>
+                <w:sz w:val="20"/>
+                <w:szCs w:val="20"/>
               </w:rPr>
               <w:t>{</w:t>
             </w:r>
@@ -579,8 +595,8 @@
               <w:rPr>
                 <w:rFonts w:ascii="BCSans-Regular" w:hAnsi="BCSans-Regular" w:cs="BCSans-Regular"/>
                 <w:color w:val="A1192F"/>
-                <w:sz w:val="22"/>
-                <w:szCs w:val="22"/>
+                <w:sz w:val="20"/>
+                <w:szCs w:val="20"/>
               </w:rPr>
               <w:t>d.data</w:t>
             </w:r>
@@ -589,8 +605,8 @@
               <w:rPr>
                 <w:rFonts w:ascii="BCSans-Regular" w:hAnsi="BCSans-Regular" w:cs="BCSans-Regular"/>
                 <w:color w:val="A1192F"/>
-                <w:sz w:val="22"/>
-                <w:szCs w:val="22"/>
+                <w:sz w:val="20"/>
+                <w:szCs w:val="20"/>
               </w:rPr>
               <w:t>[</w:t>
             </w:r>
@@ -599,8 +615,8 @@
               <w:rPr>
                 <w:rFonts w:ascii="BCSans-Regular" w:hAnsi="BCSans-Regular" w:cs="BCSans-Regular"/>
                 <w:color w:val="A1192F"/>
-                <w:sz w:val="22"/>
-                <w:szCs w:val="22"/>
+                <w:sz w:val="20"/>
+                <w:szCs w:val="20"/>
               </w:rPr>
               <w:t>i</w:t>
             </w:r>
@@ -610,8 +626,8 @@
               <w:rPr>
                 <w:rFonts w:ascii="BCSans-Regular" w:hAnsi="BCSans-Regular" w:cs="BCSans-Regular"/>
                 <w:color w:val="A1192F"/>
-                <w:sz w:val="22"/>
-                <w:szCs w:val="22"/>
+                <w:sz w:val="20"/>
+                <w:szCs w:val="20"/>
               </w:rPr>
               <w:t>].sections</w:t>
             </w:r>
@@ -620,8 +636,8 @@
               <w:rPr>
                 <w:rFonts w:ascii="BCSans-Regular" w:hAnsi="BCSans-Regular" w:cs="BCSans-Regular"/>
                 <w:color w:val="A1192F"/>
-                <w:sz w:val="22"/>
-                <w:szCs w:val="22"/>
+                <w:sz w:val="20"/>
+                <w:szCs w:val="20"/>
               </w:rPr>
               <w:t>[</w:t>
             </w:r>
@@ -630,8 +646,8 @@
               <w:rPr>
                 <w:rFonts w:ascii="BCSans-Regular" w:hAnsi="BCSans-Regular" w:cs="BCSans-Regular"/>
                 <w:color w:val="A1192F"/>
-                <w:sz w:val="22"/>
-                <w:szCs w:val="22"/>
+                <w:sz w:val="20"/>
+                <w:szCs w:val="20"/>
               </w:rPr>
               <w:t>i</w:t>
             </w:r>
@@ -640,8 +656,8 @@
               <w:rPr>
                 <w:rFonts w:ascii="BCSans-Regular" w:hAnsi="BCSans-Regular" w:cs="BCSans-Regular"/>
                 <w:color w:val="A1192F"/>
-                <w:sz w:val="22"/>
-                <w:szCs w:val="22"/>
+                <w:sz w:val="20"/>
+                <w:szCs w:val="20"/>
               </w:rPr>
               <w:t>].section}</w:t>
             </w:r>
@@ -654,7 +670,7 @@
         </w:trPr>
         <w:tc>
           <w:tcPr>
-            <w:tcW w:w="5936" w:type="dxa"/>
+            <w:tcW w:w="4355" w:type="dxa"/>
             <w:tcBorders>
               <w:top w:val="nil"/>
               <w:left w:val="nil"/>
@@ -671,16 +687,16 @@
               <w:rPr>
                 <w:rFonts w:ascii="BC Sans" w:hAnsi="BC Sans"/>
                 <w:color w:val="000000" w:themeColor="text1"/>
-                <w:sz w:val="22"/>
-                <w:szCs w:val="22"/>
+                <w:sz w:val="20"/>
+                <w:szCs w:val="20"/>
               </w:rPr>
             </w:pPr>
             <w:r>
               <w:rPr>
                 <w:rFonts w:ascii="BCSans-Regular" w:hAnsi="BCSans-Regular" w:cs="BCSans-Regular"/>
                 <w:color w:val="A1192F"/>
-                <w:sz w:val="22"/>
-                <w:szCs w:val="22"/>
+                <w:sz w:val="20"/>
+                <w:szCs w:val="20"/>
               </w:rPr>
               <w:t>pg. {</w:t>
             </w:r>
@@ -689,8 +705,8 @@
               <w:rPr>
                 <w:rFonts w:ascii="BCSans-Regular" w:hAnsi="BCSans-Regular" w:cs="BCSans-Regular"/>
                 <w:color w:val="A1192F"/>
-                <w:sz w:val="22"/>
-                <w:szCs w:val="22"/>
+                <w:sz w:val="20"/>
+                <w:szCs w:val="20"/>
               </w:rPr>
               <w:t>d.data</w:t>
             </w:r>
@@ -699,8 +715,8 @@
               <w:rPr>
                 <w:rFonts w:ascii="BCSans-Regular" w:hAnsi="BCSans-Regular" w:cs="BCSans-Regular"/>
                 <w:color w:val="A1192F"/>
-                <w:sz w:val="22"/>
-                <w:szCs w:val="22"/>
+                <w:sz w:val="20"/>
+                <w:szCs w:val="20"/>
               </w:rPr>
               <w:t>[</w:t>
             </w:r>
@@ -709,8 +725,8 @@
               <w:rPr>
                 <w:rFonts w:ascii="BCSans-Regular" w:hAnsi="BCSans-Regular" w:cs="BCSans-Regular"/>
                 <w:color w:val="A1192F"/>
-                <w:sz w:val="22"/>
-                <w:szCs w:val="22"/>
+                <w:sz w:val="20"/>
+                <w:szCs w:val="20"/>
               </w:rPr>
               <w:t>i</w:t>
             </w:r>
@@ -720,8 +736,8 @@
               <w:rPr>
                 <w:rFonts w:ascii="BCSans-Regular" w:hAnsi="BCSans-Regular" w:cs="BCSans-Regular"/>
                 <w:color w:val="A1192F"/>
-                <w:sz w:val="22"/>
-                <w:szCs w:val="22"/>
+                <w:sz w:val="20"/>
+                <w:szCs w:val="20"/>
               </w:rPr>
               <w:t>].sections</w:t>
             </w:r>
@@ -730,8 +746,8 @@
               <w:rPr>
                 <w:rFonts w:ascii="BCSans-Regular" w:hAnsi="BCSans-Regular" w:cs="BCSans-Regular"/>
                 <w:color w:val="A1192F"/>
-                <w:sz w:val="22"/>
-                <w:szCs w:val="22"/>
+                <w:sz w:val="20"/>
+                <w:szCs w:val="20"/>
               </w:rPr>
               <w:t>[i+1].range}</w:t>
             </w:r>
@@ -739,7 +755,8 @@
         </w:tc>
         <w:tc>
           <w:tcPr>
-            <w:tcW w:w="3424" w:type="dxa"/>
+            <w:tcW w:w="5005" w:type="dxa"/>
+            <w:gridSpan w:val="2"/>
             <w:tcBorders>
               <w:top w:val="nil"/>
               <w:left w:val="nil"/>
@@ -756,16 +773,16 @@
               <w:rPr>
                 <w:rFonts w:ascii="BC Sans" w:hAnsi="BC Sans"/>
                 <w:color w:val="000000" w:themeColor="text1"/>
-                <w:sz w:val="22"/>
-                <w:szCs w:val="22"/>
+                <w:sz w:val="20"/>
+                <w:szCs w:val="20"/>
               </w:rPr>
             </w:pPr>
             <w:r>
               <w:rPr>
                 <w:rFonts w:ascii="BCSans-Regular" w:hAnsi="BCSans-Regular" w:cs="BCSans-Regular"/>
                 <w:color w:val="A1192F"/>
-                <w:sz w:val="22"/>
-                <w:szCs w:val="22"/>
+                <w:sz w:val="20"/>
+                <w:szCs w:val="20"/>
               </w:rPr>
               <w:t>{</w:t>
             </w:r>
@@ -774,8 +791,8 @@
               <w:rPr>
                 <w:rFonts w:ascii="BCSans-Regular" w:hAnsi="BCSans-Regular" w:cs="BCSans-Regular"/>
                 <w:color w:val="A1192F"/>
-                <w:sz w:val="22"/>
-                <w:szCs w:val="22"/>
+                <w:sz w:val="20"/>
+                <w:szCs w:val="20"/>
               </w:rPr>
               <w:t>d.data</w:t>
             </w:r>
@@ -784,8 +801,8 @@
               <w:rPr>
                 <w:rFonts w:ascii="BCSans-Regular" w:hAnsi="BCSans-Regular" w:cs="BCSans-Regular"/>
                 <w:color w:val="A1192F"/>
-                <w:sz w:val="22"/>
-                <w:szCs w:val="22"/>
+                <w:sz w:val="20"/>
+                <w:szCs w:val="20"/>
               </w:rPr>
               <w:t>[</w:t>
             </w:r>
@@ -794,8 +811,8 @@
               <w:rPr>
                 <w:rFonts w:ascii="BCSans-Regular" w:hAnsi="BCSans-Regular" w:cs="BCSans-Regular"/>
                 <w:color w:val="A1192F"/>
-                <w:sz w:val="22"/>
-                <w:szCs w:val="22"/>
+                <w:sz w:val="20"/>
+                <w:szCs w:val="20"/>
               </w:rPr>
               <w:t>i</w:t>
             </w:r>
@@ -805,8 +822,8 @@
               <w:rPr>
                 <w:rFonts w:ascii="BCSans-Regular" w:hAnsi="BCSans-Regular" w:cs="BCSans-Regular"/>
                 <w:color w:val="A1192F"/>
-                <w:sz w:val="22"/>
-                <w:szCs w:val="22"/>
+                <w:sz w:val="20"/>
+                <w:szCs w:val="20"/>
               </w:rPr>
               <w:t>].sections</w:t>
             </w:r>
@@ -815,201 +832,22 @@
               <w:rPr>
                 <w:rFonts w:ascii="BCSans-Regular" w:hAnsi="BCSans-Regular" w:cs="BCSans-Regular"/>
                 <w:color w:val="A1192F"/>
-                <w:sz w:val="22"/>
-                <w:szCs w:val="22"/>
+                <w:sz w:val="20"/>
+                <w:szCs w:val="20"/>
               </w:rPr>
               <w:t>[i+1].section}</w:t>
             </w:r>
           </w:p>
         </w:tc>
       </w:tr>
-    </w:tbl>
-    <w:p>
-      <w:pPr>
-        <w:tabs>
-          <w:tab w:val="left" w:pos="5575"/>
-        </w:tabs>
-        <w:spacing w:before="240" w:after="240"/>
-        <w:rPr>
-          <w:rFonts w:ascii="BCSans-Bold" w:hAnsi="BCSans-Bold" w:cs="BCSans-Bold"/>
-          <w:b/>
-          <w:bCs/>
-          <w:color w:val="A1192F"/>
-        </w:rPr>
-      </w:pPr>
-      <w:r>
-        <w:rPr>
-          <w:rFonts w:ascii="BCSans-Bold" w:hAnsi="BCSans-Bold" w:cs="BCSans-Bold"/>
-          <w:b/>
-          <w:bCs/>
-          <w:color w:val="A1192F"/>
-        </w:rPr>
-        <w:t>{</w:t>
-      </w:r>
-      <w:proofErr w:type="spellStart"/>
-      <w:r>
-        <w:rPr>
-          <w:rFonts w:ascii="BCSans-Bold" w:hAnsi="BCSans-Bold" w:cs="BCSans-Bold"/>
-          <w:b/>
-          <w:bCs/>
-          <w:color w:val="A1192F"/>
-        </w:rPr>
-        <w:t>d.data</w:t>
-      </w:r>
-      <w:proofErr w:type="spellEnd"/>
-      <w:r>
-        <w:rPr>
-          <w:rFonts w:ascii="BCSans-Bold" w:hAnsi="BCSans-Bold" w:cs="BCSans-Bold"/>
-          <w:b/>
-          <w:bCs/>
-          <w:color w:val="A1192F"/>
-        </w:rPr>
-        <w:t>[i+1</w:t>
-      </w:r>
-      <w:proofErr w:type="gramStart"/>
-      <w:r>
-        <w:rPr>
-          <w:rFonts w:ascii="BCSans-Bold" w:hAnsi="BCSans-Bold" w:cs="BCSans-Bold"/>
-          <w:b/>
-          <w:bCs/>
-          <w:color w:val="A1192F"/>
-        </w:rPr>
-        <w:t>].</w:t>
-      </w:r>
-      <w:proofErr w:type="spellStart"/>
-      <w:r>
-        <w:rPr>
-          <w:rFonts w:ascii="BCSans-Bold" w:hAnsi="BCSans-Bold" w:cs="BCSans-Bold"/>
-          <w:b/>
-          <w:bCs/>
-          <w:color w:val="A1192F"/>
-        </w:rPr>
-        <w:t>flagname</w:t>
-      </w:r>
-      <w:proofErr w:type="spellEnd"/>
-      <w:proofErr w:type="gramEnd"/>
-      <w:r>
-        <w:rPr>
-          <w:rFonts w:ascii="BCSans-Bold" w:hAnsi="BCSans-Bold" w:cs="BCSans-Bold"/>
-          <w:b/>
-          <w:bCs/>
-          <w:color w:val="A1192F"/>
-        </w:rPr>
-        <w:t>}</w:t>
-      </w:r>
-      <w:r>
-        <w:rPr>
-          <w:rFonts w:ascii="BCSans-Bold" w:hAnsi="BCSans-Bold" w:cs="BCSans-Bold"/>
-          <w:b/>
-          <w:bCs/>
-          <w:color w:val="A1192F"/>
-        </w:rPr>
-        <w:t xml:space="preserve"> </w:t>
-      </w:r>
-      <w:r>
-        <w:rPr>
-          <w:rFonts w:ascii="BCSans-Bold" w:hAnsi="BCSans-Bold" w:cs="BCSans-Bold"/>
-          <w:b/>
-          <w:bCs/>
-          <w:color w:val="A1192F"/>
-        </w:rPr>
-        <w:t>–</w:t>
-      </w:r>
-      <w:r>
-        <w:rPr>
-          <w:rFonts w:ascii="BCSans-Bold" w:hAnsi="BCSans-Bold" w:cs="BCSans-Bold"/>
-          <w:b/>
-          <w:bCs/>
-          <w:color w:val="A1192F"/>
-        </w:rPr>
-        <w:t xml:space="preserve"> </w:t>
-      </w:r>
-      <w:r>
-        <w:rPr>
-          <w:rFonts w:ascii="BCSans-Bold" w:hAnsi="BCSans-Bold" w:cs="BCSans-Bold"/>
-          <w:b/>
-          <w:bCs/>
-          <w:color w:val="A1192F"/>
-        </w:rPr>
-        <w:t>{d.</w:t>
-      </w:r>
-      <w:r>
-        <w:rPr>
-          <w:rFonts w:ascii="BCSans-Bold" w:hAnsi="BCSans-Bold" w:cs="BCSans-Bold"/>
-          <w:b/>
-          <w:bCs/>
-          <w:color w:val="A1192F"/>
-        </w:rPr>
-        <w:t xml:space="preserve"> </w:t>
-      </w:r>
-      <w:r>
-        <w:rPr>
-          <w:rFonts w:ascii="BCSans-Bold" w:hAnsi="BCSans-Bold" w:cs="BCSans-Bold"/>
-          <w:b/>
-          <w:bCs/>
-          <w:color w:val="A1192F"/>
-        </w:rPr>
-        <w:t>data[i+1].</w:t>
-      </w:r>
-      <w:proofErr w:type="spellStart"/>
-      <w:r>
-        <w:rPr>
-          <w:rFonts w:ascii="BCSans-Bold" w:hAnsi="BCSans-Bold" w:cs="BCSans-Bold"/>
-          <w:b/>
-          <w:bCs/>
-          <w:color w:val="A1192F"/>
-        </w:rPr>
-        <w:t>pagecount</w:t>
-      </w:r>
-      <w:proofErr w:type="spellEnd"/>
-      <w:r>
-        <w:rPr>
-          <w:rFonts w:ascii="BCSans-Bold" w:hAnsi="BCSans-Bold" w:cs="BCSans-Bold"/>
-          <w:b/>
-          <w:bCs/>
-          <w:color w:val="A1192F"/>
-        </w:rPr>
-        <w:t>}</w:t>
-      </w:r>
-      <w:r>
-        <w:rPr>
-          <w:rFonts w:ascii="BCSans-Bold" w:hAnsi="BCSans-Bold" w:cs="BCSans-Bold"/>
-          <w:b/>
-          <w:bCs/>
-          <w:color w:val="A1192F"/>
-        </w:rPr>
-        <w:t xml:space="preserve"> </w:t>
-      </w:r>
-      <w:proofErr w:type="spellStart"/>
-      <w:r>
-        <w:rPr>
-          <w:rFonts w:ascii="BCSans-Bold" w:hAnsi="BCSans-Bold" w:cs="BCSans-Bold"/>
-          <w:b/>
-          <w:bCs/>
-          <w:color w:val="A1192F"/>
-        </w:rPr>
-        <w:t>pgs</w:t>
-      </w:r>
-      <w:proofErr w:type="spellEnd"/>
-    </w:p>
-    <w:tbl>
-      <w:tblPr>
-        <w:tblStyle w:val="TableGrid"/>
-        <w:tblW w:w="9360" w:type="dxa"/>
-        <w:tblInd w:w="465" w:type="dxa"/>
-        <w:tblLook w:val="04A0" w:firstRow="1" w:lastRow="0" w:firstColumn="1" w:lastColumn="0" w:noHBand="0" w:noVBand="1"/>
-      </w:tblPr>
-      <w:tblGrid>
-        <w:gridCol w:w="5936"/>
-        <w:gridCol w:w="3424"/>
-      </w:tblGrid>
       <w:tr>
         <w:trPr>
-          <w:trHeight w:val="533"/>
+          <w:trHeight w:val="568"/>
         </w:trPr>
         <w:tc>
           <w:tcPr>
-            <w:tcW w:w="5936" w:type="dxa"/>
+            <w:tcW w:w="4780" w:type="dxa"/>
+            <w:gridSpan w:val="2"/>
             <w:tcBorders>
               <w:top w:val="nil"/>
               <w:left w:val="nil"/>
@@ -1030,180 +868,11 @@
                 <w:szCs w:val="22"/>
               </w:rPr>
             </w:pPr>
-            <w:r>
-              <w:rPr>
-                <w:rFonts w:ascii="BCSans-Regular" w:hAnsi="BCSans-Regular" w:cs="BCSans-Regular"/>
-                <w:color w:val="A1192F"/>
-                <w:sz w:val="22"/>
-                <w:szCs w:val="22"/>
-              </w:rPr>
-              <w:t>{</w:t>
-            </w:r>
-            <w:proofErr w:type="spellStart"/>
-            <w:r>
-              <w:rPr>
-                <w:rFonts w:ascii="BCSans-Regular" w:hAnsi="BCSans-Regular" w:cs="BCSans-Regular"/>
-                <w:color w:val="A1192F"/>
-                <w:sz w:val="22"/>
-                <w:szCs w:val="22"/>
-              </w:rPr>
-              <w:t>d.data</w:t>
-            </w:r>
-            <w:proofErr w:type="spellEnd"/>
-            <w:r>
-              <w:rPr>
-                <w:rFonts w:ascii="BCSans-Regular" w:hAnsi="BCSans-Regular" w:cs="BCSans-Regular"/>
-                <w:color w:val="A1192F"/>
-                <w:sz w:val="22"/>
-                <w:szCs w:val="22"/>
-              </w:rPr>
-              <w:t>[i+1</w:t>
-            </w:r>
-            <w:proofErr w:type="gramStart"/>
-            <w:r>
-              <w:rPr>
-                <w:rFonts w:ascii="BCSans-Regular" w:hAnsi="BCSans-Regular" w:cs="BCSans-Regular"/>
-                <w:color w:val="A1192F"/>
-                <w:sz w:val="22"/>
-                <w:szCs w:val="22"/>
-              </w:rPr>
-              <w:t>].sections</w:t>
-            </w:r>
-            <w:proofErr w:type="gramEnd"/>
-            <w:r>
-              <w:rPr>
-                <w:rFonts w:ascii="BCSans-Regular" w:hAnsi="BCSans-Regular" w:cs="BCSans-Regular"/>
-                <w:color w:val="A1192F"/>
-                <w:sz w:val="22"/>
-                <w:szCs w:val="22"/>
-              </w:rPr>
-              <w:t>[</w:t>
-            </w:r>
-            <w:proofErr w:type="spellStart"/>
-            <w:r>
-              <w:rPr>
-                <w:rFonts w:ascii="BCSans-Regular" w:hAnsi="BCSans-Regular" w:cs="BCSans-Regular"/>
-                <w:color w:val="A1192F"/>
-                <w:sz w:val="22"/>
-                <w:szCs w:val="22"/>
-              </w:rPr>
-              <w:t>i</w:t>
-            </w:r>
-            <w:proofErr w:type="spellEnd"/>
-            <w:r>
-              <w:rPr>
-                <w:rFonts w:ascii="BCSans-Regular" w:hAnsi="BCSans-Regular" w:cs="BCSans-Regular"/>
-                <w:color w:val="A1192F"/>
-                <w:sz w:val="22"/>
-                <w:szCs w:val="22"/>
-              </w:rPr>
-              <w:t>]:</w:t>
-            </w:r>
-            <w:proofErr w:type="spellStart"/>
-            <w:r>
-              <w:rPr>
-                <w:rFonts w:ascii="BCSans-Regular" w:hAnsi="BCSans-Regular" w:cs="BCSans-Regular"/>
-                <w:color w:val="A1192F"/>
-                <w:sz w:val="22"/>
-                <w:szCs w:val="22"/>
-              </w:rPr>
-              <w:t>if</w:t>
-            </w:r>
-            <w:r>
-              <w:rPr>
-                <w:rFonts w:ascii="BCSans-Regular" w:hAnsi="BCSans-Regular" w:cs="BCSans-Regular"/>
-                <w:color w:val="A1192F"/>
-                <w:sz w:val="22"/>
-                <w:szCs w:val="22"/>
-              </w:rPr>
-              <w:t>N</w:t>
-            </w:r>
-            <w:r>
-              <w:rPr>
-                <w:rFonts w:ascii="BCSans-Regular" w:hAnsi="BCSans-Regular" w:cs="BCSans-Regular"/>
-                <w:color w:val="A1192F"/>
-                <w:sz w:val="22"/>
-                <w:szCs w:val="22"/>
-              </w:rPr>
-              <w:t>EM</w:t>
-            </w:r>
-            <w:proofErr w:type="spellEnd"/>
-            <w:r>
-              <w:rPr>
-                <w:rFonts w:ascii="BCSans-Regular" w:hAnsi="BCSans-Regular" w:cs="BCSans-Regular"/>
-                <w:color w:val="A1192F"/>
-                <w:sz w:val="22"/>
-                <w:szCs w:val="22"/>
-              </w:rPr>
-              <w:t>():</w:t>
-            </w:r>
-            <w:r>
-              <w:rPr>
-                <w:rFonts w:ascii="BCSans-Regular" w:hAnsi="BCSans-Regular" w:cs="BCSans-Regular"/>
-                <w:color w:val="A1192F"/>
-                <w:sz w:val="22"/>
-                <w:szCs w:val="22"/>
-              </w:rPr>
-              <w:t xml:space="preserve">pg. </w:t>
-            </w:r>
-            <w:proofErr w:type="spellStart"/>
-            <w:r>
-              <w:rPr>
-                <w:rFonts w:ascii="BCSans-Regular" w:hAnsi="BCSans-Regular" w:cs="BCSans-Regular"/>
-                <w:color w:val="A1192F"/>
-                <w:sz w:val="22"/>
-                <w:szCs w:val="22"/>
-              </w:rPr>
-              <w:t>d.data</w:t>
-            </w:r>
-            <w:proofErr w:type="spellEnd"/>
-            <w:r>
-              <w:rPr>
-                <w:rFonts w:ascii="BCSans-Regular" w:hAnsi="BCSans-Regular" w:cs="BCSans-Regular"/>
-                <w:color w:val="A1192F"/>
-                <w:sz w:val="22"/>
-                <w:szCs w:val="22"/>
-              </w:rPr>
-              <w:t>[i+1].sections[</w:t>
-            </w:r>
-            <w:proofErr w:type="spellStart"/>
-            <w:r>
-              <w:rPr>
-                <w:rFonts w:ascii="BCSans-Regular" w:hAnsi="BCSans-Regular" w:cs="BCSans-Regular"/>
-                <w:color w:val="A1192F"/>
-                <w:sz w:val="22"/>
-                <w:szCs w:val="22"/>
-              </w:rPr>
-              <w:t>i</w:t>
-            </w:r>
-            <w:proofErr w:type="spellEnd"/>
-            <w:r>
-              <w:rPr>
-                <w:rFonts w:ascii="BCSans-Regular" w:hAnsi="BCSans-Regular" w:cs="BCSans-Regular"/>
-                <w:color w:val="A1192F"/>
-                <w:sz w:val="22"/>
-                <w:szCs w:val="22"/>
-              </w:rPr>
-              <w:t>].range}</w:t>
-            </w:r>
-          </w:p>
-          <w:p>
-            <w:pPr>
-              <w:tabs>
-                <w:tab w:val="left" w:pos="5575"/>
-              </w:tabs>
-              <w:rPr>
-                <w:rFonts w:ascii="BC Sans" w:hAnsi="BC Sans"/>
-                <w:color w:val="000000" w:themeColor="text1"/>
-                <w:sz w:val="22"/>
-                <w:szCs w:val="22"/>
-              </w:rPr>
-            </w:pPr>
           </w:p>
         </w:tc>
         <w:tc>
           <w:tcPr>
-            <w:tcW w:w="3424" w:type="dxa"/>
+            <w:tcW w:w="4580" w:type="dxa"/>
             <w:tcBorders>
               <w:top w:val="nil"/>
               <w:left w:val="nil"/>
@@ -1218,91 +887,202 @@
                 <w:tab w:val="left" w:pos="5575"/>
               </w:tabs>
               <w:rPr>
-                <w:rFonts w:ascii="BC Sans" w:hAnsi="BC Sans"/>
-                <w:color w:val="000000" w:themeColor="text1"/>
+                <w:rFonts w:ascii="BCSans-Regular" w:hAnsi="BCSans-Regular" w:cs="BCSans-Regular"/>
+                <w:color w:val="A1192F"/>
                 <w:sz w:val="22"/>
                 <w:szCs w:val="22"/>
               </w:rPr>
             </w:pPr>
-            <w:r>
-              <w:rPr>
-                <w:rFonts w:ascii="BCSans-Regular" w:hAnsi="BCSans-Regular" w:cs="BCSans-Regular"/>
-                <w:color w:val="A1192F"/>
-                <w:sz w:val="22"/>
-                <w:szCs w:val="22"/>
-              </w:rPr>
-              <w:t>{</w:t>
-            </w:r>
-            <w:proofErr w:type="spellStart"/>
-            <w:r>
-              <w:rPr>
-                <w:rFonts w:ascii="BCSans-Regular" w:hAnsi="BCSans-Regular" w:cs="BCSans-Regular"/>
-                <w:color w:val="A1192F"/>
-                <w:sz w:val="22"/>
-                <w:szCs w:val="22"/>
-              </w:rPr>
-              <w:t>d.data</w:t>
-            </w:r>
-            <w:proofErr w:type="spellEnd"/>
-            <w:r>
-              <w:rPr>
-                <w:rFonts w:ascii="BCSans-Regular" w:hAnsi="BCSans-Regular" w:cs="BCSans-Regular"/>
-                <w:color w:val="A1192F"/>
-                <w:sz w:val="22"/>
-                <w:szCs w:val="22"/>
-              </w:rPr>
-              <w:t>[i+1</w:t>
-            </w:r>
-            <w:proofErr w:type="gramStart"/>
-            <w:r>
-              <w:rPr>
-                <w:rFonts w:ascii="BCSans-Regular" w:hAnsi="BCSans-Regular" w:cs="BCSans-Regular"/>
-                <w:color w:val="A1192F"/>
-                <w:sz w:val="22"/>
-                <w:szCs w:val="22"/>
-              </w:rPr>
-              <w:t>].sections</w:t>
-            </w:r>
-            <w:proofErr w:type="gramEnd"/>
-            <w:r>
-              <w:rPr>
-                <w:rFonts w:ascii="BCSans-Regular" w:hAnsi="BCSans-Regular" w:cs="BCSans-Regular"/>
-                <w:color w:val="A1192F"/>
-                <w:sz w:val="22"/>
-                <w:szCs w:val="22"/>
-              </w:rPr>
-              <w:t>[</w:t>
-            </w:r>
-            <w:proofErr w:type="spellStart"/>
-            <w:r>
-              <w:rPr>
-                <w:rFonts w:ascii="BCSans-Regular" w:hAnsi="BCSans-Regular" w:cs="BCSans-Regular"/>
-                <w:color w:val="A1192F"/>
-                <w:sz w:val="22"/>
-                <w:szCs w:val="22"/>
-              </w:rPr>
-              <w:t>i</w:t>
-            </w:r>
-            <w:proofErr w:type="spellEnd"/>
-            <w:r>
-              <w:rPr>
-                <w:rFonts w:ascii="BCSans-Regular" w:hAnsi="BCSans-Regular" w:cs="BCSans-Regular"/>
-                <w:color w:val="A1192F"/>
-                <w:sz w:val="22"/>
-                <w:szCs w:val="22"/>
-              </w:rPr>
-              <w:t>].section}</w:t>
-            </w:r>
           </w:p>
         </w:tc>
       </w:tr>
+    </w:tbl>
+    <w:p>
+      <w:pPr>
+        <w:tabs>
+          <w:tab w:val="left" w:pos="5575"/>
+        </w:tabs>
+        <w:spacing w:before="240" w:after="240"/>
+        <w:rPr>
+          <w:rFonts w:ascii="BCSans-Bold" w:hAnsi="BCSans-Bold" w:cs="BCSans-Bold"/>
+          <w:b/>
+          <w:bCs/>
+          <w:color w:val="A1192F"/>
+        </w:rPr>
+      </w:pPr>
+      <w:r>
+        <w:rPr>
+          <w:rFonts w:ascii="BCSans-Bold" w:hAnsi="BCSans-Bold" w:cs="BCSans-Bold"/>
+          <w:b/>
+          <w:bCs/>
+          <w:color w:val="A1192F"/>
+        </w:rPr>
+        <w:t>{</w:t>
+      </w:r>
+      <w:proofErr w:type="spellStart"/>
+      <w:r>
+        <w:rPr>
+          <w:rFonts w:ascii="BCSans-Bold" w:hAnsi="BCSans-Bold" w:cs="BCSans-Bold"/>
+          <w:b/>
+          <w:bCs/>
+          <w:color w:val="A1192F"/>
+        </w:rPr>
+        <w:t>d.data</w:t>
+      </w:r>
+      <w:proofErr w:type="spellEnd"/>
+      <w:r>
+        <w:rPr>
+          <w:rFonts w:ascii="BCSans-Bold" w:hAnsi="BCSans-Bold" w:cs="BCSans-Bold"/>
+          <w:b/>
+          <w:bCs/>
+          <w:color w:val="A1192F"/>
+        </w:rPr>
+        <w:t>[i+1</w:t>
+      </w:r>
+      <w:proofErr w:type="gramStart"/>
+      <w:r>
+        <w:rPr>
+          <w:rFonts w:ascii="BCSans-Bold" w:hAnsi="BCSans-Bold" w:cs="BCSans-Bold"/>
+          <w:b/>
+          <w:bCs/>
+          <w:color w:val="A1192F"/>
+        </w:rPr>
+        <w:t>].</w:t>
+      </w:r>
+      <w:proofErr w:type="spellStart"/>
+      <w:r>
+        <w:rPr>
+          <w:rFonts w:ascii="BCSans-Bold" w:hAnsi="BCSans-Bold" w:cs="BCSans-Bold"/>
+          <w:b/>
+          <w:bCs/>
+          <w:color w:val="A1192F"/>
+        </w:rPr>
+        <w:t>flagname</w:t>
+      </w:r>
+      <w:proofErr w:type="spellEnd"/>
+      <w:proofErr w:type="gramEnd"/>
+      <w:r>
+        <w:rPr>
+          <w:rFonts w:ascii="BCSans-Bold" w:hAnsi="BCSans-Bold" w:cs="BCSans-Bold"/>
+          <w:b/>
+          <w:bCs/>
+          <w:color w:val="A1192F"/>
+        </w:rPr>
+        <w:t>}</w:t>
+      </w:r>
+      <w:r>
+        <w:rPr>
+          <w:rFonts w:ascii="BCSans-Bold" w:hAnsi="BCSans-Bold" w:cs="BCSans-Bold"/>
+          <w:b/>
+          <w:bCs/>
+          <w:color w:val="A1192F"/>
+        </w:rPr>
+        <w:t xml:space="preserve"> </w:t>
+      </w:r>
+      <w:r>
+        <w:rPr>
+          <w:rFonts w:ascii="BCSans-Bold" w:hAnsi="BCSans-Bold" w:cs="BCSans-Bold"/>
+          <w:b/>
+          <w:bCs/>
+          <w:color w:val="A1192F"/>
+        </w:rPr>
+        <w:t>–</w:t>
+      </w:r>
+      <w:r>
+        <w:rPr>
+          <w:rFonts w:ascii="BCSans-Bold" w:hAnsi="BCSans-Bold" w:cs="BCSans-Bold"/>
+          <w:b/>
+          <w:bCs/>
+          <w:color w:val="A1192F"/>
+        </w:rPr>
+        <w:t xml:space="preserve"> </w:t>
+      </w:r>
+      <w:r>
+        <w:rPr>
+          <w:rFonts w:ascii="BCSans-Bold" w:hAnsi="BCSans-Bold" w:cs="BCSans-Bold"/>
+          <w:b/>
+          <w:bCs/>
+          <w:color w:val="A1192F"/>
+        </w:rPr>
+        <w:t>{d.</w:t>
+      </w:r>
+      <w:r>
+        <w:rPr>
+          <w:rFonts w:ascii="BCSans-Bold" w:hAnsi="BCSans-Bold" w:cs="BCSans-Bold"/>
+          <w:b/>
+          <w:bCs/>
+          <w:color w:val="A1192F"/>
+        </w:rPr>
+        <w:t xml:space="preserve"> </w:t>
+      </w:r>
+      <w:r>
+        <w:rPr>
+          <w:rFonts w:ascii="BCSans-Bold" w:hAnsi="BCSans-Bold" w:cs="BCSans-Bold"/>
+          <w:b/>
+          <w:bCs/>
+          <w:color w:val="A1192F"/>
+        </w:rPr>
+        <w:t>data[i+1].</w:t>
+      </w:r>
+      <w:proofErr w:type="spellStart"/>
+      <w:r>
+        <w:rPr>
+          <w:rFonts w:ascii="BCSans-Bold" w:hAnsi="BCSans-Bold" w:cs="BCSans-Bold"/>
+          <w:b/>
+          <w:bCs/>
+          <w:color w:val="A1192F"/>
+        </w:rPr>
+        <w:t>pagecount</w:t>
+      </w:r>
+      <w:proofErr w:type="spellEnd"/>
+      <w:r>
+        <w:rPr>
+          <w:rFonts w:ascii="BCSans-Bold" w:hAnsi="BCSans-Bold" w:cs="BCSans-Bold"/>
+          <w:b/>
+          <w:bCs/>
+          <w:color w:val="A1192F"/>
+        </w:rPr>
+        <w:t>}</w:t>
+      </w:r>
+      <w:r>
+        <w:rPr>
+          <w:rFonts w:ascii="BCSans-Bold" w:hAnsi="BCSans-Bold" w:cs="BCSans-Bold"/>
+          <w:b/>
+          <w:bCs/>
+          <w:color w:val="A1192F"/>
+        </w:rPr>
+        <w:t xml:space="preserve"> </w:t>
+      </w:r>
+      <w:proofErr w:type="spellStart"/>
+      <w:r>
+        <w:rPr>
+          <w:rFonts w:ascii="BCSans-Bold" w:hAnsi="BCSans-Bold" w:cs="BCSans-Bold"/>
+          <w:b/>
+          <w:bCs/>
+          <w:color w:val="A1192F"/>
+        </w:rPr>
+        <w:t>pgs</w:t>
+      </w:r>
+      <w:proofErr w:type="spellEnd"/>
+    </w:p>
+    <w:tbl>
+      <w:tblPr>
+        <w:tblStyle w:val="TableGrid"/>
+        <w:tblW w:w="9360" w:type="dxa"/>
+        <w:tblInd w:w="465" w:type="dxa"/>
+        <w:tblLook w:val="04A0" w:firstRow="1" w:lastRow="0" w:firstColumn="1" w:lastColumn="0" w:noHBand="0" w:noVBand="1"/>
+      </w:tblPr>
+      <w:tblGrid>
+        <w:gridCol w:w="4355"/>
+        <w:gridCol w:w="5005"/>
+      </w:tblGrid>
       <w:tr>
         <w:trPr>
-          <w:trHeight w:val="568"/>
+          <w:trHeight w:val="533"/>
         </w:trPr>
         <w:tc>
           <w:tcPr>
-            <w:tcW w:w="5936" w:type="dxa"/>
+            <w:tcW w:w="4355" w:type="dxa"/>
             <w:tcBorders>
               <w:top w:val="nil"/>
               <w:left w:val="nil"/>
@@ -1317,131 +1097,186 @@
                 <w:tab w:val="left" w:pos="5575"/>
               </w:tabs>
               <w:rPr>
+                <w:rFonts w:ascii="BCSans-Regular" w:hAnsi="BCSans-Regular" w:cs="BCSans-Regular"/>
+                <w:color w:val="A1192F"/>
+                <w:sz w:val="20"/>
+                <w:szCs w:val="20"/>
+              </w:rPr>
+            </w:pPr>
+            <w:r>
+              <w:rPr>
+                <w:rFonts w:ascii="BCSans-Regular" w:hAnsi="BCSans-Regular" w:cs="BCSans-Regular"/>
+                <w:color w:val="A1192F"/>
+                <w:sz w:val="20"/>
+                <w:szCs w:val="20"/>
+              </w:rPr>
+              <w:t>{</w:t>
+            </w:r>
+            <w:proofErr w:type="spellStart"/>
+            <w:r>
+              <w:rPr>
+                <w:rFonts w:ascii="BCSans-Regular" w:hAnsi="BCSans-Regular" w:cs="BCSans-Regular"/>
+                <w:color w:val="A1192F"/>
+                <w:sz w:val="20"/>
+                <w:szCs w:val="20"/>
+              </w:rPr>
+              <w:t>d.data</w:t>
+            </w:r>
+            <w:proofErr w:type="spellEnd"/>
+            <w:r>
+              <w:rPr>
+                <w:rFonts w:ascii="BCSans-Regular" w:hAnsi="BCSans-Regular" w:cs="BCSans-Regular"/>
+                <w:color w:val="A1192F"/>
+                <w:sz w:val="20"/>
+                <w:szCs w:val="20"/>
+              </w:rPr>
+              <w:t>[i+1</w:t>
+            </w:r>
+            <w:proofErr w:type="gramStart"/>
+            <w:r>
+              <w:rPr>
+                <w:rFonts w:ascii="BCSans-Regular" w:hAnsi="BCSans-Regular" w:cs="BCSans-Regular"/>
+                <w:color w:val="A1192F"/>
+                <w:sz w:val="20"/>
+                <w:szCs w:val="20"/>
+              </w:rPr>
+              <w:t>].sections</w:t>
+            </w:r>
+            <w:proofErr w:type="gramEnd"/>
+            <w:r>
+              <w:rPr>
+                <w:rFonts w:ascii="BCSans-Regular" w:hAnsi="BCSans-Regular" w:cs="BCSans-Regular"/>
+                <w:color w:val="A1192F"/>
+                <w:sz w:val="20"/>
+                <w:szCs w:val="20"/>
+              </w:rPr>
+              <w:t>[</w:t>
+            </w:r>
+            <w:proofErr w:type="spellStart"/>
+            <w:r>
+              <w:rPr>
+                <w:rFonts w:ascii="BCSans-Regular" w:hAnsi="BCSans-Regular" w:cs="BCSans-Regular"/>
+                <w:color w:val="A1192F"/>
+                <w:sz w:val="20"/>
+                <w:szCs w:val="20"/>
+              </w:rPr>
+              <w:t>i</w:t>
+            </w:r>
+            <w:proofErr w:type="spellEnd"/>
+            <w:r>
+              <w:rPr>
+                <w:rFonts w:ascii="BCSans-Regular" w:hAnsi="BCSans-Regular" w:cs="BCSans-Regular"/>
+                <w:color w:val="A1192F"/>
+                <w:sz w:val="20"/>
+                <w:szCs w:val="20"/>
+              </w:rPr>
+              <w:t>]:</w:t>
+            </w:r>
+            <w:proofErr w:type="spellStart"/>
+            <w:r>
+              <w:rPr>
+                <w:rFonts w:ascii="BCSans-Regular" w:hAnsi="BCSans-Regular" w:cs="BCSans-Regular"/>
+                <w:color w:val="A1192F"/>
+                <w:sz w:val="20"/>
+                <w:szCs w:val="20"/>
+              </w:rPr>
+              <w:t>if</w:t>
+            </w:r>
+            <w:r>
+              <w:rPr>
+                <w:rFonts w:ascii="BCSans-Regular" w:hAnsi="BCSans-Regular" w:cs="BCSans-Regular"/>
+                <w:color w:val="A1192F"/>
+                <w:sz w:val="20"/>
+                <w:szCs w:val="20"/>
+              </w:rPr>
+              <w:t>N</w:t>
+            </w:r>
+            <w:r>
+              <w:rPr>
+                <w:rFonts w:ascii="BCSans-Regular" w:hAnsi="BCSans-Regular" w:cs="BCSans-Regular"/>
+                <w:color w:val="A1192F"/>
+                <w:sz w:val="20"/>
+                <w:szCs w:val="20"/>
+              </w:rPr>
+              <w:t>EM</w:t>
+            </w:r>
+            <w:proofErr w:type="spellEnd"/>
+            <w:r>
+              <w:rPr>
+                <w:rFonts w:ascii="BCSans-Regular" w:hAnsi="BCSans-Regular" w:cs="BCSans-Regular"/>
+                <w:color w:val="A1192F"/>
+                <w:sz w:val="20"/>
+                <w:szCs w:val="20"/>
+              </w:rPr>
+              <w:t>():</w:t>
+            </w:r>
+            <w:r>
+              <w:rPr>
+                <w:rFonts w:ascii="BCSans-Regular" w:hAnsi="BCSans-Regular" w:cs="BCSans-Regular"/>
+                <w:color w:val="A1192F"/>
+                <w:sz w:val="20"/>
+                <w:szCs w:val="20"/>
+              </w:rPr>
+              <w:t xml:space="preserve">pg. </w:t>
+            </w:r>
+            <w:proofErr w:type="spellStart"/>
+            <w:r>
+              <w:rPr>
+                <w:rFonts w:ascii="BCSans-Regular" w:hAnsi="BCSans-Regular" w:cs="BCSans-Regular"/>
+                <w:color w:val="A1192F"/>
+                <w:sz w:val="20"/>
+                <w:szCs w:val="20"/>
+              </w:rPr>
+              <w:t>d.data</w:t>
+            </w:r>
+            <w:proofErr w:type="spellEnd"/>
+            <w:r>
+              <w:rPr>
+                <w:rFonts w:ascii="BCSans-Regular" w:hAnsi="BCSans-Regular" w:cs="BCSans-Regular"/>
+                <w:color w:val="A1192F"/>
+                <w:sz w:val="20"/>
+                <w:szCs w:val="20"/>
+              </w:rPr>
+              <w:t>[i+1].sections[</w:t>
+            </w:r>
+            <w:proofErr w:type="spellStart"/>
+            <w:r>
+              <w:rPr>
+                <w:rFonts w:ascii="BCSans-Regular" w:hAnsi="BCSans-Regular" w:cs="BCSans-Regular"/>
+                <w:color w:val="A1192F"/>
+                <w:sz w:val="20"/>
+                <w:szCs w:val="20"/>
+              </w:rPr>
+              <w:t>i</w:t>
+            </w:r>
+            <w:proofErr w:type="spellEnd"/>
+            <w:r>
+              <w:rPr>
+                <w:rFonts w:ascii="BCSans-Regular" w:hAnsi="BCSans-Regular" w:cs="BCSans-Regular"/>
+                <w:color w:val="A1192F"/>
+                <w:sz w:val="20"/>
+                <w:szCs w:val="20"/>
+              </w:rPr>
+              <w:t>].range}</w:t>
+            </w:r>
+          </w:p>
+          <w:p>
+            <w:pPr>
+              <w:tabs>
+                <w:tab w:val="left" w:pos="5575"/>
+              </w:tabs>
+              <w:rPr>
                 <w:rFonts w:ascii="BC Sans" w:hAnsi="BC Sans"/>
                 <w:color w:val="000000" w:themeColor="text1"/>
-                <w:sz w:val="22"/>
-                <w:szCs w:val="22"/>
+                <w:sz w:val="20"/>
+                <w:szCs w:val="20"/>
               </w:rPr>
             </w:pPr>
-            <w:r>
-              <w:rPr>
-                <w:rFonts w:ascii="BCSans-Regular" w:hAnsi="BCSans-Regular" w:cs="BCSans-Regular"/>
-                <w:color w:val="A1192F"/>
-                <w:sz w:val="22"/>
-                <w:szCs w:val="22"/>
-              </w:rPr>
-              <w:t>{</w:t>
-            </w:r>
-            <w:proofErr w:type="spellStart"/>
-            <w:r>
-              <w:rPr>
-                <w:rFonts w:ascii="BCSans-Regular" w:hAnsi="BCSans-Regular" w:cs="BCSans-Regular"/>
-                <w:color w:val="A1192F"/>
-                <w:sz w:val="22"/>
-                <w:szCs w:val="22"/>
-              </w:rPr>
-              <w:t>d.data</w:t>
-            </w:r>
-            <w:proofErr w:type="spellEnd"/>
-            <w:r>
-              <w:rPr>
-                <w:rFonts w:ascii="BCSans-Regular" w:hAnsi="BCSans-Regular" w:cs="BCSans-Regular"/>
-                <w:color w:val="A1192F"/>
-                <w:sz w:val="22"/>
-                <w:szCs w:val="22"/>
-              </w:rPr>
-              <w:t>[i+1</w:t>
-            </w:r>
-            <w:proofErr w:type="gramStart"/>
-            <w:r>
-              <w:rPr>
-                <w:rFonts w:ascii="BCSans-Regular" w:hAnsi="BCSans-Regular" w:cs="BCSans-Regular"/>
-                <w:color w:val="A1192F"/>
-                <w:sz w:val="22"/>
-                <w:szCs w:val="22"/>
-              </w:rPr>
-              <w:t>].sections</w:t>
-            </w:r>
-            <w:proofErr w:type="gramEnd"/>
-            <w:r>
-              <w:rPr>
-                <w:rFonts w:ascii="BCSans-Regular" w:hAnsi="BCSans-Regular" w:cs="BCSans-Regular"/>
-                <w:color w:val="A1192F"/>
-                <w:sz w:val="22"/>
-                <w:szCs w:val="22"/>
-              </w:rPr>
-              <w:t>[i+1]:</w:t>
-            </w:r>
-            <w:proofErr w:type="spellStart"/>
-            <w:r>
-              <w:rPr>
-                <w:rFonts w:ascii="BCSans-Regular" w:hAnsi="BCSans-Regular" w:cs="BCSans-Regular"/>
-                <w:color w:val="A1192F"/>
-                <w:sz w:val="22"/>
-                <w:szCs w:val="22"/>
-              </w:rPr>
-              <w:t>if</w:t>
-            </w:r>
-            <w:r>
-              <w:rPr>
-                <w:rFonts w:ascii="BCSans-Regular" w:hAnsi="BCSans-Regular" w:cs="BCSans-Regular"/>
-                <w:color w:val="A1192F"/>
-                <w:sz w:val="22"/>
-                <w:szCs w:val="22"/>
-              </w:rPr>
-              <w:t>N</w:t>
-            </w:r>
-            <w:r>
-              <w:rPr>
-                <w:rFonts w:ascii="BCSans-Regular" w:hAnsi="BCSans-Regular" w:cs="BCSans-Regular"/>
-                <w:color w:val="A1192F"/>
-                <w:sz w:val="22"/>
-                <w:szCs w:val="22"/>
-              </w:rPr>
-              <w:t>EM</w:t>
-            </w:r>
-            <w:proofErr w:type="spellEnd"/>
-            <w:r>
-              <w:rPr>
-                <w:rFonts w:ascii="BCSans-Regular" w:hAnsi="BCSans-Regular" w:cs="BCSans-Regular"/>
-                <w:color w:val="A1192F"/>
-                <w:sz w:val="22"/>
-                <w:szCs w:val="22"/>
-              </w:rPr>
-              <w:t>():</w:t>
-            </w:r>
-            <w:r>
-              <w:rPr>
-                <w:rFonts w:ascii="BCSans-Regular" w:hAnsi="BCSans-Regular" w:cs="BCSans-Regular"/>
-                <w:color w:val="A1192F"/>
-                <w:sz w:val="22"/>
-                <w:szCs w:val="22"/>
-              </w:rPr>
-              <w:t>pg</w:t>
-            </w:r>
-            <w:r>
-              <w:rPr>
-                <w:rFonts w:ascii="BCSans-Regular" w:hAnsi="BCSans-Regular" w:cs="BCSans-Regular"/>
-                <w:color w:val="A1192F"/>
-                <w:sz w:val="22"/>
-                <w:szCs w:val="22"/>
-              </w:rPr>
-              <w:t xml:space="preserve">. </w:t>
-            </w:r>
-            <w:r>
-              <w:rPr>
-                <w:rFonts w:ascii="BCSans-Regular" w:hAnsi="BCSans-Regular" w:cs="BCSans-Regular"/>
-                <w:color w:val="A1192F"/>
-                <w:sz w:val="22"/>
-                <w:szCs w:val="22"/>
-              </w:rPr>
-              <w:t>d.data[i+1].sections[i+1].range}</w:t>
-            </w:r>
           </w:p>
         </w:tc>
         <w:tc>
           <w:tcPr>
-            <w:tcW w:w="3424" w:type="dxa"/>
+            <w:tcW w:w="5005" w:type="dxa"/>
             <w:tcBorders>
               <w:top w:val="nil"/>
               <w:left w:val="nil"/>
@@ -1458,16 +1293,16 @@
               <w:rPr>
                 <w:rFonts w:ascii="BC Sans" w:hAnsi="BC Sans"/>
                 <w:color w:val="000000" w:themeColor="text1"/>
-                <w:sz w:val="22"/>
-                <w:szCs w:val="22"/>
+                <w:sz w:val="20"/>
+                <w:szCs w:val="20"/>
               </w:rPr>
             </w:pPr>
             <w:r>
               <w:rPr>
                 <w:rFonts w:ascii="BCSans-Regular" w:hAnsi="BCSans-Regular" w:cs="BCSans-Regular"/>
                 <w:color w:val="A1192F"/>
-                <w:sz w:val="22"/>
-                <w:szCs w:val="22"/>
+                <w:sz w:val="20"/>
+                <w:szCs w:val="20"/>
               </w:rPr>
               <w:t>{</w:t>
             </w:r>
@@ -1476,8 +1311,8 @@
               <w:rPr>
                 <w:rFonts w:ascii="BCSans-Regular" w:hAnsi="BCSans-Regular" w:cs="BCSans-Regular"/>
                 <w:color w:val="A1192F"/>
-                <w:sz w:val="22"/>
-                <w:szCs w:val="22"/>
+                <w:sz w:val="20"/>
+                <w:szCs w:val="20"/>
               </w:rPr>
               <w:t>d.data</w:t>
             </w:r>
@@ -1486,8 +1321,8 @@
               <w:rPr>
                 <w:rFonts w:ascii="BCSans-Regular" w:hAnsi="BCSans-Regular" w:cs="BCSans-Regular"/>
                 <w:color w:val="A1192F"/>
-                <w:sz w:val="22"/>
-                <w:szCs w:val="22"/>
+                <w:sz w:val="20"/>
+                <w:szCs w:val="20"/>
               </w:rPr>
               <w:t>[i+1</w:t>
             </w:r>
@@ -1496,8 +1331,8 @@
               <w:rPr>
                 <w:rFonts w:ascii="BCSans-Regular" w:hAnsi="BCSans-Regular" w:cs="BCSans-Regular"/>
                 <w:color w:val="A1192F"/>
-                <w:sz w:val="22"/>
-                <w:szCs w:val="22"/>
+                <w:sz w:val="20"/>
+                <w:szCs w:val="20"/>
               </w:rPr>
               <w:t>].sections</w:t>
             </w:r>
@@ -1506,8 +1341,246 @@
               <w:rPr>
                 <w:rFonts w:ascii="BCSans-Regular" w:hAnsi="BCSans-Regular" w:cs="BCSans-Regular"/>
                 <w:color w:val="A1192F"/>
-                <w:sz w:val="22"/>
-                <w:szCs w:val="22"/>
+                <w:sz w:val="20"/>
+                <w:szCs w:val="20"/>
+              </w:rPr>
+              <w:t>[</w:t>
+            </w:r>
+            <w:proofErr w:type="spellStart"/>
+            <w:r>
+              <w:rPr>
+                <w:rFonts w:ascii="BCSans-Regular" w:hAnsi="BCSans-Regular" w:cs="BCSans-Regular"/>
+                <w:color w:val="A1192F"/>
+                <w:sz w:val="20"/>
+                <w:szCs w:val="20"/>
+              </w:rPr>
+              <w:t>i</w:t>
+            </w:r>
+            <w:proofErr w:type="spellEnd"/>
+            <w:r>
+              <w:rPr>
+                <w:rFonts w:ascii="BCSans-Regular" w:hAnsi="BCSans-Regular" w:cs="BCSans-Regular"/>
+                <w:color w:val="A1192F"/>
+                <w:sz w:val="20"/>
+                <w:szCs w:val="20"/>
+              </w:rPr>
+              <w:t>].section}</w:t>
+            </w:r>
+          </w:p>
+        </w:tc>
+      </w:tr>
+      <w:tr>
+        <w:trPr>
+          <w:trHeight w:val="568"/>
+        </w:trPr>
+        <w:tc>
+          <w:tcPr>
+            <w:tcW w:w="4355" w:type="dxa"/>
+            <w:tcBorders>
+              <w:top w:val="nil"/>
+              <w:left w:val="nil"/>
+              <w:bottom w:val="nil"/>
+              <w:right w:val="nil"/>
+            </w:tcBorders>
+            <w:vAlign w:val="center"/>
+          </w:tcPr>
+          <w:p>
+            <w:pPr>
+              <w:tabs>
+                <w:tab w:val="left" w:pos="5575"/>
+              </w:tabs>
+              <w:rPr>
+                <w:rFonts w:ascii="BC Sans" w:hAnsi="BC Sans"/>
+                <w:color w:val="000000" w:themeColor="text1"/>
+                <w:sz w:val="20"/>
+                <w:szCs w:val="20"/>
+              </w:rPr>
+            </w:pPr>
+            <w:r>
+              <w:rPr>
+                <w:rFonts w:ascii="BCSans-Regular" w:hAnsi="BCSans-Regular" w:cs="BCSans-Regular"/>
+                <w:color w:val="A1192F"/>
+                <w:sz w:val="20"/>
+                <w:szCs w:val="20"/>
+              </w:rPr>
+              <w:t>{</w:t>
+            </w:r>
+            <w:proofErr w:type="spellStart"/>
+            <w:r>
+              <w:rPr>
+                <w:rFonts w:ascii="BCSans-Regular" w:hAnsi="BCSans-Regular" w:cs="BCSans-Regular"/>
+                <w:color w:val="A1192F"/>
+                <w:sz w:val="20"/>
+                <w:szCs w:val="20"/>
+              </w:rPr>
+              <w:t>d.data</w:t>
+            </w:r>
+            <w:proofErr w:type="spellEnd"/>
+            <w:r>
+              <w:rPr>
+                <w:rFonts w:ascii="BCSans-Regular" w:hAnsi="BCSans-Regular" w:cs="BCSans-Regular"/>
+                <w:color w:val="A1192F"/>
+                <w:sz w:val="20"/>
+                <w:szCs w:val="20"/>
+              </w:rPr>
+              <w:t>[i+1</w:t>
+            </w:r>
+            <w:proofErr w:type="gramStart"/>
+            <w:r>
+              <w:rPr>
+                <w:rFonts w:ascii="BCSans-Regular" w:hAnsi="BCSans-Regular" w:cs="BCSans-Regular"/>
+                <w:color w:val="A1192F"/>
+                <w:sz w:val="20"/>
+                <w:szCs w:val="20"/>
+              </w:rPr>
+              <w:t>].sections</w:t>
+            </w:r>
+            <w:proofErr w:type="gramEnd"/>
+            <w:r>
+              <w:rPr>
+                <w:rFonts w:ascii="BCSans-Regular" w:hAnsi="BCSans-Regular" w:cs="BCSans-Regular"/>
+                <w:color w:val="A1192F"/>
+                <w:sz w:val="20"/>
+                <w:szCs w:val="20"/>
+              </w:rPr>
+              <w:t>[i+1]:</w:t>
+            </w:r>
+            <w:proofErr w:type="spellStart"/>
+            <w:r>
+              <w:rPr>
+                <w:rFonts w:ascii="BCSans-Regular" w:hAnsi="BCSans-Regular" w:cs="BCSans-Regular"/>
+                <w:color w:val="A1192F"/>
+                <w:sz w:val="20"/>
+                <w:szCs w:val="20"/>
+              </w:rPr>
+              <w:t>if</w:t>
+            </w:r>
+            <w:r>
+              <w:rPr>
+                <w:rFonts w:ascii="BCSans-Regular" w:hAnsi="BCSans-Regular" w:cs="BCSans-Regular"/>
+                <w:color w:val="A1192F"/>
+                <w:sz w:val="20"/>
+                <w:szCs w:val="20"/>
+              </w:rPr>
+              <w:t>N</w:t>
+            </w:r>
+            <w:r>
+              <w:rPr>
+                <w:rFonts w:ascii="BCSans-Regular" w:hAnsi="BCSans-Regular" w:cs="BCSans-Regular"/>
+                <w:color w:val="A1192F"/>
+                <w:sz w:val="20"/>
+                <w:szCs w:val="20"/>
+              </w:rPr>
+              <w:t>EM</w:t>
+            </w:r>
+            <w:proofErr w:type="spellEnd"/>
+            <w:r>
+              <w:rPr>
+                <w:rFonts w:ascii="BCSans-Regular" w:hAnsi="BCSans-Regular" w:cs="BCSans-Regular"/>
+                <w:color w:val="A1192F"/>
+                <w:sz w:val="20"/>
+                <w:szCs w:val="20"/>
+              </w:rPr>
+              <w:t>():</w:t>
+            </w:r>
+            <w:r>
+              <w:rPr>
+                <w:rFonts w:ascii="BCSans-Regular" w:hAnsi="BCSans-Regular" w:cs="BCSans-Regular"/>
+                <w:color w:val="A1192F"/>
+                <w:sz w:val="20"/>
+                <w:szCs w:val="20"/>
+              </w:rPr>
+              <w:t>pg</w:t>
+            </w:r>
+            <w:r>
+              <w:rPr>
+                <w:rFonts w:ascii="BCSans-Regular" w:hAnsi="BCSans-Regular" w:cs="BCSans-Regular"/>
+                <w:color w:val="A1192F"/>
+                <w:sz w:val="20"/>
+                <w:szCs w:val="20"/>
+              </w:rPr>
+              <w:t xml:space="preserve">. </w:t>
+            </w:r>
+            <w:r>
+              <w:rPr>
+                <w:rFonts w:ascii="BCSans-Regular" w:hAnsi="BCSans-Regular" w:cs="BCSans-Regular"/>
+                <w:color w:val="A1192F"/>
+                <w:sz w:val="20"/>
+                <w:szCs w:val="20"/>
+              </w:rPr>
+              <w:t>d.data[i+1].sections[i+1].range}</w:t>
+            </w:r>
+          </w:p>
+        </w:tc>
+        <w:tc>
+          <w:tcPr>
+            <w:tcW w:w="5005" w:type="dxa"/>
+            <w:tcBorders>
+              <w:top w:val="nil"/>
+              <w:left w:val="nil"/>
+              <w:bottom w:val="nil"/>
+              <w:right w:val="nil"/>
+            </w:tcBorders>
+            <w:vAlign w:val="center"/>
+          </w:tcPr>
+          <w:p>
+            <w:pPr>
+              <w:tabs>
+                <w:tab w:val="left" w:pos="5575"/>
+              </w:tabs>
+              <w:rPr>
+                <w:rFonts w:ascii="BC Sans" w:hAnsi="BC Sans"/>
+                <w:color w:val="000000" w:themeColor="text1"/>
+                <w:sz w:val="20"/>
+                <w:szCs w:val="20"/>
+              </w:rPr>
+            </w:pPr>
+            <w:r>
+              <w:rPr>
+                <w:rFonts w:ascii="BCSans-Regular" w:hAnsi="BCSans-Regular" w:cs="BCSans-Regular"/>
+                <w:color w:val="A1192F"/>
+                <w:sz w:val="20"/>
+                <w:szCs w:val="20"/>
+              </w:rPr>
+              <w:t>{</w:t>
+            </w:r>
+            <w:proofErr w:type="spellStart"/>
+            <w:r>
+              <w:rPr>
+                <w:rFonts w:ascii="BCSans-Regular" w:hAnsi="BCSans-Regular" w:cs="BCSans-Regular"/>
+                <w:color w:val="A1192F"/>
+                <w:sz w:val="20"/>
+                <w:szCs w:val="20"/>
+              </w:rPr>
+              <w:t>d.data</w:t>
+            </w:r>
+            <w:proofErr w:type="spellEnd"/>
+            <w:r>
+              <w:rPr>
+                <w:rFonts w:ascii="BCSans-Regular" w:hAnsi="BCSans-Regular" w:cs="BCSans-Regular"/>
+                <w:color w:val="A1192F"/>
+                <w:sz w:val="20"/>
+                <w:szCs w:val="20"/>
+              </w:rPr>
+              <w:t>[i+1</w:t>
+            </w:r>
+            <w:proofErr w:type="gramStart"/>
+            <w:r>
+              <w:rPr>
+                <w:rFonts w:ascii="BCSans-Regular" w:hAnsi="BCSans-Regular" w:cs="BCSans-Regular"/>
+                <w:color w:val="A1192F"/>
+                <w:sz w:val="20"/>
+                <w:szCs w:val="20"/>
+              </w:rPr>
+              <w:t>].sections</w:t>
+            </w:r>
+            <w:proofErr w:type="gramEnd"/>
+            <w:r>
+              <w:rPr>
+                <w:rFonts w:ascii="BCSans-Regular" w:hAnsi="BCSans-Regular" w:cs="BCSans-Regular"/>
+                <w:color w:val="A1192F"/>
+                <w:sz w:val="20"/>
+                <w:szCs w:val="20"/>
               </w:rPr>
               <w:t>[i+1].section}</w:t>
             </w:r>
@@ -1528,15 +1601,79 @@
         </w:rPr>
       </w:pPr>
     </w:p>
+    <w:p>
+      <w:pPr>
+        <w:rPr>
+          <w:rFonts w:ascii="BC Sans" w:hAnsi="BC Sans"/>
+        </w:rPr>
+      </w:pPr>
+    </w:p>
+    <w:p>
+      <w:pPr>
+        <w:rPr>
+          <w:rFonts w:ascii="BC Sans" w:hAnsi="BC Sans"/>
+        </w:rPr>
+      </w:pPr>
+    </w:p>
+    <w:p>
+      <w:pPr>
+        <w:rPr>
+          <w:rFonts w:ascii="BC Sans" w:hAnsi="BC Sans"/>
+        </w:rPr>
+      </w:pPr>
+    </w:p>
+    <w:p>
+      <w:pPr>
+        <w:rPr>
+          <w:rFonts w:ascii="BC Sans" w:hAnsi="BC Sans"/>
+          <w:b/>
+          <w:bCs/>
+          <w:color w:val="0A3266"/>
+        </w:rPr>
+      </w:pPr>
+    </w:p>
+    <w:p>
+      <w:pPr>
+        <w:tabs>
+          <w:tab w:val="left" w:pos="1772"/>
+        </w:tabs>
+        <w:rPr>
+          <w:rFonts w:ascii="BC Sans" w:hAnsi="BC Sans"/>
+        </w:rPr>
+        <w:sectPr>
+          <w:headerReference w:type="even" r:id="rId11"/>
+          <w:headerReference w:type="default" r:id="rId12"/>
+          <w:footerReference w:type="even" r:id="rId13"/>
+          <w:footerReference w:type="default" r:id="rId14"/>
+          <w:headerReference w:type="first" r:id="rId15"/>
+          <w:footerReference w:type="first" r:id="rId16"/>
+          <w:pgSz w:w="12240" w:h="15840"/>
+          <w:pgMar w:top="1440" w:right="1440" w:bottom="1440" w:left="1440" w:header="1020" w:footer="850" w:gutter="0"/>
+          <w:cols w:space="708"/>
+          <w:docGrid w:linePitch="360"/>
+        </w:sectPr>
+      </w:pPr>
+    </w:p>
+    <w:p>
+      <w:pPr>
+        <w:tabs>
+          <w:tab w:val="left" w:pos="1772"/>
+        </w:tabs>
+        <w:rPr>
+          <w:rFonts w:ascii="BC Sans" w:hAnsi="BC Sans"/>
+        </w:rPr>
+      </w:pPr>
+      <w:r>
+        <w:rPr>
+          <w:rFonts w:ascii="BC Sans" w:hAnsi="BC Sans"/>
+        </w:rPr>
+        <w:tab/>
+      </w:r>
+    </w:p>
     <w:sectPr>
-      <w:headerReference w:type="even" r:id="rId11"/>
-      <w:headerReference w:type="default" r:id="rId12"/>
-      <w:footerReference w:type="even" r:id="rId13"/>
-      <w:footerReference w:type="default" r:id="rId14"/>
-      <w:headerReference w:type="first" r:id="rId15"/>
-      <w:footerReference w:type="first" r:id="rId16"/>
+      <w:type w:val="continuous"/>
       <w:pgSz w:w="12240" w:h="15840"/>
-      <w:pgMar w:top="1440" w:right="1440" w:bottom="1440" w:left="1440" w:header="1020" w:footer="708" w:gutter="0"/>
+      <w:pgMar w:top="1440" w:right="1440" w:bottom="1440" w:left="1440" w:header="1020" w:footer="850" w:gutter="0"/>
       <w:cols w:space="708"/>
       <w:docGrid w:linePitch="360"/>
     </w:sectPr>
@@ -2428,8 +2565,8 @@
         <w:b/>
         <w:bCs/>
         <w:color w:val="003366"/>
-        <w:sz w:val="32"/>
-        <w:szCs w:val="32"/>
+        <w:sz w:val="34"/>
+        <w:szCs w:val="36"/>
       </w:rPr>
       <w:alias w:val="Title"/>
       <w:tag w:val=""/>
@@ -2462,8 +2599,8 @@
             <w:b/>
             <w:bCs/>
             <w:color w:val="003366"/>
-            <w:sz w:val="32"/>
-            <w:szCs w:val="32"/>
+            <w:sz w:val="34"/>
+            <w:szCs w:val="36"/>
           </w:rPr>
           <w:t>Summary Request</w:t>
         </w:r>
@@ -3069,6 +3206,42 @@
     <w:basedOn w:val="DefaultParagraphFont"/>
     <w:rsid w:val="008D4285"/>
   </w:style>
+  <w:style w:type="paragraph" w:styleId="EndnoteText">
+    <w:name w:val="endnote text"/>
+    <w:basedOn w:val="Normal"/>
+    <w:link w:val="EndnoteTextChar"/>
+    <w:uiPriority w:val="99"/>
+    <w:semiHidden/>
+    <w:unhideWhenUsed/>
+    <w:rsid w:val="000F1612"/>
+    <w:rPr>
+      <w:sz w:val="20"/>
+      <w:szCs w:val="20"/>
+    </w:rPr>
+  </w:style>
+  <w:style w:type="character" w:customStyle="1" w:styleId="EndnoteTextChar">
+    <w:name w:val="Endnote Text Char"/>
+    <w:basedOn w:val="DefaultParagraphFont"/>
+    <w:link w:val="EndnoteText"/>
+    <w:uiPriority w:val="99"/>
+    <w:semiHidden/>
+    <w:rsid w:val="000F1612"/>
+    <w:rPr>
+      <w:sz w:val="20"/>
+      <w:szCs w:val="20"/>
+    </w:rPr>
+  </w:style>
+  <w:style w:type="character" w:styleId="EndnoteReference">
+    <w:name w:val="endnote reference"/>
+    <w:basedOn w:val="DefaultParagraphFont"/>
+    <w:uiPriority w:val="99"/>
+    <w:semiHidden/>
+    <w:unhideWhenUsed/>
+    <w:rsid w:val="000F1612"/>
+    <w:rPr>
+      <w:vertAlign w:val="superscript"/>
+    </w:rPr>
+  </w:style>
 </w:styles>
 </file>
 
@@ -3213,12 +3386,17 @@
   </w:compat>
   <w:rsids>
     <w:rsidRoot w:val="009A58BA"/>
+    <w:rsid w:val="000037FD"/>
+    <w:rsid w:val="00036CB0"/>
     <w:rsid w:val="001A583E"/>
     <w:rsid w:val="00277750"/>
+    <w:rsid w:val="00380F3A"/>
+    <w:rsid w:val="00611B34"/>
     <w:rsid w:val="00721F88"/>
     <w:rsid w:val="009A58BA"/>
     <w:rsid w:val="00C0010F"/>
     <w:rsid w:val="00CA64CF"/>
+    <w:rsid w:val="00DA1D7C"/>
   </w:rsids>
   <m:mathPr>
     <m:mathFont m:val="Cambria Math"/>
@@ -4202,7 +4380,12 @@
 </file>
 
 <file path=customXml/item2.xml><?xml version="1.0" encoding="utf-8"?>
-<b:Sources xmlns:b="http://schemas.openxmlformats.org/officeDocument/2006/bibliography" xmlns="http://schemas.openxmlformats.org/officeDocument/2006/bibliography" SelectedStyle="/APASixthEditionOfficeOnline.xsl" StyleName="APA" Version="6"/>
+<?mso-contentType ?>
+<FormTemplates xmlns="http://schemas.microsoft.com/sharepoint/v3/contenttype/forms">
+  <Display>DocumentLibraryForm</Display>
+  <Edit>DocumentLibraryForm</Edit>
+  <New>DocumentLibraryForm</New>
+</FormTemplates>
 </file>
 
 <file path=customXml/item3.xml><?xml version="1.0" encoding="utf-8"?>
@@ -4212,12 +4395,7 @@
 </file>
 
 <file path=customXml/item4.xml><?xml version="1.0" encoding="utf-8"?>
-<?mso-contentType ?>
-<FormTemplates xmlns="http://schemas.microsoft.com/sharepoint/v3/contenttype/forms">
-  <Display>DocumentLibraryForm</Display>
-  <Edit>DocumentLibraryForm</Edit>
-  <New>DocumentLibraryForm</New>
-</FormTemplates>
+<b:Sources xmlns:b="http://schemas.openxmlformats.org/officeDocument/2006/bibliography" xmlns="http://schemas.openxmlformats.org/officeDocument/2006/bibliography" SelectedStyle="/APASixthEditionOfficeOnline.xsl" StyleName="APA" Version="6"/>
 </file>
 
 <file path=customXml/itemProps1.xml><?xml version="1.0" encoding="utf-8"?>
@@ -4240,9 +4418,9 @@
 </file>
 
 <file path=customXml/itemProps2.xml><?xml version="1.0" encoding="utf-8"?>
-<ds:datastoreItem xmlns:ds="http://schemas.openxmlformats.org/officeDocument/2006/customXml" ds:itemID="{9CE651B1-34DA-524A-9E9A-91E44FB38903}">
+<ds:datastoreItem xmlns:ds="http://schemas.openxmlformats.org/officeDocument/2006/customXml" ds:itemID="{641E4145-9D85-4BD2-927D-7AB21DB3B68E}">
   <ds:schemaRefs>
-    <ds:schemaRef ds:uri="http://schemas.openxmlformats.org/officeDocument/2006/bibliography"/>
+    <ds:schemaRef ds:uri="http://schemas.microsoft.com/sharepoint/v3/contenttype/forms"/>
   </ds:schemaRefs>
 </ds:datastoreItem>
 </file>
@@ -4257,9 +4435,9 @@
 </file>
 
 <file path=customXml/itemProps4.xml><?xml version="1.0" encoding="utf-8"?>
-<ds:datastoreItem xmlns:ds="http://schemas.openxmlformats.org/officeDocument/2006/customXml" ds:itemID="{641E4145-9D85-4BD2-927D-7AB21DB3B68E}">
+<ds:datastoreItem xmlns:ds="http://schemas.openxmlformats.org/officeDocument/2006/customXml" ds:itemID="{9CE651B1-34DA-524A-9E9A-91E44FB38903}">
   <ds:schemaRefs>
-    <ds:schemaRef ds:uri="http://schemas.microsoft.com/sharepoint/v3/contenttype/forms"/>
+    <ds:schemaRef ds:uri="http://schemas.openxmlformats.org/officeDocument/2006/bibliography"/>
   </ds:schemaRefs>
 </ds:datastoreItem>
 </file>
</xml_diff>

<commit_message>
template changes - review comments
</commit_message>
<xml_diff>
--- a/computingservices/DocumentServices/templates/redline_redaction_summary.docx
+++ b/computingservices/DocumentServices/templates/redline_redaction_summary.docx
@@ -5,21 +5,21 @@
     <w:tbl>
       <w:tblPr>
         <w:tblStyle w:val="TableGrid"/>
-        <w:tblW w:w="10490" w:type="dxa"/>
-        <w:tblInd w:w="-567" w:type="dxa"/>
+        <w:tblpPr w:leftFromText="180" w:rightFromText="180" w:vertAnchor="page" w:horzAnchor="margin" w:tblpXSpec="center" w:tblpY="1066"/>
+        <w:tblW w:w="11052" w:type="dxa"/>
         <w:tblLook w:val="04A0" w:firstRow="1" w:lastRow="0" w:firstColumn="1" w:lastColumn="0" w:noHBand="0" w:noVBand="1"/>
       </w:tblPr>
       <w:tblGrid>
-        <w:gridCol w:w="5103"/>
-        <w:gridCol w:w="5387"/>
+        <w:gridCol w:w="5374"/>
+        <w:gridCol w:w="5678"/>
       </w:tblGrid>
       <w:tr>
         <w:trPr>
-          <w:trHeight w:val="709"/>
+          <w:trHeight w:val="905"/>
         </w:trPr>
         <w:tc>
           <w:tcPr>
-            <w:tcW w:w="5103" w:type="dxa"/>
+            <w:tcW w:w="5374" w:type="dxa"/>
             <w:tcBorders>
               <w:top w:val="nil"/>
               <w:left w:val="nil"/>
@@ -32,30 +32,26 @@
             <w:pPr>
               <w:rPr>
                 <w:rFonts w:ascii="BC Sans" w:hAnsi="BC Sans"/>
-                <w:sz w:val="28"/>
-                <w:szCs w:val="28"/>
               </w:rPr>
             </w:pPr>
             <w:r>
               <w:rPr>
                 <w:rFonts w:ascii="BC Sans" w:hAnsi="BC Sans"/>
                 <w:noProof/>
-                <w:sz w:val="28"/>
-                <w:szCs w:val="28"/>
               </w:rPr>
               <w:drawing>
-                <wp:anchor distT="0" distB="0" distL="114300" distR="114300" simplePos="0" relativeHeight="251658240" behindDoc="0" locked="0" layoutInCell="1" allowOverlap="1" wp14:anchorId="4F126A34" wp14:editId="590B6A64">
+                <wp:anchor distT="0" distB="0" distL="114300" distR="114300" simplePos="0" relativeHeight="251658240" behindDoc="1" locked="0" layoutInCell="1" allowOverlap="1" wp14:anchorId="76463396" wp14:editId="77C88A34">
                   <wp:simplePos x="0" y="0"/>
                   <wp:positionH relativeFrom="column">
-                    <wp:posOffset>205740</wp:posOffset>
+                    <wp:posOffset>222885</wp:posOffset>
                   </wp:positionH>
                   <wp:positionV relativeFrom="paragraph">
-                    <wp:posOffset>67310</wp:posOffset>
+                    <wp:posOffset>87630</wp:posOffset>
                   </wp:positionV>
-                  <wp:extent cx="805758" cy="311907"/>
+                  <wp:extent cx="1540510" cy="375285"/>
                   <wp:effectExtent l="0" t="0" r="0" b="5715"/>
-                  <wp:wrapNone/>
-                  <wp:docPr id="2" name="Picture 2"/>
+                  <wp:wrapSquare wrapText="bothSides"/>
+                  <wp:docPr id="1012874431" name="Graphic 1"/>
                   <wp:cNvGraphicFramePr>
                     <a:graphicFrameLocks xmlns:a="http://schemas.openxmlformats.org/drawingml/2006/main" noChangeAspect="1"/>
                   </wp:cNvGraphicFramePr>
@@ -63,14 +59,17 @@
                     <a:graphicData uri="http://schemas.openxmlformats.org/drawingml/2006/picture">
                       <pic:pic xmlns:pic="http://schemas.openxmlformats.org/drawingml/2006/picture">
                         <pic:nvPicPr>
-                          <pic:cNvPr id="2" name="Picture 2"/>
+                          <pic:cNvPr id="1012874431" name=""/>
                           <pic:cNvPicPr/>
                         </pic:nvPicPr>
                         <pic:blipFill>
-                          <a:blip r:embed="rId10">
+                          <a:blip r:embed="rId10" cstate="print">
                             <a:extLst>
                               <a:ext uri="{28A0092B-C50C-407E-A947-70E740481C1C}">
                                 <a14:useLocalDpi xmlns:a14="http://schemas.microsoft.com/office/drawing/2010/main" val="0"/>
+                              </a:ext>
+                              <a:ext uri="{96DAC541-7B7A-43D3-8B79-37D633B846F1}">
+                                <asvg:svgBlip xmlns:asvg="http://schemas.microsoft.com/office/drawing/2016/SVG/main" r:embed="rId11"/>
                               </a:ext>
                             </a:extLst>
                           </a:blip>
@@ -81,7 +80,7 @@
                         <pic:spPr>
                           <a:xfrm>
                             <a:off x="0" y="0"/>
-                            <a:ext cx="805758" cy="311907"/>
+                            <a:ext cx="1540510" cy="375285"/>
                           </a:xfrm>
                           <a:prstGeom prst="rect">
                             <a:avLst/>
@@ -90,10 +89,10 @@
                       </pic:pic>
                     </a:graphicData>
                   </a:graphic>
-                  <wp14:sizeRelH relativeFrom="page">
+                  <wp14:sizeRelH relativeFrom="margin">
                     <wp14:pctWidth>0</wp14:pctWidth>
                   </wp14:sizeRelH>
-                  <wp14:sizeRelV relativeFrom="page">
+                  <wp14:sizeRelV relativeFrom="margin">
                     <wp14:pctHeight>0</wp14:pctHeight>
                   </wp14:sizeRelV>
                 </wp:anchor>
@@ -103,7 +102,7 @@
         </w:tc>
         <w:tc>
           <w:tcPr>
-            <w:tcW w:w="5387" w:type="dxa"/>
+            <w:tcW w:w="5678" w:type="dxa"/>
             <w:tcBorders>
               <w:top w:val="nil"/>
               <w:left w:val="nil"/>
@@ -119,31 +118,47 @@
               <w:jc w:val="center"/>
               <w:rPr>
                 <w:rFonts w:ascii="BC Sans" w:hAnsi="BC Sans"/>
+                <w:b/>
+                <w:bCs/>
               </w:rPr>
             </w:pPr>
             <w:r>
               <w:rPr>
                 <w:rFonts w:ascii="BC Sans" w:hAnsi="BC Sans"/>
-                <w:sz w:val="28"/>
-                <w:szCs w:val="28"/>
+                <w:sz w:val="20"/>
+                <w:szCs w:val="20"/>
               </w:rPr>
               <w:t xml:space="preserve">                      </w:t>
             </w:r>
             <w:r>
               <w:rPr>
                 <w:rFonts w:ascii="BC Sans" w:hAnsi="BC Sans"/>
+                <w:sz w:val="20"/>
+                <w:szCs w:val="20"/>
+              </w:rPr>
+              <w:t xml:space="preserve">      </w:t>
+            </w:r>
+            <w:r>
+              <w:rPr>
+                <w:rFonts w:ascii="BC Sans" w:hAnsi="BC Sans"/>
+                <w:b/>
+                <w:bCs/>
               </w:rPr>
               <w:t>Request</w:t>
             </w:r>
             <w:r>
               <w:rPr>
                 <w:rFonts w:ascii="BC Sans" w:hAnsi="BC Sans"/>
+                <w:b/>
+                <w:bCs/>
               </w:rPr>
               <w:t xml:space="preserve"> # </w:t>
             </w:r>
             <w:r>
               <w:rPr>
                 <w:rFonts w:ascii="BC Sans" w:hAnsi="BC Sans"/>
+                <w:b/>
+                <w:bCs/>
               </w:rPr>
               <w:t>{</w:t>
             </w:r>
@@ -152,12 +167,16 @@
             <w:r>
               <w:rPr>
                 <w:rFonts w:ascii="BC Sans" w:hAnsi="BC Sans"/>
+                <w:b/>
+                <w:bCs/>
               </w:rPr>
               <w:t>d</w:t>
             </w:r>
             <w:r>
               <w:rPr>
                 <w:rFonts w:ascii="BC Sans" w:hAnsi="BC Sans"/>
+                <w:b/>
+                <w:bCs/>
               </w:rPr>
               <w:t>.requestnumber</w:t>
             </w:r>
@@ -166,6 +185,8 @@
             <w:r>
               <w:rPr>
                 <w:rFonts w:ascii="BC Sans" w:hAnsi="BC Sans"/>
+                <w:b/>
+                <w:bCs/>
               </w:rPr>
               <w:t>}</w:t>
             </w:r>
@@ -173,15 +194,6 @@
         </w:tc>
       </w:tr>
     </w:tbl>
-    <w:p>
-      <w:pPr>
-        <w:rPr>
-          <w:rFonts w:ascii="Times New Roman" w:hAnsi="Times New Roman"/>
-          <w:sz w:val="22"/>
-          <w:szCs w:val="22"/>
-        </w:rPr>
-      </w:pPr>
-    </w:p>
     <w:p>
       <w:pPr>
         <w:tabs>
@@ -207,20 +219,8 @@
           <w:b/>
           <w:bCs/>
           <w:color w:val="A1192F"/>
-        </w:rPr>
-      </w:pPr>
-    </w:p>
-    <w:p>
-      <w:pPr>
-        <w:tabs>
-          <w:tab w:val="left" w:pos="5575"/>
-        </w:tabs>
-        <w:spacing w:before="240" w:after="240"/>
-        <w:rPr>
-          <w:rFonts w:ascii="BCSans-Bold" w:hAnsi="BCSans-Bold" w:cs="BCSans-Bold"/>
-          <w:b/>
-          <w:bCs/>
-          <w:color w:val="A1192F"/>
+          <w:sz w:val="20"/>
+          <w:szCs w:val="20"/>
         </w:rPr>
       </w:pPr>
       <w:r>
@@ -229,6 +229,8 @@
           <w:b/>
           <w:bCs/>
           <w:color w:val="A1192F"/>
+          <w:sz w:val="20"/>
+          <w:szCs w:val="20"/>
         </w:rPr>
         <w:t>{</w:t>
       </w:r>
@@ -239,6 +241,8 @@
           <w:b/>
           <w:bCs/>
           <w:color w:val="A1192F"/>
+          <w:sz w:val="20"/>
+          <w:szCs w:val="20"/>
         </w:rPr>
         <w:t>d.data</w:t>
       </w:r>
@@ -249,6 +253,8 @@
           <w:b/>
           <w:bCs/>
           <w:color w:val="A1192F"/>
+          <w:sz w:val="20"/>
+          <w:szCs w:val="20"/>
         </w:rPr>
         <w:t>[</w:t>
       </w:r>
@@ -259,17 +265,20 @@
           <w:b/>
           <w:bCs/>
           <w:color w:val="A1192F"/>
+          <w:sz w:val="20"/>
+          <w:szCs w:val="20"/>
         </w:rPr>
         <w:t>i</w:t>
       </w:r>
       <w:proofErr w:type="spellEnd"/>
-      <w:proofErr w:type="gramStart"/>
       <w:r>
         <w:rPr>
           <w:rFonts w:ascii="BCSans-Bold" w:hAnsi="BCSans-Bold" w:cs="BCSans-Bold"/>
           <w:b/>
           <w:bCs/>
           <w:color w:val="A1192F"/>
+          <w:sz w:val="20"/>
+          <w:szCs w:val="20"/>
         </w:rPr>
         <w:t>].</w:t>
       </w:r>
@@ -280,17 +289,20 @@
           <w:b/>
           <w:bCs/>
           <w:color w:val="A1192F"/>
+          <w:sz w:val="20"/>
+          <w:szCs w:val="20"/>
         </w:rPr>
         <w:t>flagname</w:t>
       </w:r>
       <w:proofErr w:type="spellEnd"/>
-      <w:proofErr w:type="gramEnd"/>
       <w:r>
         <w:rPr>
           <w:rFonts w:ascii="BCSans-Bold" w:hAnsi="BCSans-Bold" w:cs="BCSans-Bold"/>
           <w:b/>
           <w:bCs/>
           <w:color w:val="A1192F"/>
+          <w:sz w:val="20"/>
+          <w:szCs w:val="20"/>
         </w:rPr>
         <w:t>}</w:t>
       </w:r>
@@ -300,6 +312,8 @@
           <w:b/>
           <w:bCs/>
           <w:color w:val="A1192F"/>
+          <w:sz w:val="20"/>
+          <w:szCs w:val="20"/>
         </w:rPr>
         <w:t xml:space="preserve"> </w:t>
       </w:r>
@@ -309,6 +323,8 @@
           <w:b/>
           <w:bCs/>
           <w:color w:val="A1192F"/>
+          <w:sz w:val="20"/>
+          <w:szCs w:val="20"/>
         </w:rPr>
         <w:t>–</w:t>
       </w:r>
@@ -318,6 +334,8 @@
           <w:b/>
           <w:bCs/>
           <w:color w:val="A1192F"/>
+          <w:sz w:val="20"/>
+          <w:szCs w:val="20"/>
         </w:rPr>
         <w:t xml:space="preserve"> </w:t>
       </w:r>
@@ -327,6 +345,8 @@
           <w:b/>
           <w:bCs/>
           <w:color w:val="A1192F"/>
+          <w:sz w:val="20"/>
+          <w:szCs w:val="20"/>
         </w:rPr>
         <w:t>{d.</w:t>
       </w:r>
@@ -336,6 +356,8 @@
           <w:b/>
           <w:bCs/>
           <w:color w:val="A1192F"/>
+          <w:sz w:val="20"/>
+          <w:szCs w:val="20"/>
         </w:rPr>
         <w:t xml:space="preserve"> data[</w:t>
       </w:r>
@@ -346,6 +368,8 @@
           <w:b/>
           <w:bCs/>
           <w:color w:val="A1192F"/>
+          <w:sz w:val="20"/>
+          <w:szCs w:val="20"/>
         </w:rPr>
         <w:t>i</w:t>
       </w:r>
@@ -356,6 +380,8 @@
           <w:b/>
           <w:bCs/>
           <w:color w:val="A1192F"/>
+          <w:sz w:val="20"/>
+          <w:szCs w:val="20"/>
         </w:rPr>
         <w:t>].</w:t>
       </w:r>
@@ -366,6 +392,8 @@
           <w:b/>
           <w:bCs/>
           <w:color w:val="A1192F"/>
+          <w:sz w:val="20"/>
+          <w:szCs w:val="20"/>
         </w:rPr>
         <w:t>p</w:t>
       </w:r>
@@ -375,6 +403,8 @@
           <w:b/>
           <w:bCs/>
           <w:color w:val="A1192F"/>
+          <w:sz w:val="20"/>
+          <w:szCs w:val="20"/>
         </w:rPr>
         <w:t>age</w:t>
       </w:r>
@@ -384,6 +414,8 @@
           <w:b/>
           <w:bCs/>
           <w:color w:val="A1192F"/>
+          <w:sz w:val="20"/>
+          <w:szCs w:val="20"/>
         </w:rPr>
         <w:t>c</w:t>
       </w:r>
@@ -393,6 +425,8 @@
           <w:b/>
           <w:bCs/>
           <w:color w:val="A1192F"/>
+          <w:sz w:val="20"/>
+          <w:szCs w:val="20"/>
         </w:rPr>
         <w:t>ount</w:t>
       </w:r>
@@ -403,6 +437,8 @@
           <w:b/>
           <w:bCs/>
           <w:color w:val="A1192F"/>
+          <w:sz w:val="20"/>
+          <w:szCs w:val="20"/>
         </w:rPr>
         <w:t>}</w:t>
       </w:r>
@@ -412,6 +448,8 @@
           <w:b/>
           <w:bCs/>
           <w:color w:val="A1192F"/>
+          <w:sz w:val="20"/>
+          <w:szCs w:val="20"/>
         </w:rPr>
         <w:t xml:space="preserve"> </w:t>
       </w:r>
@@ -422,6 +460,8 @@
           <w:b/>
           <w:bCs/>
           <w:color w:val="A1192F"/>
+          <w:sz w:val="20"/>
+          <w:szCs w:val="20"/>
         </w:rPr>
         <w:t>pgs</w:t>
       </w:r>
@@ -435,8 +475,8 @@
         <w:tblLook w:val="04A0" w:firstRow="1" w:lastRow="0" w:firstColumn="1" w:lastColumn="0" w:noHBand="0" w:noVBand="1"/>
       </w:tblPr>
       <w:tblGrid>
-        <w:gridCol w:w="4355"/>
-        <w:gridCol w:w="425"/>
+        <w:gridCol w:w="4071"/>
+        <w:gridCol w:w="709"/>
         <w:gridCol w:w="4580"/>
       </w:tblGrid>
       <w:tr>
@@ -445,7 +485,7 @@
         </w:trPr>
         <w:tc>
           <w:tcPr>
-            <w:tcW w:w="4355" w:type="dxa"/>
+            <w:tcW w:w="4071" w:type="dxa"/>
             <w:tcBorders>
               <w:top w:val="nil"/>
               <w:left w:val="nil"/>
@@ -559,7 +599,7 @@
         </w:tc>
         <w:tc>
           <w:tcPr>
-            <w:tcW w:w="5005" w:type="dxa"/>
+            <w:tcW w:w="5289" w:type="dxa"/>
             <w:gridSpan w:val="2"/>
             <w:tcBorders>
               <w:top w:val="nil"/>
@@ -621,25 +661,14 @@
               <w:t>i</w:t>
             </w:r>
             <w:proofErr w:type="spellEnd"/>
-            <w:proofErr w:type="gramStart"/>
-            <w:r>
-              <w:rPr>
-                <w:rFonts w:ascii="BCSans-Regular" w:hAnsi="BCSans-Regular" w:cs="BCSans-Regular"/>
-                <w:color w:val="A1192F"/>
-                <w:sz w:val="20"/>
-                <w:szCs w:val="20"/>
-              </w:rPr>
-              <w:t>].sections</w:t>
-            </w:r>
-            <w:proofErr w:type="gramEnd"/>
-            <w:r>
-              <w:rPr>
-                <w:rFonts w:ascii="BCSans-Regular" w:hAnsi="BCSans-Regular" w:cs="BCSans-Regular"/>
-                <w:color w:val="A1192F"/>
-                <w:sz w:val="20"/>
-                <w:szCs w:val="20"/>
-              </w:rPr>
-              <w:t>[</w:t>
+            <w:r>
+              <w:rPr>
+                <w:rFonts w:ascii="BCSans-Regular" w:hAnsi="BCSans-Regular" w:cs="BCSans-Regular"/>
+                <w:color w:val="A1192F"/>
+                <w:sz w:val="20"/>
+                <w:szCs w:val="20"/>
+              </w:rPr>
+              <w:t>].sections[</w:t>
             </w:r>
             <w:proofErr w:type="spellStart"/>
             <w:r>
@@ -670,7 +699,7 @@
         </w:trPr>
         <w:tc>
           <w:tcPr>
-            <w:tcW w:w="4355" w:type="dxa"/>
+            <w:tcW w:w="4071" w:type="dxa"/>
             <w:tcBorders>
               <w:top w:val="nil"/>
               <w:left w:val="nil"/>
@@ -731,31 +760,20 @@
               <w:t>i</w:t>
             </w:r>
             <w:proofErr w:type="spellEnd"/>
-            <w:proofErr w:type="gramStart"/>
-            <w:r>
-              <w:rPr>
-                <w:rFonts w:ascii="BCSans-Regular" w:hAnsi="BCSans-Regular" w:cs="BCSans-Regular"/>
-                <w:color w:val="A1192F"/>
-                <w:sz w:val="20"/>
-                <w:szCs w:val="20"/>
-              </w:rPr>
-              <w:t>].sections</w:t>
-            </w:r>
-            <w:proofErr w:type="gramEnd"/>
-            <w:r>
-              <w:rPr>
-                <w:rFonts w:ascii="BCSans-Regular" w:hAnsi="BCSans-Regular" w:cs="BCSans-Regular"/>
-                <w:color w:val="A1192F"/>
-                <w:sz w:val="20"/>
-                <w:szCs w:val="20"/>
-              </w:rPr>
-              <w:t>[i+1].range}</w:t>
+            <w:r>
+              <w:rPr>
+                <w:rFonts w:ascii="BCSans-Regular" w:hAnsi="BCSans-Regular" w:cs="BCSans-Regular"/>
+                <w:color w:val="A1192F"/>
+                <w:sz w:val="20"/>
+                <w:szCs w:val="20"/>
+              </w:rPr>
+              <w:t>].sections[i+1].range}</w:t>
             </w:r>
           </w:p>
         </w:tc>
         <w:tc>
           <w:tcPr>
-            <w:tcW w:w="5005" w:type="dxa"/>
+            <w:tcW w:w="5289" w:type="dxa"/>
             <w:gridSpan w:val="2"/>
             <w:tcBorders>
               <w:top w:val="nil"/>
@@ -817,25 +835,14 @@
               <w:t>i</w:t>
             </w:r>
             <w:proofErr w:type="spellEnd"/>
-            <w:proofErr w:type="gramStart"/>
-            <w:r>
-              <w:rPr>
-                <w:rFonts w:ascii="BCSans-Regular" w:hAnsi="BCSans-Regular" w:cs="BCSans-Regular"/>
-                <w:color w:val="A1192F"/>
-                <w:sz w:val="20"/>
-                <w:szCs w:val="20"/>
-              </w:rPr>
-              <w:t>].sections</w:t>
-            </w:r>
-            <w:proofErr w:type="gramEnd"/>
-            <w:r>
-              <w:rPr>
-                <w:rFonts w:ascii="BCSans-Regular" w:hAnsi="BCSans-Regular" w:cs="BCSans-Regular"/>
-                <w:color w:val="A1192F"/>
-                <w:sz w:val="20"/>
-                <w:szCs w:val="20"/>
-              </w:rPr>
-              <w:t>[i+1].section}</w:t>
+            <w:r>
+              <w:rPr>
+                <w:rFonts w:ascii="BCSans-Regular" w:hAnsi="BCSans-Regular" w:cs="BCSans-Regular"/>
+                <w:color w:val="A1192F"/>
+                <w:sz w:val="20"/>
+                <w:szCs w:val="20"/>
+              </w:rPr>
+              <w:t>].sections[i+1].section}</w:t>
             </w:r>
           </w:p>
         </w:tc>
@@ -908,6 +915,8 @@
           <w:b/>
           <w:bCs/>
           <w:color w:val="A1192F"/>
+          <w:sz w:val="20"/>
+          <w:szCs w:val="20"/>
         </w:rPr>
       </w:pPr>
       <w:r>
@@ -916,6 +925,8 @@
           <w:b/>
           <w:bCs/>
           <w:color w:val="A1192F"/>
+          <w:sz w:val="20"/>
+          <w:szCs w:val="20"/>
         </w:rPr>
         <w:t>{</w:t>
       </w:r>
@@ -926,6 +937,8 @@
           <w:b/>
           <w:bCs/>
           <w:color w:val="A1192F"/>
+          <w:sz w:val="20"/>
+          <w:szCs w:val="20"/>
         </w:rPr>
         <w:t>d.data</w:t>
       </w:r>
@@ -936,18 +949,10 @@
           <w:b/>
           <w:bCs/>
           <w:color w:val="A1192F"/>
+          <w:sz w:val="20"/>
+          <w:szCs w:val="20"/>
         </w:rPr>
-        <w:t>[i+1</w:t>
-      </w:r>
-      <w:proofErr w:type="gramStart"/>
-      <w:r>
-        <w:rPr>
-          <w:rFonts w:ascii="BCSans-Bold" w:hAnsi="BCSans-Bold" w:cs="BCSans-Bold"/>
-          <w:b/>
-          <w:bCs/>
-          <w:color w:val="A1192F"/>
-        </w:rPr>
-        <w:t>].</w:t>
+        <w:t>[i+1].</w:t>
       </w:r>
       <w:proofErr w:type="spellStart"/>
       <w:r>
@@ -956,73 +961,22 @@
           <w:b/>
           <w:bCs/>
           <w:color w:val="A1192F"/>
+          <w:sz w:val="20"/>
+          <w:szCs w:val="20"/>
         </w:rPr>
         <w:t>flagname</w:t>
       </w:r>
       <w:proofErr w:type="spellEnd"/>
-      <w:proofErr w:type="gramEnd"/>
       <w:r>
         <w:rPr>
           <w:rFonts w:ascii="BCSans-Bold" w:hAnsi="BCSans-Bold" w:cs="BCSans-Bold"/>
           <w:b/>
           <w:bCs/>
           <w:color w:val="A1192F"/>
+          <w:sz w:val="20"/>
+          <w:szCs w:val="20"/>
         </w:rPr>
-        <w:t>}</w:t>
-      </w:r>
-      <w:r>
-        <w:rPr>
-          <w:rFonts w:ascii="BCSans-Bold" w:hAnsi="BCSans-Bold" w:cs="BCSans-Bold"/>
-          <w:b/>
-          <w:bCs/>
-          <w:color w:val="A1192F"/>
-        </w:rPr>
-        <w:t xml:space="preserve"> </w:t>
-      </w:r>
-      <w:r>
-        <w:rPr>
-          <w:rFonts w:ascii="BCSans-Bold" w:hAnsi="BCSans-Bold" w:cs="BCSans-Bold"/>
-          <w:b/>
-          <w:bCs/>
-          <w:color w:val="A1192F"/>
-        </w:rPr>
-        <w:t>–</w:t>
-      </w:r>
-      <w:r>
-        <w:rPr>
-          <w:rFonts w:ascii="BCSans-Bold" w:hAnsi="BCSans-Bold" w:cs="BCSans-Bold"/>
-          <w:b/>
-          <w:bCs/>
-          <w:color w:val="A1192F"/>
-        </w:rPr>
-        <w:t xml:space="preserve"> </w:t>
-      </w:r>
-      <w:r>
-        <w:rPr>
-          <w:rFonts w:ascii="BCSans-Bold" w:hAnsi="BCSans-Bold" w:cs="BCSans-Bold"/>
-          <w:b/>
-          <w:bCs/>
-          <w:color w:val="A1192F"/>
-        </w:rPr>
-        <w:t>{d.</w:t>
-      </w:r>
-      <w:r>
-        <w:rPr>
-          <w:rFonts w:ascii="BCSans-Bold" w:hAnsi="BCSans-Bold" w:cs="BCSans-Bold"/>
-          <w:b/>
-          <w:bCs/>
-          <w:color w:val="A1192F"/>
-        </w:rPr>
-        <w:t xml:space="preserve"> </w:t>
-      </w:r>
-      <w:r>
-        <w:rPr>
-          <w:rFonts w:ascii="BCSans-Bold" w:hAnsi="BCSans-Bold" w:cs="BCSans-Bold"/>
-          <w:b/>
-          <w:bCs/>
-          <w:color w:val="A1192F"/>
-        </w:rPr>
-        <w:t>data[i+1].</w:t>
+        <w:t>} – {d. data[i+1].</w:t>
       </w:r>
       <w:proofErr w:type="spellStart"/>
       <w:r>
@@ -1031,6 +985,8 @@
           <w:b/>
           <w:bCs/>
           <w:color w:val="A1192F"/>
+          <w:sz w:val="20"/>
+          <w:szCs w:val="20"/>
         </w:rPr>
         <w:t>pagecount</w:t>
       </w:r>
@@ -1041,17 +997,10 @@
           <w:b/>
           <w:bCs/>
           <w:color w:val="A1192F"/>
+          <w:sz w:val="20"/>
+          <w:szCs w:val="20"/>
         </w:rPr>
-        <w:t>}</w:t>
-      </w:r>
-      <w:r>
-        <w:rPr>
-          <w:rFonts w:ascii="BCSans-Bold" w:hAnsi="BCSans-Bold" w:cs="BCSans-Bold"/>
-          <w:b/>
-          <w:bCs/>
-          <w:color w:val="A1192F"/>
-        </w:rPr>
-        <w:t xml:space="preserve"> </w:t>
+        <w:t xml:space="preserve">} </w:t>
       </w:r>
       <w:proofErr w:type="spellStart"/>
       <w:r>
@@ -1060,6 +1009,8 @@
           <w:b/>
           <w:bCs/>
           <w:color w:val="A1192F"/>
+          <w:sz w:val="20"/>
+          <w:szCs w:val="20"/>
         </w:rPr>
         <w:t>pgs</w:t>
       </w:r>
@@ -1073,8 +1024,8 @@
         <w:tblLook w:val="04A0" w:firstRow="1" w:lastRow="0" w:firstColumn="1" w:lastColumn="0" w:noHBand="0" w:noVBand="1"/>
       </w:tblPr>
       <w:tblGrid>
-        <w:gridCol w:w="4355"/>
-        <w:gridCol w:w="5005"/>
+        <w:gridCol w:w="4071"/>
+        <w:gridCol w:w="5289"/>
       </w:tblGrid>
       <w:tr>
         <w:trPr>
@@ -1082,7 +1033,7 @@
         </w:trPr>
         <w:tc>
           <w:tcPr>
-            <w:tcW w:w="4355" w:type="dxa"/>
+            <w:tcW w:w="4071" w:type="dxa"/>
             <w:tcBorders>
               <w:top w:val="nil"/>
               <w:left w:val="nil"/>
@@ -1276,7 +1227,7 @@
         </w:tc>
         <w:tc>
           <w:tcPr>
-            <w:tcW w:w="5005" w:type="dxa"/>
+            <w:tcW w:w="5289" w:type="dxa"/>
             <w:tcBorders>
               <w:top w:val="nil"/>
               <w:left w:val="nil"/>
@@ -1324,27 +1275,7 @@
                 <w:sz w:val="20"/>
                 <w:szCs w:val="20"/>
               </w:rPr>
-              <w:t>[i+1</w:t>
-            </w:r>
-            <w:proofErr w:type="gramStart"/>
-            <w:r>
-              <w:rPr>
-                <w:rFonts w:ascii="BCSans-Regular" w:hAnsi="BCSans-Regular" w:cs="BCSans-Regular"/>
-                <w:color w:val="A1192F"/>
-                <w:sz w:val="20"/>
-                <w:szCs w:val="20"/>
-              </w:rPr>
-              <w:t>].sections</w:t>
-            </w:r>
-            <w:proofErr w:type="gramEnd"/>
-            <w:r>
-              <w:rPr>
-                <w:rFonts w:ascii="BCSans-Regular" w:hAnsi="BCSans-Regular" w:cs="BCSans-Regular"/>
-                <w:color w:val="A1192F"/>
-                <w:sz w:val="20"/>
-                <w:szCs w:val="20"/>
-              </w:rPr>
-              <w:t>[</w:t>
+              <w:t>[i+1].sections[</w:t>
             </w:r>
             <w:proofErr w:type="spellStart"/>
             <w:r>
@@ -1375,7 +1306,7 @@
         </w:trPr>
         <w:tc>
           <w:tcPr>
-            <w:tcW w:w="4355" w:type="dxa"/>
+            <w:tcW w:w="4071" w:type="dxa"/>
             <w:tcBorders>
               <w:top w:val="nil"/>
               <w:left w:val="nil"/>
@@ -1514,7 +1445,7 @@
         </w:tc>
         <w:tc>
           <w:tcPr>
-            <w:tcW w:w="5005" w:type="dxa"/>
+            <w:tcW w:w="5289" w:type="dxa"/>
             <w:tcBorders>
               <w:top w:val="nil"/>
               <w:left w:val="nil"/>
@@ -1640,40 +1571,18 @@
         <w:rPr>
           <w:rFonts w:ascii="BC Sans" w:hAnsi="BC Sans"/>
         </w:rPr>
-        <w:sectPr>
-          <w:headerReference w:type="even" r:id="rId11"/>
-          <w:headerReference w:type="default" r:id="rId12"/>
-          <w:footerReference w:type="even" r:id="rId13"/>
-          <w:footerReference w:type="default" r:id="rId14"/>
-          <w:headerReference w:type="first" r:id="rId15"/>
-          <w:footerReference w:type="first" r:id="rId16"/>
-          <w:pgSz w:w="12240" w:h="15840"/>
-          <w:pgMar w:top="1440" w:right="1440" w:bottom="1440" w:left="1440" w:header="1020" w:footer="850" w:gutter="0"/>
-          <w:cols w:space="708"/>
-          <w:docGrid w:linePitch="360"/>
-        </w:sectPr>
       </w:pPr>
     </w:p>
-    <w:p>
-      <w:pPr>
-        <w:tabs>
-          <w:tab w:val="left" w:pos="1772"/>
-        </w:tabs>
-        <w:rPr>
-          <w:rFonts w:ascii="BC Sans" w:hAnsi="BC Sans"/>
-        </w:rPr>
-      </w:pPr>
-      <w:r>
-        <w:rPr>
-          <w:rFonts w:ascii="BC Sans" w:hAnsi="BC Sans"/>
-        </w:rPr>
-        <w:tab/>
-      </w:r>
-    </w:p>
     <w:sectPr>
+      <w:headerReference w:type="even" r:id="rId12"/>
+      <w:headerReference w:type="default" r:id="rId13"/>
+      <w:footerReference w:type="even" r:id="rId14"/>
+      <w:footerReference w:type="default" r:id="rId15"/>
+      <w:headerReference w:type="first" r:id="rId16"/>
+      <w:footerReference w:type="first" r:id="rId17"/>
       <w:type w:val="continuous"/>
       <w:pgSz w:w="12240" w:h="15840"/>
-      <w:pgMar w:top="1440" w:right="1440" w:bottom="1440" w:left="1440" w:header="1020" w:footer="850" w:gutter="0"/>
+      <w:pgMar w:top="1440" w:right="1440" w:bottom="1440" w:left="1440" w:header="794" w:footer="0" w:gutter="0"/>
       <w:cols w:space="708"/>
       <w:docGrid w:linePitch="360"/>
     </w:sectPr>
@@ -2558,55 +2467,70 @@
 
 <file path=word/header2.xml><?xml version="1.0" encoding="utf-8"?>
 <w:hdr xmlns:wpc="http://schemas.microsoft.com/office/word/2010/wordprocessingCanvas" xmlns:cx="http://schemas.microsoft.com/office/drawing/2014/chartex" xmlns:cx1="http://schemas.microsoft.com/office/drawing/2015/9/8/chartex" xmlns:cx2="http://schemas.microsoft.com/office/drawing/2015/10/21/chartex" xmlns:cx3="http://schemas.microsoft.com/office/drawing/2016/5/9/chartex" xmlns:cx4="http://schemas.microsoft.com/office/drawing/2016/5/10/chartex" xmlns:cx5="http://schemas.microsoft.com/office/drawing/2016/5/11/chartex" xmlns:cx6="http://schemas.microsoft.com/office/drawing/2016/5/12/chartex" xmlns:cx7="http://schemas.microsoft.com/office/drawing/2016/5/13/chartex" xmlns:cx8="http://schemas.microsoft.com/office/drawing/2016/5/14/chartex" xmlns:mc="http://schemas.openxmlformats.org/markup-compatibility/2006" xmlns:aink="http://schemas.microsoft.com/office/drawing/2016/ink" xmlns:am3d="http://schemas.microsoft.com/office/drawing/2017/model3d" xmlns:o="urn:schemas-microsoft-com:office:office" xmlns:oel="http://schemas.microsoft.com/office/2019/extlst" xmlns:r="http://schemas.openxmlformats.org/officeDocument/2006/relationships" xmlns:m="http://schemas.openxmlformats.org/officeDocument/2006/math" xmlns:v="urn:schemas-microsoft-com:vml" xmlns:wp14="http://schemas.microsoft.com/office/word/2010/wordprocessingDrawing" xmlns:wp="http://schemas.openxmlformats.org/drawingml/2006/wordprocessingDrawing" xmlns:w10="urn:schemas-microsoft-com:office:word" xmlns:w="http://schemas.openxmlformats.org/wordprocessingml/2006/main" xmlns:w14="http://schemas.microsoft.com/office/word/2010/wordml" xmlns:w15="http://schemas.microsoft.com/office/word/2012/wordml" xmlns:w16cex="http://schemas.microsoft.com/office/word/2018/wordml/cex" xmlns:w16cid="http://schemas.microsoft.com/office/word/2016/wordml/cid" xmlns:w16="http://schemas.microsoft.com/office/word/2018/wordml" xmlns:w16sdtdh="http://schemas.microsoft.com/office/word/2020/wordml/sdtdatahash" xmlns:w16se="http://schemas.microsoft.com/office/word/2015/wordml/symex" xmlns:wpg="http://schemas.microsoft.com/office/word/2010/wordprocessingGroup" xmlns:wpi="http://schemas.microsoft.com/office/word/2010/wordprocessingInk" xmlns:wne="http://schemas.microsoft.com/office/word/2006/wordml" xmlns:wps="http://schemas.microsoft.com/office/word/2010/wordprocessingShape" mc:Ignorable="w14 w15 w16se w16cid w16 w16cex w16sdtdh wp14">
-  <w:sdt>
-    <w:sdtPr>
+  <w:p>
+    <w:pPr>
+      <w:pStyle w:val="Header"/>
+      <w:tabs>
+        <w:tab w:val="clear" w:pos="4680"/>
+        <w:tab w:val="clear" w:pos="9360"/>
+      </w:tabs>
+      <w:ind w:left="1440" w:firstLine="720"/>
+      <w:jc w:val="right"/>
       <w:rPr>
-        <w:rFonts w:ascii="BC Sans" w:hAnsi="BC Sans"/>
+        <w:rFonts w:ascii="BCSans-Bold" w:hAnsi="BCSans-Bold"/>
         <w:b/>
         <w:bCs/>
         <w:color w:val="003366"/>
-        <w:sz w:val="34"/>
-        <w:szCs w:val="36"/>
+        <w:sz w:val="28"/>
+        <w:szCs w:val="28"/>
       </w:rPr>
-      <w:alias w:val="Title"/>
-      <w:tag w:val=""/>
-      <w:id w:val="1116400235"/>
-      <w:placeholder>
-        <w:docPart w:val="4B1C60D748BF4CB1817A367E02D2BF85"/>
-      </w:placeholder>
-      <w:dataBinding w:prefixMappings="xmlns:ns0='http://purl.org/dc/elements/1.1/' xmlns:ns1='http://schemas.openxmlformats.org/package/2006/metadata/core-properties' " w:xpath="/ns1:coreProperties[1]/ns0:title[1]" w:storeItemID="{6C3C8BC8-F283-45AE-878A-BAB7291924A1}"/>
-      <w:text/>
-    </w:sdtPr>
-    <w:sdtContent>
-      <w:p>
-        <w:pPr>
-          <w:pStyle w:val="Header"/>
-          <w:tabs>
-            <w:tab w:val="clear" w:pos="4680"/>
-            <w:tab w:val="clear" w:pos="9360"/>
-          </w:tabs>
-          <w:ind w:left="720" w:firstLine="720"/>
-          <w:jc w:val="right"/>
-          <w:rPr>
-            <w:b/>
-            <w:bCs/>
-            <w:color w:val="003366"/>
-          </w:rPr>
-        </w:pPr>
-        <w:r>
-          <w:rPr>
-            <w:rFonts w:ascii="BC Sans" w:hAnsi="BC Sans"/>
-            <w:b/>
-            <w:bCs/>
-            <w:color w:val="003366"/>
-            <w:sz w:val="34"/>
-            <w:szCs w:val="36"/>
-          </w:rPr>
-          <w:t>Summary Request</w:t>
-        </w:r>
-      </w:p>
-    </w:sdtContent>
-  </w:sdt>
+    </w:pPr>
+    <w:r>
+      <w:rPr>
+        <w:rFonts w:ascii="BCSans-Bold" w:hAnsi="BCSans-Bold"/>
+        <w:b/>
+        <w:bCs/>
+        <w:color w:val="003366"/>
+        <w:sz w:val="28"/>
+        <w:szCs w:val="28"/>
+      </w:rPr>
+      <w:t xml:space="preserve">                          </w:t>
+    </w:r>
+    <w:r>
+      <w:rPr>
+        <w:rFonts w:ascii="BCSans-Bold" w:hAnsi="BCSans-Bold"/>
+        <w:b/>
+        <w:bCs/>
+        <w:color w:val="003366"/>
+        <w:sz w:val="44"/>
+        <w:szCs w:val="44"/>
+      </w:rPr>
+      <w:tab/>
+    </w:r>
+    <w:r>
+      <w:rPr>
+        <w:rFonts w:ascii="BCSans-Bold" w:hAnsi="BCSans-Bold"/>
+        <w:b/>
+        <w:bCs/>
+        <w:color w:val="003366"/>
+        <w:sz w:val="44"/>
+        <w:szCs w:val="44"/>
+      </w:rPr>
+      <w:tab/>
+      <w:t xml:space="preserve">  </w:t>
+    </w:r>
+    <w:r>
+      <w:rPr>
+        <w:rFonts w:ascii="BCSans-Bold" w:hAnsi="BCSans-Bold"/>
+        <w:b/>
+        <w:bCs/>
+        <w:color w:val="003366"/>
+        <w:sz w:val="28"/>
+        <w:szCs w:val="28"/>
+      </w:rPr>
+      <w:t>Summary Page</w:t>
+    </w:r>
+  </w:p>
 </w:hdr>
 </file>
 
@@ -3245,622 +3169,6 @@
 </w:styles>
 </file>
 
-<file path=word/glossary/document.xml><?xml version="1.0" encoding="utf-8"?>
-<w:glossaryDocument xmlns:wpc="http://schemas.microsoft.com/office/word/2010/wordprocessingCanvas" xmlns:cx="http://schemas.microsoft.com/office/drawing/2014/chartex" xmlns:cx1="http://schemas.microsoft.com/office/drawing/2015/9/8/chartex" xmlns:cx2="http://schemas.microsoft.com/office/drawing/2015/10/21/chartex" xmlns:cx3="http://schemas.microsoft.com/office/drawing/2016/5/9/chartex" xmlns:cx4="http://schemas.microsoft.com/office/drawing/2016/5/10/chartex" xmlns:cx5="http://schemas.microsoft.com/office/drawing/2016/5/11/chartex" xmlns:cx6="http://schemas.microsoft.com/office/drawing/2016/5/12/chartex" xmlns:cx7="http://schemas.microsoft.com/office/drawing/2016/5/13/chartex" xmlns:cx8="http://schemas.microsoft.com/office/drawing/2016/5/14/chartex" xmlns:mc="http://schemas.openxmlformats.org/markup-compatibility/2006" xmlns:aink="http://schemas.microsoft.com/office/drawing/2016/ink" xmlns:am3d="http://schemas.microsoft.com/office/drawing/2017/model3d" xmlns:o="urn:schemas-microsoft-com:office:office" xmlns:oel="http://schemas.microsoft.com/office/2019/extlst" xmlns:r="http://schemas.openxmlformats.org/officeDocument/2006/relationships" xmlns:m="http://schemas.openxmlformats.org/officeDocument/2006/math" xmlns:v="urn:schemas-microsoft-com:vml" xmlns:wp14="http://schemas.microsoft.com/office/word/2010/wordprocessingDrawing" xmlns:wp="http://schemas.openxmlformats.org/drawingml/2006/wordprocessingDrawing" xmlns:w10="urn:schemas-microsoft-com:office:word" xmlns:w="http://schemas.openxmlformats.org/wordprocessingml/2006/main" xmlns:w14="http://schemas.microsoft.com/office/word/2010/wordml" xmlns:w15="http://schemas.microsoft.com/office/word/2012/wordml" xmlns:w16cex="http://schemas.microsoft.com/office/word/2018/wordml/cex" xmlns:w16cid="http://schemas.microsoft.com/office/word/2016/wordml/cid" xmlns:w16="http://schemas.microsoft.com/office/word/2018/wordml" xmlns:w16sdtdh="http://schemas.microsoft.com/office/word/2020/wordml/sdtdatahash" xmlns:w16se="http://schemas.microsoft.com/office/word/2015/wordml/symex" xmlns:wpg="http://schemas.microsoft.com/office/word/2010/wordprocessingGroup" xmlns:wpi="http://schemas.microsoft.com/office/word/2010/wordprocessingInk" xmlns:wne="http://schemas.microsoft.com/office/word/2006/wordml" xmlns:wps="http://schemas.microsoft.com/office/word/2010/wordprocessingShape" mc:Ignorable="w14 w15 w16se w16cid w16 w16cex w16sdtdh wp14">
-  <w:docParts>
-    <w:docPart>
-      <w:docPartPr>
-        <w:name w:val="4B1C60D748BF4CB1817A367E02D2BF85"/>
-        <w:category>
-          <w:name w:val="General"/>
-          <w:gallery w:val="placeholder"/>
-        </w:category>
-        <w:types>
-          <w:type w:val="bbPlcHdr"/>
-        </w:types>
-        <w:behaviors>
-          <w:behavior w:val="content"/>
-        </w:behaviors>
-        <w:guid w:val="{53334403-C57D-48AA-BC0D-CF15CFB2D9F5}"/>
-      </w:docPartPr>
-      <w:docPartBody>
-        <w:p>
-          <w:pPr>
-            <w:pStyle w:val="4B1C60D748BF4CB1817A367E02D2BF85"/>
-          </w:pPr>
-          <w:r>
-            <w:rPr>
-              <w:color w:val="7F7F7F" w:themeColor="text1" w:themeTint="80"/>
-            </w:rPr>
-            <w:t>[Document title]</w:t>
-          </w:r>
-        </w:p>
-      </w:docPartBody>
-    </w:docPart>
-  </w:docParts>
-</w:glossaryDocument>
-</file>
-
-<file path=word/glossary/fontTable.xml><?xml version="1.0" encoding="utf-8"?>
-<w:fonts xmlns:mc="http://schemas.openxmlformats.org/markup-compatibility/2006" xmlns:r="http://schemas.openxmlformats.org/officeDocument/2006/relationships" xmlns:w="http://schemas.openxmlformats.org/wordprocessingml/2006/main" xmlns:w14="http://schemas.microsoft.com/office/word/2010/wordml" xmlns:w15="http://schemas.microsoft.com/office/word/2012/wordml" xmlns:w16cex="http://schemas.microsoft.com/office/word/2018/wordml/cex" xmlns:w16cid="http://schemas.microsoft.com/office/word/2016/wordml/cid" xmlns:w16="http://schemas.microsoft.com/office/word/2018/wordml" xmlns:w16sdtdh="http://schemas.microsoft.com/office/word/2020/wordml/sdtdatahash" xmlns:w16se="http://schemas.microsoft.com/office/word/2015/wordml/symex" mc:Ignorable="w14 w15 w16se w16cid w16 w16cex w16sdtdh">
-  <w:font w:name="Calibri">
-    <w:panose1 w:val="020F0502020204030204"/>
-    <w:charset w:val="00"/>
-    <w:family w:val="swiss"/>
-    <w:pitch w:val="variable"/>
-    <w:sig w:usb0="E4002EFF" w:usb1="C200247B" w:usb2="00000009" w:usb3="00000000" w:csb0="000001FF" w:csb1="00000000"/>
-  </w:font>
-  <w:font w:name="Arial">
-    <w:panose1 w:val="020B0604020202020204"/>
-    <w:charset w:val="00"/>
-    <w:family w:val="swiss"/>
-    <w:pitch w:val="variable"/>
-    <w:sig w:usb0="E0002EFF" w:usb1="C000785B" w:usb2="00000009" w:usb3="00000000" w:csb0="000001FF" w:csb1="00000000"/>
-  </w:font>
-  <w:font w:name="Cambria">
-    <w:panose1 w:val="02040503050406030204"/>
-    <w:charset w:val="00"/>
-    <w:family w:val="roman"/>
-    <w:pitch w:val="variable"/>
-    <w:sig w:usb0="E00006FF" w:usb1="420024FF" w:usb2="02000000" w:usb3="00000000" w:csb0="0000019F" w:csb1="00000000"/>
-  </w:font>
-  <w:font w:name="Times New Roman">
-    <w:panose1 w:val="02020603050405020304"/>
-    <w:charset w:val="00"/>
-    <w:family w:val="roman"/>
-    <w:pitch w:val="variable"/>
-    <w:sig w:usb0="E0002EFF" w:usb1="C000785B" w:usb2="00000009" w:usb3="00000000" w:csb0="000001FF" w:csb1="00000000"/>
-  </w:font>
-  <w:font w:name="BC Sans">
-    <w:altName w:val="Gadugi"/>
-    <w:charset w:val="00"/>
-    <w:family w:val="auto"/>
-    <w:pitch w:val="variable"/>
-    <w:sig w:usb0="E00002FF" w:usb1="4000001B" w:usb2="08002021" w:usb3="00000000" w:csb0="0000019F" w:csb1="00000000"/>
-  </w:font>
-  <w:font w:name="BCSans-Bold">
-    <w:altName w:val="Calibri"/>
-    <w:panose1 w:val="00000000000000000000"/>
-    <w:charset w:val="00"/>
-    <w:family w:val="swiss"/>
-    <w:notTrueType/>
-    <w:pitch w:val="default"/>
-    <w:sig w:usb0="00000003" w:usb1="00000000" w:usb2="00000000" w:usb3="00000000" w:csb0="00000001" w:csb1="00000000"/>
-  </w:font>
-  <w:font w:name="BCSans-Regular">
-    <w:altName w:val="Calibri"/>
-    <w:panose1 w:val="00000000000000000000"/>
-    <w:charset w:val="00"/>
-    <w:family w:val="swiss"/>
-    <w:notTrueType/>
-    <w:pitch w:val="default"/>
-    <w:sig w:usb0="00000003" w:usb1="00000000" w:usb2="00000000" w:usb3="00000000" w:csb0="00000001" w:csb1="00000000"/>
-  </w:font>
-  <w:font w:name="BCSans-Italic">
-    <w:altName w:val="Calibri"/>
-    <w:panose1 w:val="00000000000000000000"/>
-    <w:charset w:val="00"/>
-    <w:family w:val="swiss"/>
-    <w:notTrueType/>
-    <w:pitch w:val="default"/>
-    <w:sig w:usb0="00000003" w:usb1="00000000" w:usb2="00000000" w:usb3="00000000" w:csb0="00000001" w:csb1="00000000"/>
-  </w:font>
-  <w:font w:name="Yu Gothic Light">
-    <w:altName w:val="游ゴシック Light"/>
-    <w:panose1 w:val="020B0300000000000000"/>
-    <w:charset w:val="80"/>
-    <w:family w:val="swiss"/>
-    <w:pitch w:val="variable"/>
-    <w:sig w:usb0="E00002FF" w:usb1="2AC7FDFF" w:usb2="00000016" w:usb3="00000000" w:csb0="0002009F" w:csb1="00000000"/>
-  </w:font>
-  <w:font w:name="Calibri Light">
-    <w:panose1 w:val="020F0302020204030204"/>
-    <w:charset w:val="00"/>
-    <w:family w:val="swiss"/>
-    <w:pitch w:val="variable"/>
-    <w:sig w:usb0="E4002EFF" w:usb1="C200247B" w:usb2="00000009" w:usb3="00000000" w:csb0="000001FF" w:csb1="00000000"/>
-  </w:font>
-  <w:font w:name="Yu Mincho">
-    <w:altName w:val="游明朝"/>
-    <w:charset w:val="80"/>
-    <w:family w:val="roman"/>
-    <w:pitch w:val="variable"/>
-    <w:sig w:usb0="800002E7" w:usb1="2AC7FCFF" w:usb2="00000012" w:usb3="00000000" w:csb0="0002009F" w:csb1="00000000"/>
-  </w:font>
-</w:fonts>
-</file>
-
-<file path=word/glossary/settings.xml><?xml version="1.0" encoding="utf-8"?>
-<w:settings xmlns:mc="http://schemas.openxmlformats.org/markup-compatibility/2006" xmlns:o="urn:schemas-microsoft-com:office:office" xmlns:r="http://schemas.openxmlformats.org/officeDocument/2006/relationships" xmlns:m="http://schemas.openxmlformats.org/officeDocument/2006/math" xmlns:v="urn:schemas-microsoft-com:vml" xmlns:w10="urn:schemas-microsoft-com:office:word" xmlns:w="http://schemas.openxmlformats.org/wordprocessingml/2006/main" xmlns:w14="http://schemas.microsoft.com/office/word/2010/wordml" xmlns:w15="http://schemas.microsoft.com/office/word/2012/wordml" xmlns:w16cex="http://schemas.microsoft.com/office/word/2018/wordml/cex" xmlns:w16cid="http://schemas.microsoft.com/office/word/2016/wordml/cid" xmlns:w16="http://schemas.microsoft.com/office/word/2018/wordml" xmlns:w16sdtdh="http://schemas.microsoft.com/office/word/2020/wordml/sdtdatahash" xmlns:w16se="http://schemas.microsoft.com/office/word/2015/wordml/symex" xmlns:sl="http://schemas.openxmlformats.org/schemaLibrary/2006/main" mc:Ignorable="w14 w15 w16se w16cid w16 w16cex w16sdtdh">
-  <w:view w:val="normal"/>
-  <w:defaultTabStop w:val="720"/>
-  <w:characterSpacingControl w:val="doNotCompress"/>
-  <w:compat>
-    <w:useFELayout/>
-    <w:compatSetting w:name="compatibilityMode" w:uri="http://schemas.microsoft.com/office/word" w:val="15"/>
-    <w:compatSetting w:name="overrideTableStyleFontSizeAndJustification" w:uri="http://schemas.microsoft.com/office/word" w:val="1"/>
-    <w:compatSetting w:name="enableOpenTypeFeatures" w:uri="http://schemas.microsoft.com/office/word" w:val="1"/>
-    <w:compatSetting w:name="doNotFlipMirrorIndents" w:uri="http://schemas.microsoft.com/office/word" w:val="1"/>
-    <w:compatSetting w:name="differentiateMultirowTableHeaders" w:uri="http://schemas.microsoft.com/office/word" w:val="1"/>
-    <w:compatSetting w:name="useWord2013TrackBottomHyphenation" w:uri="http://schemas.microsoft.com/office/word" w:val="0"/>
-  </w:compat>
-  <w:rsids>
-    <w:rsidRoot w:val="009A58BA"/>
-    <w:rsid w:val="000037FD"/>
-    <w:rsid w:val="00036CB0"/>
-    <w:rsid w:val="001A583E"/>
-    <w:rsid w:val="00277750"/>
-    <w:rsid w:val="00380F3A"/>
-    <w:rsid w:val="00611B34"/>
-    <w:rsid w:val="00721F88"/>
-    <w:rsid w:val="009A58BA"/>
-    <w:rsid w:val="00C0010F"/>
-    <w:rsid w:val="00CA64CF"/>
-    <w:rsid w:val="00DA1D7C"/>
-  </w:rsids>
-  <m:mathPr>
-    <m:mathFont m:val="Cambria Math"/>
-    <m:brkBin m:val="before"/>
-    <m:brkBinSub m:val="--"/>
-    <m:smallFrac m:val="0"/>
-    <m:dispDef/>
-    <m:lMargin m:val="0"/>
-    <m:rMargin m:val="0"/>
-    <m:defJc m:val="centerGroup"/>
-    <m:wrapIndent m:val="1440"/>
-    <m:intLim m:val="subSup"/>
-    <m:naryLim m:val="undOvr"/>
-  </m:mathPr>
-  <w:themeFontLang w:val="en-CA"/>
-  <w:clrSchemeMapping w:bg1="light1" w:t1="dark1" w:bg2="light2" w:t2="dark2" w:accent1="accent1" w:accent2="accent2" w:accent3="accent3" w:accent4="accent4" w:accent5="accent5" w:accent6="accent6" w:hyperlink="hyperlink" w:followedHyperlink="followedHyperlink"/>
-  <w:decimalSymbol w:val="."/>
-  <w:listSeparator w:val=","/>
-  <w15:chartTrackingRefBased/>
-</w:settings>
-</file>
-
-<file path=word/glossary/styles.xml><?xml version="1.0" encoding="utf-8"?>
-<w:styles xmlns:mc="http://schemas.openxmlformats.org/markup-compatibility/2006" xmlns:r="http://schemas.openxmlformats.org/officeDocument/2006/relationships" xmlns:w="http://schemas.openxmlformats.org/wordprocessingml/2006/main" xmlns:w14="http://schemas.microsoft.com/office/word/2010/wordml" xmlns:w15="http://schemas.microsoft.com/office/word/2012/wordml" xmlns:w16cex="http://schemas.microsoft.com/office/word/2018/wordml/cex" xmlns:w16cid="http://schemas.microsoft.com/office/word/2016/wordml/cid" xmlns:w16="http://schemas.microsoft.com/office/word/2018/wordml" xmlns:w16sdtdh="http://schemas.microsoft.com/office/word/2020/wordml/sdtdatahash" xmlns:w16se="http://schemas.microsoft.com/office/word/2015/wordml/symex" mc:Ignorable="w14 w15 w16se w16cid w16 w16cex w16sdtdh">
-  <w:docDefaults>
-    <w:rPrDefault>
-      <w:rPr>
-        <w:rFonts w:asciiTheme="minorHAnsi" w:eastAsiaTheme="minorEastAsia" w:hAnsiTheme="minorHAnsi" w:cstheme="minorBidi"/>
-        <w:kern w:val="2"/>
-        <w:sz w:val="24"/>
-        <w:szCs w:val="24"/>
-        <w:lang w:val="en-CA" w:eastAsia="en-CA" w:bidi="ar-SA"/>
-        <w14:ligatures w14:val="standardContextual"/>
-      </w:rPr>
-    </w:rPrDefault>
-    <w:pPrDefault>
-      <w:pPr>
-        <w:spacing w:after="160" w:line="278" w:lineRule="auto"/>
-      </w:pPr>
-    </w:pPrDefault>
-  </w:docDefaults>
-  <w:latentStyles w:defLockedState="0" w:defUIPriority="99" w:defSemiHidden="0" w:defUnhideWhenUsed="0" w:defQFormat="0" w:count="376">
-    <w:lsdException w:name="Normal" w:uiPriority="0" w:qFormat="1"/>
-    <w:lsdException w:name="heading 1" w:uiPriority="9" w:qFormat="1"/>
-    <w:lsdException w:name="heading 2" w:semiHidden="1" w:uiPriority="9" w:unhideWhenUsed="1" w:qFormat="1"/>
-    <w:lsdException w:name="heading 3" w:semiHidden="1" w:uiPriority="9" w:unhideWhenUsed="1" w:qFormat="1"/>
-    <w:lsdException w:name="heading 4" w:semiHidden="1" w:uiPriority="9" w:unhideWhenUsed="1" w:qFormat="1"/>
-    <w:lsdException w:name="heading 5" w:semiHidden="1" w:uiPriority="9" w:unhideWhenUsed="1" w:qFormat="1"/>
-    <w:lsdException w:name="heading 6" w:semiHidden="1" w:uiPriority="9" w:unhideWhenUsed="1" w:qFormat="1"/>
-    <w:lsdException w:name="heading 7" w:semiHidden="1" w:uiPriority="9" w:unhideWhenUsed="1" w:qFormat="1"/>
-    <w:lsdException w:name="heading 8" w:semiHidden="1" w:uiPriority="9" w:unhideWhenUsed="1" w:qFormat="1"/>
-    <w:lsdException w:name="heading 9" w:semiHidden="1" w:uiPriority="9" w:unhideWhenUsed="1" w:qFormat="1"/>
-    <w:lsdException w:name="index 1" w:semiHidden="1" w:unhideWhenUsed="1"/>
-    <w:lsdException w:name="index 2" w:semiHidden="1" w:unhideWhenUsed="1"/>
-    <w:lsdException w:name="index 3" w:semiHidden="1" w:unhideWhenUsed="1"/>
-    <w:lsdException w:name="index 4" w:semiHidden="1" w:unhideWhenUsed="1"/>
-    <w:lsdException w:name="index 5" w:semiHidden="1" w:unhideWhenUsed="1"/>
-    <w:lsdException w:name="index 6" w:semiHidden="1" w:unhideWhenUsed="1"/>
-    <w:lsdException w:name="index 7" w:semiHidden="1" w:unhideWhenUsed="1"/>
-    <w:lsdException w:name="index 8" w:semiHidden="1" w:unhideWhenUsed="1"/>
-    <w:lsdException w:name="index 9" w:semiHidden="1" w:unhideWhenUsed="1"/>
-    <w:lsdException w:name="toc 1" w:semiHidden="1" w:uiPriority="39" w:unhideWhenUsed="1"/>
-    <w:lsdException w:name="toc 2" w:semiHidden="1" w:uiPriority="39" w:unhideWhenUsed="1"/>
-    <w:lsdException w:name="toc 3" w:semiHidden="1" w:uiPriority="39" w:unhideWhenUsed="1"/>
-    <w:lsdException w:name="toc 4" w:semiHidden="1" w:uiPriority="39" w:unhideWhenUsed="1"/>
-    <w:lsdException w:name="toc 5" w:semiHidden="1" w:uiPriority="39" w:unhideWhenUsed="1"/>
-    <w:lsdException w:name="toc 6" w:semiHidden="1" w:uiPriority="39" w:unhideWhenUsed="1"/>
-    <w:lsdException w:name="toc 7" w:semiHidden="1" w:uiPriority="39" w:unhideWhenUsed="1"/>
-    <w:lsdException w:name="toc 8" w:semiHidden="1" w:uiPriority="39" w:unhideWhenUsed="1"/>
-    <w:lsdException w:name="toc 9" w:semiHidden="1" w:uiPriority="39" w:unhideWhenUsed="1"/>
-    <w:lsdException w:name="Normal Indent" w:semiHidden="1" w:unhideWhenUsed="1"/>
-    <w:lsdException w:name="footnote text" w:semiHidden="1" w:unhideWhenUsed="1"/>
-    <w:lsdException w:name="annotation text" w:semiHidden="1" w:unhideWhenUsed="1"/>
-    <w:lsdException w:name="header" w:semiHidden="1" w:unhideWhenUsed="1"/>
-    <w:lsdException w:name="footer" w:semiHidden="1" w:unhideWhenUsed="1"/>
-    <w:lsdException w:name="index heading" w:semiHidden="1" w:unhideWhenUsed="1"/>
-    <w:lsdException w:name="caption" w:semiHidden="1" w:uiPriority="35" w:unhideWhenUsed="1" w:qFormat="1"/>
-    <w:lsdException w:name="table of figures" w:semiHidden="1" w:unhideWhenUsed="1"/>
-    <w:lsdException w:name="envelope address" w:semiHidden="1" w:unhideWhenUsed="1"/>
-    <w:lsdException w:name="envelope return" w:semiHidden="1" w:unhideWhenUsed="1"/>
-    <w:lsdException w:name="footnote reference" w:semiHidden="1" w:unhideWhenUsed="1"/>
-    <w:lsdException w:name="annotation reference" w:semiHidden="1" w:unhideWhenUsed="1"/>
-    <w:lsdException w:name="line number" w:semiHidden="1" w:unhideWhenUsed="1"/>
-    <w:lsdException w:name="page number" w:semiHidden="1" w:unhideWhenUsed="1"/>
-    <w:lsdException w:name="endnote reference" w:semiHidden="1" w:unhideWhenUsed="1"/>
-    <w:lsdException w:name="endnote text" w:semiHidden="1" w:unhideWhenUsed="1"/>
-    <w:lsdException w:name="table of authorities" w:semiHidden="1" w:unhideWhenUsed="1"/>
-    <w:lsdException w:name="macro" w:semiHidden="1" w:unhideWhenUsed="1"/>
-    <w:lsdException w:name="toa heading" w:semiHidden="1" w:unhideWhenUsed="1"/>
-    <w:lsdException w:name="List" w:semiHidden="1" w:unhideWhenUsed="1"/>
-    <w:lsdException w:name="List Bullet" w:semiHidden="1" w:unhideWhenUsed="1"/>
-    <w:lsdException w:name="List Number" w:semiHidden="1" w:unhideWhenUsed="1"/>
-    <w:lsdException w:name="List 2" w:semiHidden="1" w:unhideWhenUsed="1"/>
-    <w:lsdException w:name="List 3" w:semiHidden="1" w:unhideWhenUsed="1"/>
-    <w:lsdException w:name="List 4" w:semiHidden="1" w:unhideWhenUsed="1"/>
-    <w:lsdException w:name="List 5" w:semiHidden="1" w:unhideWhenUsed="1"/>
-    <w:lsdException w:name="List Bullet 2" w:semiHidden="1" w:unhideWhenUsed="1"/>
-    <w:lsdException w:name="List Bullet 3" w:semiHidden="1" w:unhideWhenUsed="1"/>
-    <w:lsdException w:name="List Bullet 4" w:semiHidden="1" w:unhideWhenUsed="1"/>
-    <w:lsdException w:name="List Bullet 5" w:semiHidden="1" w:unhideWhenUsed="1"/>
-    <w:lsdException w:name="List Number 2" w:semiHidden="1" w:unhideWhenUsed="1"/>
-    <w:lsdException w:name="List Number 3" w:semiHidden="1" w:unhideWhenUsed="1"/>
-    <w:lsdException w:name="List Number 4" w:semiHidden="1" w:unhideWhenUsed="1"/>
-    <w:lsdException w:name="List Number 5" w:semiHidden="1" w:unhideWhenUsed="1"/>
-    <w:lsdException w:name="Title" w:uiPriority="10" w:qFormat="1"/>
-    <w:lsdException w:name="Closing" w:semiHidden="1" w:unhideWhenUsed="1"/>
-    <w:lsdException w:name="Signature" w:semiHidden="1" w:unhideWhenUsed="1"/>
-    <w:lsdException w:name="Default Paragraph Font" w:semiHidden="1" w:uiPriority="1" w:unhideWhenUsed="1"/>
-    <w:lsdException w:name="Body Text" w:semiHidden="1" w:unhideWhenUsed="1"/>
-    <w:lsdException w:name="Body Text Indent" w:semiHidden="1" w:unhideWhenUsed="1"/>
-    <w:lsdException w:name="List Continue" w:semiHidden="1" w:unhideWhenUsed="1"/>
-    <w:lsdException w:name="List Continue 2" w:semiHidden="1" w:unhideWhenUsed="1"/>
-    <w:lsdException w:name="List Continue 3" w:semiHidden="1" w:unhideWhenUsed="1"/>
-    <w:lsdException w:name="List Continue 4" w:semiHidden="1" w:unhideWhenUsed="1"/>
-    <w:lsdException w:name="List Continue 5" w:semiHidden="1" w:unhideWhenUsed="1"/>
-    <w:lsdException w:name="Message Header" w:semiHidden="1" w:unhideWhenUsed="1"/>
-    <w:lsdException w:name="Subtitle" w:uiPriority="11" w:qFormat="1"/>
-    <w:lsdException w:name="Salutation" w:semiHidden="1" w:unhideWhenUsed="1"/>
-    <w:lsdException w:name="Date" w:semiHidden="1" w:unhideWhenUsed="1"/>
-    <w:lsdException w:name="Body Text First Indent" w:semiHidden="1" w:unhideWhenUsed="1"/>
-    <w:lsdException w:name="Body Text First Indent 2" w:semiHidden="1" w:unhideWhenUsed="1"/>
-    <w:lsdException w:name="Note Heading" w:semiHidden="1" w:unhideWhenUsed="1"/>
-    <w:lsdException w:name="Body Text 2" w:semiHidden="1" w:unhideWhenUsed="1"/>
-    <w:lsdException w:name="Body Text 3" w:semiHidden="1" w:unhideWhenUsed="1"/>
-    <w:lsdException w:name="Body Text Indent 2" w:semiHidden="1" w:unhideWhenUsed="1"/>
-    <w:lsdException w:name="Body Text Indent 3" w:semiHidden="1" w:unhideWhenUsed="1"/>
-    <w:lsdException w:name="Block Text" w:semiHidden="1" w:unhideWhenUsed="1"/>
-    <w:lsdException w:name="Hyperlink" w:semiHidden="1" w:unhideWhenUsed="1"/>
-    <w:lsdException w:name="FollowedHyperlink" w:semiHidden="1" w:unhideWhenUsed="1"/>
-    <w:lsdException w:name="Strong" w:uiPriority="22" w:qFormat="1"/>
-    <w:lsdException w:name="Emphasis" w:uiPriority="20" w:qFormat="1"/>
-    <w:lsdException w:name="Document Map" w:semiHidden="1" w:unhideWhenUsed="1"/>
-    <w:lsdException w:name="Plain Text" w:semiHidden="1" w:unhideWhenUsed="1"/>
-    <w:lsdException w:name="E-mail Signature" w:semiHidden="1" w:unhideWhenUsed="1"/>
-    <w:lsdException w:name="HTML Top of Form" w:semiHidden="1" w:unhideWhenUsed="1"/>
-    <w:lsdException w:name="HTML Bottom of Form" w:semiHidden="1" w:unhideWhenUsed="1"/>
-    <w:lsdException w:name="Normal (Web)" w:semiHidden="1" w:unhideWhenUsed="1"/>
-    <w:lsdException w:name="HTML Acronym" w:semiHidden="1" w:unhideWhenUsed="1"/>
-    <w:lsdException w:name="HTML Address" w:semiHidden="1" w:unhideWhenUsed="1"/>
-    <w:lsdException w:name="HTML Cite" w:semiHidden="1" w:unhideWhenUsed="1"/>
-    <w:lsdException w:name="HTML Code" w:semiHidden="1" w:unhideWhenUsed="1"/>
-    <w:lsdException w:name="HTML Definition" w:semiHidden="1" w:unhideWhenUsed="1"/>
-    <w:lsdException w:name="HTML Keyboard" w:semiHidden="1" w:unhideWhenUsed="1"/>
-    <w:lsdException w:name="HTML Preformatted" w:semiHidden="1" w:unhideWhenUsed="1"/>
-    <w:lsdException w:name="HTML Sample" w:semiHidden="1" w:unhideWhenUsed="1"/>
-    <w:lsdException w:name="HTML Typewriter" w:semiHidden="1" w:unhideWhenUsed="1"/>
-    <w:lsdException w:name="HTML Variable" w:semiHidden="1" w:unhideWhenUsed="1"/>
-    <w:lsdException w:name="Normal Table" w:semiHidden="1" w:unhideWhenUsed="1"/>
-    <w:lsdException w:name="annotation subject" w:semiHidden="1" w:unhideWhenUsed="1"/>
-    <w:lsdException w:name="No List" w:semiHidden="1" w:unhideWhenUsed="1"/>
-    <w:lsdException w:name="Outline List 1" w:semiHidden="1" w:unhideWhenUsed="1"/>
-    <w:lsdException w:name="Outline List 2" w:semiHidden="1" w:unhideWhenUsed="1"/>
-    <w:lsdException w:name="Outline List 3" w:semiHidden="1" w:unhideWhenUsed="1"/>
-    <w:lsdException w:name="Table Simple 1" w:semiHidden="1" w:unhideWhenUsed="1"/>
-    <w:lsdException w:name="Table Simple 2" w:semiHidden="1" w:unhideWhenUsed="1"/>
-    <w:lsdException w:name="Table Simple 3" w:semiHidden="1" w:unhideWhenUsed="1"/>
-    <w:lsdException w:name="Table Classic 1" w:semiHidden="1" w:unhideWhenUsed="1"/>
-    <w:lsdException w:name="Table Classic 2" w:semiHidden="1" w:unhideWhenUsed="1"/>
-    <w:lsdException w:name="Table Classic 3" w:semiHidden="1" w:unhideWhenUsed="1"/>
-    <w:lsdException w:name="Table Classic 4" w:semiHidden="1" w:unhideWhenUsed="1"/>
-    <w:lsdException w:name="Table Colorful 1" w:semiHidden="1" w:unhideWhenUsed="1"/>
-    <w:lsdException w:name="Table Colorful 2" w:semiHidden="1" w:unhideWhenUsed="1"/>
-    <w:lsdException w:name="Table Colorful 3" w:semiHidden="1" w:unhideWhenUsed="1"/>
-    <w:lsdException w:name="Table Columns 1" w:semiHidden="1" w:unhideWhenUsed="1"/>
-    <w:lsdException w:name="Table Columns 2" w:semiHidden="1" w:unhideWhenUsed="1"/>
-    <w:lsdException w:name="Table Columns 3" w:semiHidden="1" w:unhideWhenUsed="1"/>
-    <w:lsdException w:name="Table Columns 4" w:semiHidden="1" w:unhideWhenUsed="1"/>
-    <w:lsdException w:name="Table Columns 5" w:semiHidden="1" w:unhideWhenUsed="1"/>
-    <w:lsdException w:name="Table Grid 1" w:semiHidden="1" w:unhideWhenUsed="1"/>
-    <w:lsdException w:name="Table Grid 2" w:semiHidden="1" w:unhideWhenUsed="1"/>
-    <w:lsdException w:name="Table Grid 3" w:semiHidden="1" w:unhideWhenUsed="1"/>
-    <w:lsdException w:name="Table Grid 4" w:semiHidden="1" w:unhideWhenUsed="1"/>
-    <w:lsdException w:name="Table Grid 5" w:semiHidden="1" w:unhideWhenUsed="1"/>
-    <w:lsdException w:name="Table Grid 6" w:semiHidden="1" w:unhideWhenUsed="1"/>
-    <w:lsdException w:name="Table Grid 7" w:semiHidden="1" w:unhideWhenUsed="1"/>
-    <w:lsdException w:name="Table Grid 8" w:semiHidden="1" w:unhideWhenUsed="1"/>
-    <w:lsdException w:name="Table List 1" w:semiHidden="1" w:unhideWhenUsed="1"/>
-    <w:lsdException w:name="Table List 2" w:semiHidden="1" w:unhideWhenUsed="1"/>
-    <w:lsdException w:name="Table List 3" w:semiHidden="1" w:unhideWhenUsed="1"/>
-    <w:lsdException w:name="Table List 4" w:semiHidden="1" w:unhideWhenUsed="1"/>
-    <w:lsdException w:name="Table List 5" w:semiHidden="1" w:unhideWhenUsed="1"/>
-    <w:lsdException w:name="Table List 6" w:semiHidden="1" w:unhideWhenUsed="1"/>
-    <w:lsdException w:name="Table List 7" w:semiHidden="1" w:unhideWhenUsed="1"/>
-    <w:lsdException w:name="Table List 8" w:semiHidden="1" w:unhideWhenUsed="1"/>
-    <w:lsdException w:name="Table 3D effects 1" w:semiHidden="1" w:unhideWhenUsed="1"/>
-    <w:lsdException w:name="Table 3D effects 2" w:semiHidden="1" w:unhideWhenUsed="1"/>
-    <w:lsdException w:name="Table 3D effects 3" w:semiHidden="1" w:unhideWhenUsed="1"/>
-    <w:lsdException w:name="Table Contemporary" w:semiHidden="1" w:unhideWhenUsed="1"/>
-    <w:lsdException w:name="Table Elegant" w:semiHidden="1" w:unhideWhenUsed="1"/>
-    <w:lsdException w:name="Table Professional" w:semiHidden="1" w:unhideWhenUsed="1"/>
-    <w:lsdException w:name="Table Subtle 1" w:semiHidden="1" w:unhideWhenUsed="1"/>
-    <w:lsdException w:name="Table Subtle 2" w:semiHidden="1" w:unhideWhenUsed="1"/>
-    <w:lsdException w:name="Table Web 1" w:semiHidden="1" w:unhideWhenUsed="1"/>
-    <w:lsdException w:name="Table Web 2" w:semiHidden="1" w:unhideWhenUsed="1"/>
-    <w:lsdException w:name="Table Web 3" w:semiHidden="1" w:unhideWhenUsed="1"/>
-    <w:lsdException w:name="Balloon Text" w:semiHidden="1" w:unhideWhenUsed="1"/>
-    <w:lsdException w:name="Table Grid" w:uiPriority="39"/>
-    <w:lsdException w:name="Table Theme" w:semiHidden="1" w:unhideWhenUsed="1"/>
-    <w:lsdException w:name="Placeholder Text" w:semiHidden="1"/>
-    <w:lsdException w:name="No Spacing" w:uiPriority="1" w:qFormat="1"/>
-    <w:lsdException w:name="Light Shading" w:uiPriority="60"/>
-    <w:lsdException w:name="Light List" w:uiPriority="61"/>
-    <w:lsdException w:name="Light Grid" w:uiPriority="62"/>
-    <w:lsdException w:name="Medium Shading 1" w:uiPriority="63"/>
-    <w:lsdException w:name="Medium Shading 2" w:uiPriority="64"/>
-    <w:lsdException w:name="Medium List 1" w:uiPriority="65"/>
-    <w:lsdException w:name="Medium List 2" w:uiPriority="66"/>
-    <w:lsdException w:name="Medium Grid 1" w:uiPriority="67"/>
-    <w:lsdException w:name="Medium Grid 2" w:uiPriority="68"/>
-    <w:lsdException w:name="Medium Grid 3" w:uiPriority="69"/>
-    <w:lsdException w:name="Dark List" w:uiPriority="70"/>
-    <w:lsdException w:name="Colorful Shading" w:uiPriority="71"/>
-    <w:lsdException w:name="Colorful List" w:uiPriority="72"/>
-    <w:lsdException w:name="Colorful Grid" w:uiPriority="73"/>
-    <w:lsdException w:name="Light Shading Accent 1" w:uiPriority="60"/>
-    <w:lsdException w:name="Light List Accent 1" w:uiPriority="61"/>
-    <w:lsdException w:name="Light Grid Accent 1" w:uiPriority="62"/>
-    <w:lsdException w:name="Medium Shading 1 Accent 1" w:uiPriority="63"/>
-    <w:lsdException w:name="Medium Shading 2 Accent 1" w:uiPriority="64"/>
-    <w:lsdException w:name="Medium List 1 Accent 1" w:uiPriority="65"/>
-    <w:lsdException w:name="Revision" w:semiHidden="1"/>
-    <w:lsdException w:name="List Paragraph" w:uiPriority="34" w:qFormat="1"/>
-    <w:lsdException w:name="Quote" w:uiPriority="29" w:qFormat="1"/>
-    <w:lsdException w:name="Intense Quote" w:uiPriority="30" w:qFormat="1"/>
-    <w:lsdException w:name="Medium List 2 Accent 1" w:uiPriority="66"/>
-    <w:lsdException w:name="Medium Grid 1 Accent 1" w:uiPriority="67"/>
-    <w:lsdException w:name="Medium Grid 2 Accent 1" w:uiPriority="68"/>
-    <w:lsdException w:name="Medium Grid 3 Accent 1" w:uiPriority="69"/>
-    <w:lsdException w:name="Dark List Accent 1" w:uiPriority="70"/>
-    <w:lsdException w:name="Colorful Shading Accent 1" w:uiPriority="71"/>
-    <w:lsdException w:name="Colorful List Accent 1" w:uiPriority="72"/>
-    <w:lsdException w:name="Colorful Grid Accent 1" w:uiPriority="73"/>
-    <w:lsdException w:name="Light Shading Accent 2" w:uiPriority="60"/>
-    <w:lsdException w:name="Light List Accent 2" w:uiPriority="61"/>
-    <w:lsdException w:name="Light Grid Accent 2" w:uiPriority="62"/>
-    <w:lsdException w:name="Medium Shading 1 Accent 2" w:uiPriority="63"/>
-    <w:lsdException w:name="Medium Shading 2 Accent 2" w:uiPriority="64"/>
-    <w:lsdException w:name="Medium List 1 Accent 2" w:uiPriority="65"/>
-    <w:lsdException w:name="Medium List 2 Accent 2" w:uiPriority="66"/>
-    <w:lsdException w:name="Medium Grid 1 Accent 2" w:uiPriority="67"/>
-    <w:lsdException w:name="Medium Grid 2 Accent 2" w:uiPriority="68"/>
-    <w:lsdException w:name="Medium Grid 3 Accent 2" w:uiPriority="69"/>
-    <w:lsdException w:name="Dark List Accent 2" w:uiPriority="70"/>
-    <w:lsdException w:name="Colorful Shading Accent 2" w:uiPriority="71"/>
-    <w:lsdException w:name="Colorful List Accent 2" w:uiPriority="72"/>
-    <w:lsdException w:name="Colorful Grid Accent 2" w:uiPriority="73"/>
-    <w:lsdException w:name="Light Shading Accent 3" w:uiPriority="60"/>
-    <w:lsdException w:name="Light List Accent 3" w:uiPriority="61"/>
-    <w:lsdException w:name="Light Grid Accent 3" w:uiPriority="62"/>
-    <w:lsdException w:name="Medium Shading 1 Accent 3" w:uiPriority="63"/>
-    <w:lsdException w:name="Medium Shading 2 Accent 3" w:uiPriority="64"/>
-    <w:lsdException w:name="Medium List 1 Accent 3" w:uiPriority="65"/>
-    <w:lsdException w:name="Medium List 2 Accent 3" w:uiPriority="66"/>
-    <w:lsdException w:name="Medium Grid 1 Accent 3" w:uiPriority="67"/>
-    <w:lsdException w:name="Medium Grid 2 Accent 3" w:uiPriority="68"/>
-    <w:lsdException w:name="Medium Grid 3 Accent 3" w:uiPriority="69"/>
-    <w:lsdException w:name="Dark List Accent 3" w:uiPriority="70"/>
-    <w:lsdException w:name="Colorful Shading Accent 3" w:uiPriority="71"/>
-    <w:lsdException w:name="Colorful List Accent 3" w:uiPriority="72"/>
-    <w:lsdException w:name="Colorful Grid Accent 3" w:uiPriority="73"/>
-    <w:lsdException w:name="Light Shading Accent 4" w:uiPriority="60"/>
-    <w:lsdException w:name="Light List Accent 4" w:uiPriority="61"/>
-    <w:lsdException w:name="Light Grid Accent 4" w:uiPriority="62"/>
-    <w:lsdException w:name="Medium Shading 1 Accent 4" w:uiPriority="63"/>
-    <w:lsdException w:name="Medium Shading 2 Accent 4" w:uiPriority="64"/>
-    <w:lsdException w:name="Medium List 1 Accent 4" w:uiPriority="65"/>
-    <w:lsdException w:name="Medium List 2 Accent 4" w:uiPriority="66"/>
-    <w:lsdException w:name="Medium Grid 1 Accent 4" w:uiPriority="67"/>
-    <w:lsdException w:name="Medium Grid 2 Accent 4" w:uiPriority="68"/>
-    <w:lsdException w:name="Medium Grid 3 Accent 4" w:uiPriority="69"/>
-    <w:lsdException w:name="Dark List Accent 4" w:uiPriority="70"/>
-    <w:lsdException w:name="Colorful Shading Accent 4" w:uiPriority="71"/>
-    <w:lsdException w:name="Colorful List Accent 4" w:uiPriority="72"/>
-    <w:lsdException w:name="Colorful Grid Accent 4" w:uiPriority="73"/>
-    <w:lsdException w:name="Light Shading Accent 5" w:uiPriority="60"/>
-    <w:lsdException w:name="Light List Accent 5" w:uiPriority="61"/>
-    <w:lsdException w:name="Light Grid Accent 5" w:uiPriority="62"/>
-    <w:lsdException w:name="Medium Shading 1 Accent 5" w:uiPriority="63"/>
-    <w:lsdException w:name="Medium Shading 2 Accent 5" w:uiPriority="64"/>
-    <w:lsdException w:name="Medium List 1 Accent 5" w:uiPriority="65"/>
-    <w:lsdException w:name="Medium List 2 Accent 5" w:uiPriority="66"/>
-    <w:lsdException w:name="Medium Grid 1 Accent 5" w:uiPriority="67"/>
-    <w:lsdException w:name="Medium Grid 2 Accent 5" w:uiPriority="68"/>
-    <w:lsdException w:name="Medium Grid 3 Accent 5" w:uiPriority="69"/>
-    <w:lsdException w:name="Dark List Accent 5" w:uiPriority="70"/>
-    <w:lsdException w:name="Colorful Shading Accent 5" w:uiPriority="71"/>
-    <w:lsdException w:name="Colorful List Accent 5" w:uiPriority="72"/>
-    <w:lsdException w:name="Colorful Grid Accent 5" w:uiPriority="73"/>
-    <w:lsdException w:name="Light Shading Accent 6" w:uiPriority="60"/>
-    <w:lsdException w:name="Light List Accent 6" w:uiPriority="61"/>
-    <w:lsdException w:name="Light Grid Accent 6" w:uiPriority="62"/>
-    <w:lsdException w:name="Medium Shading 1 Accent 6" w:uiPriority="63"/>
-    <w:lsdException w:name="Medium Shading 2 Accent 6" w:uiPriority="64"/>
-    <w:lsdException w:name="Medium List 1 Accent 6" w:uiPriority="65"/>
-    <w:lsdException w:name="Medium List 2 Accent 6" w:uiPriority="66"/>
-    <w:lsdException w:name="Medium Grid 1 Accent 6" w:uiPriority="67"/>
-    <w:lsdException w:name="Medium Grid 2 Accent 6" w:uiPriority="68"/>
-    <w:lsdException w:name="Medium Grid 3 Accent 6" w:uiPriority="69"/>
-    <w:lsdException w:name="Dark List Accent 6" w:uiPriority="70"/>
-    <w:lsdException w:name="Colorful Shading Accent 6" w:uiPriority="71"/>
-    <w:lsdException w:name="Colorful List Accent 6" w:uiPriority="72"/>
-    <w:lsdException w:name="Colorful Grid Accent 6" w:uiPriority="73"/>
-    <w:lsdException w:name="Subtle Emphasis" w:uiPriority="19" w:qFormat="1"/>
-    <w:lsdException w:name="Intense Emphasis" w:uiPriority="21" w:qFormat="1"/>
-    <w:lsdException w:name="Subtle Reference" w:uiPriority="31" w:qFormat="1"/>
-    <w:lsdException w:name="Intense Reference" w:uiPriority="32" w:qFormat="1"/>
-    <w:lsdException w:name="Book Title" w:uiPriority="33" w:qFormat="1"/>
-    <w:lsdException w:name="Bibliography" w:semiHidden="1" w:uiPriority="37" w:unhideWhenUsed="1"/>
-    <w:lsdException w:name="TOC Heading" w:semiHidden="1" w:uiPriority="39" w:unhideWhenUsed="1" w:qFormat="1"/>
-    <w:lsdException w:name="Plain Table 1" w:uiPriority="41"/>
-    <w:lsdException w:name="Plain Table 2" w:uiPriority="42"/>
-    <w:lsdException w:name="Plain Table 3" w:uiPriority="43"/>
-    <w:lsdException w:name="Plain Table 4" w:uiPriority="44"/>
-    <w:lsdException w:name="Plain Table 5" w:uiPriority="45"/>
-    <w:lsdException w:name="Grid Table Light" w:uiPriority="40"/>
-    <w:lsdException w:name="Grid Table 1 Light" w:uiPriority="46"/>
-    <w:lsdException w:name="Grid Table 2" w:uiPriority="47"/>
-    <w:lsdException w:name="Grid Table 3" w:uiPriority="48"/>
-    <w:lsdException w:name="Grid Table 4" w:uiPriority="49"/>
-    <w:lsdException w:name="Grid Table 5 Dark" w:uiPriority="50"/>
-    <w:lsdException w:name="Grid Table 6 Colorful" w:uiPriority="51"/>
-    <w:lsdException w:name="Grid Table 7 Colorful" w:uiPriority="52"/>
-    <w:lsdException w:name="Grid Table 1 Light Accent 1" w:uiPriority="46"/>
-    <w:lsdException w:name="Grid Table 2 Accent 1" w:uiPriority="47"/>
-    <w:lsdException w:name="Grid Table 3 Accent 1" w:uiPriority="48"/>
-    <w:lsdException w:name="Grid Table 4 Accent 1" w:uiPriority="49"/>
-    <w:lsdException w:name="Grid Table 5 Dark Accent 1" w:uiPriority="50"/>
-    <w:lsdException w:name="Grid Table 6 Colorful Accent 1" w:uiPriority="51"/>
-    <w:lsdException w:name="Grid Table 7 Colorful Accent 1" w:uiPriority="52"/>
-    <w:lsdException w:name="Grid Table 1 Light Accent 2" w:uiPriority="46"/>
-    <w:lsdException w:name="Grid Table 2 Accent 2" w:uiPriority="47"/>
-    <w:lsdException w:name="Grid Table 3 Accent 2" w:uiPriority="48"/>
-    <w:lsdException w:name="Grid Table 4 Accent 2" w:uiPriority="49"/>
-    <w:lsdException w:name="Grid Table 5 Dark Accent 2" w:uiPriority="50"/>
-    <w:lsdException w:name="Grid Table 6 Colorful Accent 2" w:uiPriority="51"/>
-    <w:lsdException w:name="Grid Table 7 Colorful Accent 2" w:uiPriority="52"/>
-    <w:lsdException w:name="Grid Table 1 Light Accent 3" w:uiPriority="46"/>
-    <w:lsdException w:name="Grid Table 2 Accent 3" w:uiPriority="47"/>
-    <w:lsdException w:name="Grid Table 3 Accent 3" w:uiPriority="48"/>
-    <w:lsdException w:name="Grid Table 4 Accent 3" w:uiPriority="49"/>
-    <w:lsdException w:name="Grid Table 5 Dark Accent 3" w:uiPriority="50"/>
-    <w:lsdException w:name="Grid Table 6 Colorful Accent 3" w:uiPriority="51"/>
-    <w:lsdException w:name="Grid Table 7 Colorful Accent 3" w:uiPriority="52"/>
-    <w:lsdException w:name="Grid Table 1 Light Accent 4" w:uiPriority="46"/>
-    <w:lsdException w:name="Grid Table 2 Accent 4" w:uiPriority="47"/>
-    <w:lsdException w:name="Grid Table 3 Accent 4" w:uiPriority="48"/>
-    <w:lsdException w:name="Grid Table 4 Accent 4" w:uiPriority="49"/>
-    <w:lsdException w:name="Grid Table 5 Dark Accent 4" w:uiPriority="50"/>
-    <w:lsdException w:name="Grid Table 6 Colorful Accent 4" w:uiPriority="51"/>
-    <w:lsdException w:name="Grid Table 7 Colorful Accent 4" w:uiPriority="52"/>
-    <w:lsdException w:name="Grid Table 1 Light Accent 5" w:uiPriority="46"/>
-    <w:lsdException w:name="Grid Table 2 Accent 5" w:uiPriority="47"/>
-    <w:lsdException w:name="Grid Table 3 Accent 5" w:uiPriority="48"/>
-    <w:lsdException w:name="Grid Table 4 Accent 5" w:uiPriority="49"/>
-    <w:lsdException w:name="Grid Table 5 Dark Accent 5" w:uiPriority="50"/>
-    <w:lsdException w:name="Grid Table 6 Colorful Accent 5" w:uiPriority="51"/>
-    <w:lsdException w:name="Grid Table 7 Colorful Accent 5" w:uiPriority="52"/>
-    <w:lsdException w:name="Grid Table 1 Light Accent 6" w:uiPriority="46"/>
-    <w:lsdException w:name="Grid Table 2 Accent 6" w:uiPriority="47"/>
-    <w:lsdException w:name="Grid Table 3 Accent 6" w:uiPriority="48"/>
-    <w:lsdException w:name="Grid Table 4 Accent 6" w:uiPriority="49"/>
-    <w:lsdException w:name="Grid Table 5 Dark Accent 6" w:uiPriority="50"/>
-    <w:lsdException w:name="Grid Table 6 Colorful Accent 6" w:uiPriority="51"/>
-    <w:lsdException w:name="Grid Table 7 Colorful Accent 6" w:uiPriority="52"/>
-    <w:lsdException w:name="List Table 1 Light" w:uiPriority="46"/>
-    <w:lsdException w:name="List Table 2" w:uiPriority="47"/>
-    <w:lsdException w:name="List Table 3" w:uiPriority="48"/>
-    <w:lsdException w:name="List Table 4" w:uiPriority="49"/>
-    <w:lsdException w:name="List Table 5 Dark" w:uiPriority="50"/>
-    <w:lsdException w:name="List Table 6 Colorful" w:uiPriority="51"/>
-    <w:lsdException w:name="List Table 7 Colorful" w:uiPriority="52"/>
-    <w:lsdException w:name="List Table 1 Light Accent 1" w:uiPriority="46"/>
-    <w:lsdException w:name="List Table 2 Accent 1" w:uiPriority="47"/>
-    <w:lsdException w:name="List Table 3 Accent 1" w:uiPriority="48"/>
-    <w:lsdException w:name="List Table 4 Accent 1" w:uiPriority="49"/>
-    <w:lsdException w:name="List Table 5 Dark Accent 1" w:uiPriority="50"/>
-    <w:lsdException w:name="List Table 6 Colorful Accent 1" w:uiPriority="51"/>
-    <w:lsdException w:name="List Table 7 Colorful Accent 1" w:uiPriority="52"/>
-    <w:lsdException w:name="List Table 1 Light Accent 2" w:uiPriority="46"/>
-    <w:lsdException w:name="List Table 2 Accent 2" w:uiPriority="47"/>
-    <w:lsdException w:name="List Table 3 Accent 2" w:uiPriority="48"/>
-    <w:lsdException w:name="List Table 4 Accent 2" w:uiPriority="49"/>
-    <w:lsdException w:name="List Table 5 Dark Accent 2" w:uiPriority="50"/>
-    <w:lsdException w:name="List Table 6 Colorful Accent 2" w:uiPriority="51"/>
-    <w:lsdException w:name="List Table 7 Colorful Accent 2" w:uiPriority="52"/>
-    <w:lsdException w:name="List Table 1 Light Accent 3" w:uiPriority="46"/>
-    <w:lsdException w:name="List Table 2 Accent 3" w:uiPriority="47"/>
-    <w:lsdException w:name="List Table 3 Accent 3" w:uiPriority="48"/>
-    <w:lsdException w:name="List Table 4 Accent 3" w:uiPriority="49"/>
-    <w:lsdException w:name="List Table 5 Dark Accent 3" w:uiPriority="50"/>
-    <w:lsdException w:name="List Table 6 Colorful Accent 3" w:uiPriority="51"/>
-    <w:lsdException w:name="List Table 7 Colorful Accent 3" w:uiPriority="52"/>
-    <w:lsdException w:name="List Table 1 Light Accent 4" w:uiPriority="46"/>
-    <w:lsdException w:name="List Table 2 Accent 4" w:uiPriority="47"/>
-    <w:lsdException w:name="List Table 3 Accent 4" w:uiPriority="48"/>
-    <w:lsdException w:name="List Table 4 Accent 4" w:uiPriority="49"/>
-    <w:lsdException w:name="List Table 5 Dark Accent 4" w:uiPriority="50"/>
-    <w:lsdException w:name="List Table 6 Colorful Accent 4" w:uiPriority="51"/>
-    <w:lsdException w:name="List Table 7 Colorful Accent 4" w:uiPriority="52"/>
-    <w:lsdException w:name="List Table 1 Light Accent 5" w:uiPriority="46"/>
-    <w:lsdException w:name="List Table 2 Accent 5" w:uiPriority="47"/>
-    <w:lsdException w:name="List Table 3 Accent 5" w:uiPriority="48"/>
-    <w:lsdException w:name="List Table 4 Accent 5" w:uiPriority="49"/>
-    <w:lsdException w:name="List Table 5 Dark Accent 5" w:uiPriority="50"/>
-    <w:lsdException w:name="List Table 6 Colorful Accent 5" w:uiPriority="51"/>
-    <w:lsdException w:name="List Table 7 Colorful Accent 5" w:uiPriority="52"/>
-    <w:lsdException w:name="List Table 1 Light Accent 6" w:uiPriority="46"/>
-    <w:lsdException w:name="List Table 2 Accent 6" w:uiPriority="47"/>
-    <w:lsdException w:name="List Table 3 Accent 6" w:uiPriority="48"/>
-    <w:lsdException w:name="List Table 4 Accent 6" w:uiPriority="49"/>
-    <w:lsdException w:name="List Table 5 Dark Accent 6" w:uiPriority="50"/>
-    <w:lsdException w:name="List Table 6 Colorful Accent 6" w:uiPriority="51"/>
-    <w:lsdException w:name="List Table 7 Colorful Accent 6" w:uiPriority="52"/>
-    <w:lsdException w:name="Mention" w:semiHidden="1" w:unhideWhenUsed="1"/>
-    <w:lsdException w:name="Smart Hyperlink" w:semiHidden="1" w:unhideWhenUsed="1"/>
-    <w:lsdException w:name="Hashtag" w:semiHidden="1" w:unhideWhenUsed="1"/>
-    <w:lsdException w:name="Unresolved Mention" w:semiHidden="1" w:unhideWhenUsed="1"/>
-    <w:lsdException w:name="Smart Link" w:semiHidden="1" w:unhideWhenUsed="1"/>
-  </w:latentStyles>
-  <w:style w:type="paragraph" w:default="1" w:styleId="Normal">
-    <w:name w:val="Normal"/>
-    <w:qFormat/>
-  </w:style>
-  <w:style w:type="character" w:default="1" w:styleId="DefaultParagraphFont">
-    <w:name w:val="Default Paragraph Font"/>
-    <w:uiPriority w:val="1"/>
-    <w:semiHidden/>
-    <w:unhideWhenUsed/>
-  </w:style>
-  <w:style w:type="table" w:default="1" w:styleId="TableNormal">
-    <w:name w:val="Normal Table"/>
-    <w:uiPriority w:val="99"/>
-    <w:semiHidden/>
-    <w:unhideWhenUsed/>
-    <w:tblPr>
-      <w:tblInd w:w="0" w:type="dxa"/>
-      <w:tblCellMar>
-        <w:top w:w="0" w:type="dxa"/>
-        <w:left w:w="108" w:type="dxa"/>
-        <w:bottom w:w="0" w:type="dxa"/>
-        <w:right w:w="108" w:type="dxa"/>
-      </w:tblCellMar>
-    </w:tblPr>
-  </w:style>
-  <w:style w:type="numbering" w:default="1" w:styleId="NoList">
-    <w:name w:val="No List"/>
-    <w:uiPriority w:val="99"/>
-    <w:semiHidden/>
-    <w:unhideWhenUsed/>
-  </w:style>
-  <w:style w:type="paragraph" w:customStyle="1" w:styleId="4B1C60D748BF4CB1817A367E02D2BF85">
-    <w:name w:val="4B1C60D748BF4CB1817A367E02D2BF85"/>
-    <w:rsid w:val="009A58BA"/>
-  </w:style>
-</w:styles>
-</file>
-
-<file path=word/glossary/webSettings.xml><?xml version="1.0" encoding="utf-8"?>
-<w:webSettings xmlns:mc="http://schemas.openxmlformats.org/markup-compatibility/2006" xmlns:r="http://schemas.openxmlformats.org/officeDocument/2006/relationships" xmlns:w="http://schemas.openxmlformats.org/wordprocessingml/2006/main" xmlns:w14="http://schemas.microsoft.com/office/word/2010/wordml" xmlns:w15="http://schemas.microsoft.com/office/word/2012/wordml" xmlns:w16cex="http://schemas.microsoft.com/office/word/2018/wordml/cex" xmlns:w16cid="http://schemas.microsoft.com/office/word/2016/wordml/cid" xmlns:w16="http://schemas.microsoft.com/office/word/2018/wordml" xmlns:w16sdtdh="http://schemas.microsoft.com/office/word/2020/wordml/sdtdatahash" xmlns:w16se="http://schemas.microsoft.com/office/word/2015/wordml/symex" mc:Ignorable="w14 w15 w16se w16cid w16 w16cex w16sdtdh">
-  <w:optimizeForBrowser/>
-  <w:allowPNG/>
-</w:webSettings>
-</file>
-
 <file path=word/theme/theme1.xml><?xml version="1.0" encoding="utf-8"?>
 <a:theme xmlns:a="http://schemas.openxmlformats.org/drawingml/2006/main" name="Office Theme">
   <a:themeElements>
@@ -4157,6 +3465,10 @@
 </file>
 
 <file path=customXml/item1.xml><?xml version="1.0" encoding="utf-8"?>
+<b:Sources xmlns:b="http://schemas.openxmlformats.org/officeDocument/2006/bibliography" xmlns="http://schemas.openxmlformats.org/officeDocument/2006/bibliography" SelectedStyle="/APASixthEditionOfficeOnline.xsl" StyleName="APA" Version="6"/>
+</file>
+
+<file path=customXml/item2.xml><?xml version="1.0" encoding="utf-8"?>
 <ct:contentTypeSchema xmlns:ct="http://schemas.microsoft.com/office/2006/metadata/contentType" xmlns:ma="http://schemas.microsoft.com/office/2006/metadata/properties/metaAttributes" ct:_="" ma:_="" ma:contentTypeName="Document" ma:contentTypeID="0x010100E774CC2FC15D5F4B9843318F21B96CF2" ma:contentTypeVersion="13" ma:contentTypeDescription="Create a new document." ma:contentTypeScope="" ma:versionID="9734f759d7539526660f242c532f1a36">
   <xsd:schema xmlns:xsd="http://www.w3.org/2001/XMLSchema" xmlns:xs="http://www.w3.org/2001/XMLSchema" xmlns:p="http://schemas.microsoft.com/office/2006/metadata/properties" xmlns:ns2="75e570c0-d7c7-4c73-adba-666f84131a9c" xmlns:ns3="89ff61d5-a6c1-4b78-89d0-b0aeb35ad473" targetNamespace="http://schemas.microsoft.com/office/2006/metadata/properties" ma:root="true" ma:fieldsID="fcda4498f13abd7a0badb315690a5b80" ns2:_="" ns3:_="">
     <xsd:import namespace="75e570c0-d7c7-4c73-adba-666f84131a9c"/>
@@ -4379,7 +3691,7 @@
 </ct:contentTypeSchema>
 </file>
 
-<file path=customXml/item2.xml><?xml version="1.0" encoding="utf-8"?>
+<file path=customXml/item3.xml><?xml version="1.0" encoding="utf-8"?>
 <?mso-contentType ?>
 <FormTemplates xmlns="http://schemas.microsoft.com/sharepoint/v3/contenttype/forms">
   <Display>DocumentLibraryForm</Display>
@@ -4388,17 +3700,21 @@
 </FormTemplates>
 </file>
 
-<file path=customXml/item3.xml><?xml version="1.0" encoding="utf-8"?>
+<file path=customXml/item4.xml><?xml version="1.0" encoding="utf-8"?>
 <p:properties xmlns:p="http://schemas.microsoft.com/office/2006/metadata/properties" xmlns:xsi="http://www.w3.org/2001/XMLSchema-instance" xmlns:pc="http://schemas.microsoft.com/office/infopath/2007/PartnerControls">
   <documentManagement/>
 </p:properties>
 </file>
 
-<file path=customXml/item4.xml><?xml version="1.0" encoding="utf-8"?>
-<b:Sources xmlns:b="http://schemas.openxmlformats.org/officeDocument/2006/bibliography" xmlns="http://schemas.openxmlformats.org/officeDocument/2006/bibliography" SelectedStyle="/APASixthEditionOfficeOnline.xsl" StyleName="APA" Version="6"/>
+<file path=customXml/itemProps1.xml><?xml version="1.0" encoding="utf-8"?>
+<ds:datastoreItem xmlns:ds="http://schemas.openxmlformats.org/officeDocument/2006/customXml" ds:itemID="{9CE651B1-34DA-524A-9E9A-91E44FB38903}">
+  <ds:schemaRefs>
+    <ds:schemaRef ds:uri="http://schemas.openxmlformats.org/officeDocument/2006/bibliography"/>
+  </ds:schemaRefs>
+</ds:datastoreItem>
 </file>
 
-<file path=customXml/itemProps1.xml><?xml version="1.0" encoding="utf-8"?>
+<file path=customXml/itemProps2.xml><?xml version="1.0" encoding="utf-8"?>
 <ds:datastoreItem xmlns:ds="http://schemas.openxmlformats.org/officeDocument/2006/customXml" ds:itemID="{733BAA04-22FD-4001-8AC3-016CFE0D0D03}">
   <ds:schemaRefs>
     <ds:schemaRef ds:uri="http://schemas.microsoft.com/office/2006/metadata/contentType"/>
@@ -4417,7 +3733,7 @@
 </ds:datastoreItem>
 </file>
 
-<file path=customXml/itemProps2.xml><?xml version="1.0" encoding="utf-8"?>
+<file path=customXml/itemProps3.xml><?xml version="1.0" encoding="utf-8"?>
 <ds:datastoreItem xmlns:ds="http://schemas.openxmlformats.org/officeDocument/2006/customXml" ds:itemID="{641E4145-9D85-4BD2-927D-7AB21DB3B68E}">
   <ds:schemaRefs>
     <ds:schemaRef ds:uri="http://schemas.microsoft.com/sharepoint/v3/contenttype/forms"/>
@@ -4425,19 +3741,11 @@
 </ds:datastoreItem>
 </file>
 
-<file path=customXml/itemProps3.xml><?xml version="1.0" encoding="utf-8"?>
+<file path=customXml/itemProps4.xml><?xml version="1.0" encoding="utf-8"?>
 <ds:datastoreItem xmlns:ds="http://schemas.openxmlformats.org/officeDocument/2006/customXml" ds:itemID="{B09A3C2A-023B-46CF-A296-EF6639527430}">
   <ds:schemaRefs>
     <ds:schemaRef ds:uri="http://schemas.microsoft.com/office/2006/metadata/properties"/>
     <ds:schemaRef ds:uri="http://schemas.microsoft.com/office/infopath/2007/PartnerControls"/>
   </ds:schemaRefs>
 </ds:datastoreItem>
-</file>
-
-<file path=customXml/itemProps4.xml><?xml version="1.0" encoding="utf-8"?>
-<ds:datastoreItem xmlns:ds="http://schemas.openxmlformats.org/officeDocument/2006/customXml" ds:itemID="{9CE651B1-34DA-524A-9E9A-91E44FB38903}">
-  <ds:schemaRefs>
-    <ds:schemaRef ds:uri="http://schemas.openxmlformats.org/officeDocument/2006/bibliography"/>
-  </ds:schemaRefs>
-</ds:datastoreItem>
 </file>
</xml_diff>

<commit_message>
Updated templates as per meeting
Added Page numbers and added logo header on all pages
</commit_message>
<xml_diff>
--- a/computingservices/DocumentServices/templates/redline_redaction_summary.docx
+++ b/computingservices/DocumentServices/templates/redline_redaction_summary.docx
@@ -2,212 +2,6 @@
 <file path=word/document.xml><?xml version="1.0" encoding="utf-8"?>
 <w:document xmlns:wpc="http://schemas.microsoft.com/office/word/2010/wordprocessingCanvas" xmlns:cx="http://schemas.microsoft.com/office/drawing/2014/chartex" xmlns:cx1="http://schemas.microsoft.com/office/drawing/2015/9/8/chartex" xmlns:cx2="http://schemas.microsoft.com/office/drawing/2015/10/21/chartex" xmlns:cx3="http://schemas.microsoft.com/office/drawing/2016/5/9/chartex" xmlns:cx4="http://schemas.microsoft.com/office/drawing/2016/5/10/chartex" xmlns:cx5="http://schemas.microsoft.com/office/drawing/2016/5/11/chartex" xmlns:cx6="http://schemas.microsoft.com/office/drawing/2016/5/12/chartex" xmlns:cx7="http://schemas.microsoft.com/office/drawing/2016/5/13/chartex" xmlns:cx8="http://schemas.microsoft.com/office/drawing/2016/5/14/chartex" xmlns:mc="http://schemas.openxmlformats.org/markup-compatibility/2006" xmlns:aink="http://schemas.microsoft.com/office/drawing/2016/ink" xmlns:am3d="http://schemas.microsoft.com/office/drawing/2017/model3d" xmlns:o="urn:schemas-microsoft-com:office:office" xmlns:oel="http://schemas.microsoft.com/office/2019/extlst" xmlns:r="http://schemas.openxmlformats.org/officeDocument/2006/relationships" xmlns:m="http://schemas.openxmlformats.org/officeDocument/2006/math" xmlns:v="urn:schemas-microsoft-com:vml" xmlns:wp14="http://schemas.microsoft.com/office/word/2010/wordprocessingDrawing" xmlns:wp="http://schemas.openxmlformats.org/drawingml/2006/wordprocessingDrawing" xmlns:w10="urn:schemas-microsoft-com:office:word" xmlns:w="http://schemas.openxmlformats.org/wordprocessingml/2006/main" xmlns:w14="http://schemas.microsoft.com/office/word/2010/wordml" xmlns:w15="http://schemas.microsoft.com/office/word/2012/wordml" xmlns:w16cex="http://schemas.microsoft.com/office/word/2018/wordml/cex" xmlns:w16cid="http://schemas.microsoft.com/office/word/2016/wordml/cid" xmlns:w16="http://schemas.microsoft.com/office/word/2018/wordml" xmlns:w16sdtdh="http://schemas.microsoft.com/office/word/2020/wordml/sdtdatahash" xmlns:w16se="http://schemas.microsoft.com/office/word/2015/wordml/symex" xmlns:wpg="http://schemas.microsoft.com/office/word/2010/wordprocessingGroup" xmlns:wpi="http://schemas.microsoft.com/office/word/2010/wordprocessingInk" xmlns:wne="http://schemas.microsoft.com/office/word/2006/wordml" xmlns:wps="http://schemas.microsoft.com/office/word/2010/wordprocessingShape" mc:Ignorable="w14 w15 w16se w16cid w16 w16cex w16sdtdh wp14">
   <w:body>
-    <w:tbl>
-      <w:tblPr>
-        <w:tblStyle w:val="TableGrid"/>
-        <w:tblpPr w:leftFromText="180" w:rightFromText="180" w:vertAnchor="page" w:horzAnchor="margin" w:tblpXSpec="center" w:tblpY="1066"/>
-        <w:tblW w:w="11052" w:type="dxa"/>
-        <w:tblLook w:val="04A0" w:firstRow="1" w:lastRow="0" w:firstColumn="1" w:lastColumn="0" w:noHBand="0" w:noVBand="1"/>
-      </w:tblPr>
-      <w:tblGrid>
-        <w:gridCol w:w="5374"/>
-        <w:gridCol w:w="5678"/>
-      </w:tblGrid>
-      <w:tr>
-        <w:trPr>
-          <w:trHeight w:val="905"/>
-        </w:trPr>
-        <w:tc>
-          <w:tcPr>
-            <w:tcW w:w="5374" w:type="dxa"/>
-            <w:tcBorders>
-              <w:top w:val="nil"/>
-              <w:left w:val="nil"/>
-              <w:bottom w:val="nil"/>
-              <w:right w:val="nil"/>
-            </w:tcBorders>
-            <w:shd w:val="clear" w:color="auto" w:fill="0A3266"/>
-          </w:tcPr>
-          <w:p>
-            <w:pPr>
-              <w:rPr>
-                <w:rFonts w:ascii="BC Sans" w:hAnsi="BC Sans"/>
-              </w:rPr>
-            </w:pPr>
-            <w:r>
-              <w:rPr>
-                <w:rFonts w:ascii="BC Sans" w:hAnsi="BC Sans"/>
-                <w:noProof/>
-              </w:rPr>
-              <w:drawing>
-                <wp:anchor distT="0" distB="0" distL="114300" distR="114300" simplePos="0" relativeHeight="251658240" behindDoc="1" locked="0" layoutInCell="1" allowOverlap="1" wp14:anchorId="76463396" wp14:editId="77C88A34">
-                  <wp:simplePos x="0" y="0"/>
-                  <wp:positionH relativeFrom="column">
-                    <wp:posOffset>222885</wp:posOffset>
-                  </wp:positionH>
-                  <wp:positionV relativeFrom="paragraph">
-                    <wp:posOffset>87630</wp:posOffset>
-                  </wp:positionV>
-                  <wp:extent cx="1540510" cy="375285"/>
-                  <wp:effectExtent l="0" t="0" r="0" b="5715"/>
-                  <wp:wrapSquare wrapText="bothSides"/>
-                  <wp:docPr id="1012874431" name="Graphic 1"/>
-                  <wp:cNvGraphicFramePr>
-                    <a:graphicFrameLocks xmlns:a="http://schemas.openxmlformats.org/drawingml/2006/main" noChangeAspect="1"/>
-                  </wp:cNvGraphicFramePr>
-                  <a:graphic xmlns:a="http://schemas.openxmlformats.org/drawingml/2006/main">
-                    <a:graphicData uri="http://schemas.openxmlformats.org/drawingml/2006/picture">
-                      <pic:pic xmlns:pic="http://schemas.openxmlformats.org/drawingml/2006/picture">
-                        <pic:nvPicPr>
-                          <pic:cNvPr id="1012874431" name=""/>
-                          <pic:cNvPicPr/>
-                        </pic:nvPicPr>
-                        <pic:blipFill>
-                          <a:blip r:embed="rId10" cstate="print">
-                            <a:extLst>
-                              <a:ext uri="{28A0092B-C50C-407E-A947-70E740481C1C}">
-                                <a14:useLocalDpi xmlns:a14="http://schemas.microsoft.com/office/drawing/2010/main" val="0"/>
-                              </a:ext>
-                              <a:ext uri="{96DAC541-7B7A-43D3-8B79-37D633B846F1}">
-                                <asvg:svgBlip xmlns:asvg="http://schemas.microsoft.com/office/drawing/2016/SVG/main" r:embed="rId11"/>
-                              </a:ext>
-                            </a:extLst>
-                          </a:blip>
-                          <a:stretch>
-                            <a:fillRect/>
-                          </a:stretch>
-                        </pic:blipFill>
-                        <pic:spPr>
-                          <a:xfrm>
-                            <a:off x="0" y="0"/>
-                            <a:ext cx="1540510" cy="375285"/>
-                          </a:xfrm>
-                          <a:prstGeom prst="rect">
-                            <a:avLst/>
-                          </a:prstGeom>
-                        </pic:spPr>
-                      </pic:pic>
-                    </a:graphicData>
-                  </a:graphic>
-                  <wp14:sizeRelH relativeFrom="margin">
-                    <wp14:pctWidth>0</wp14:pctWidth>
-                  </wp14:sizeRelH>
-                  <wp14:sizeRelV relativeFrom="margin">
-                    <wp14:pctHeight>0</wp14:pctHeight>
-                  </wp14:sizeRelV>
-                </wp:anchor>
-              </w:drawing>
-            </w:r>
-          </w:p>
-        </w:tc>
-        <w:tc>
-          <w:tcPr>
-            <w:tcW w:w="5678" w:type="dxa"/>
-            <w:tcBorders>
-              <w:top w:val="nil"/>
-              <w:left w:val="nil"/>
-              <w:bottom w:val="nil"/>
-              <w:right w:val="nil"/>
-            </w:tcBorders>
-            <w:shd w:val="clear" w:color="auto" w:fill="0A3266"/>
-            <w:vAlign w:val="center"/>
-          </w:tcPr>
-          <w:p>
-            <w:pPr>
-              <w:spacing w:line="276" w:lineRule="auto"/>
-              <w:jc w:val="center"/>
-              <w:rPr>
-                <w:rFonts w:ascii="BC Sans" w:hAnsi="BC Sans"/>
-                <w:b/>
-                <w:bCs/>
-              </w:rPr>
-            </w:pPr>
-            <w:r>
-              <w:rPr>
-                <w:rFonts w:ascii="BC Sans" w:hAnsi="BC Sans"/>
-                <w:sz w:val="20"/>
-                <w:szCs w:val="20"/>
-              </w:rPr>
-              <w:t xml:space="preserve">                      </w:t>
-            </w:r>
-            <w:r>
-              <w:rPr>
-                <w:rFonts w:ascii="BC Sans" w:hAnsi="BC Sans"/>
-                <w:sz w:val="20"/>
-                <w:szCs w:val="20"/>
-              </w:rPr>
-              <w:t xml:space="preserve">      </w:t>
-            </w:r>
-            <w:r>
-              <w:rPr>
-                <w:rFonts w:ascii="BC Sans" w:hAnsi="BC Sans"/>
-                <w:b/>
-                <w:bCs/>
-              </w:rPr>
-              <w:t>Request</w:t>
-            </w:r>
-            <w:r>
-              <w:rPr>
-                <w:rFonts w:ascii="BC Sans" w:hAnsi="BC Sans"/>
-                <w:b/>
-                <w:bCs/>
-              </w:rPr>
-              <w:t xml:space="preserve"> # </w:t>
-            </w:r>
-            <w:r>
-              <w:rPr>
-                <w:rFonts w:ascii="BC Sans" w:hAnsi="BC Sans"/>
-                <w:b/>
-                <w:bCs/>
-              </w:rPr>
-              <w:t>{</w:t>
-            </w:r>
-            <w:proofErr w:type="spellStart"/>
-            <w:proofErr w:type="gramStart"/>
-            <w:r>
-              <w:rPr>
-                <w:rFonts w:ascii="BC Sans" w:hAnsi="BC Sans"/>
-                <w:b/>
-                <w:bCs/>
-              </w:rPr>
-              <w:t>d</w:t>
-            </w:r>
-            <w:r>
-              <w:rPr>
-                <w:rFonts w:ascii="BC Sans" w:hAnsi="BC Sans"/>
-                <w:b/>
-                <w:bCs/>
-              </w:rPr>
-              <w:t>.requestnumber</w:t>
-            </w:r>
-            <w:proofErr w:type="spellEnd"/>
-            <w:proofErr w:type="gramEnd"/>
-            <w:r>
-              <w:rPr>
-                <w:rFonts w:ascii="BC Sans" w:hAnsi="BC Sans"/>
-                <w:b/>
-                <w:bCs/>
-              </w:rPr>
-              <w:t>}</w:t>
-            </w:r>
-          </w:p>
-        </w:tc>
-      </w:tr>
-    </w:tbl>
-    <w:p>
-      <w:pPr>
-        <w:tabs>
-          <w:tab w:val="left" w:pos="5575"/>
-        </w:tabs>
-        <w:spacing w:before="240" w:after="240"/>
-        <w:rPr>
-          <w:rFonts w:ascii="BCSans-Bold" w:hAnsi="BCSans-Bold" w:cs="BCSans-Bold"/>
-          <w:b/>
-          <w:bCs/>
-          <w:color w:val="A1192F"/>
-        </w:rPr>
-      </w:pPr>
-    </w:p>
     <w:p>
       <w:pPr>
         <w:tabs>
@@ -271,6 +65,7 @@
         <w:t>i</w:t>
       </w:r>
       <w:proofErr w:type="spellEnd"/>
+      <w:proofErr w:type="gramStart"/>
       <w:r>
         <w:rPr>
           <w:rFonts w:ascii="BCSans-Bold" w:hAnsi="BCSans-Bold" w:cs="BCSans-Bold"/>
@@ -295,6 +90,7 @@
         <w:t>flagname</w:t>
       </w:r>
       <w:proofErr w:type="spellEnd"/>
+      <w:proofErr w:type="gramEnd"/>
       <w:r>
         <w:rPr>
           <w:rFonts w:ascii="BCSans-Bold" w:hAnsi="BCSans-Bold" w:cs="BCSans-Bold"/>
@@ -476,8 +272,7 @@
       </w:tblPr>
       <w:tblGrid>
         <w:gridCol w:w="4071"/>
-        <w:gridCol w:w="709"/>
-        <w:gridCol w:w="4580"/>
+        <w:gridCol w:w="5289"/>
       </w:tblGrid>
       <w:tr>
         <w:trPr>
@@ -555,25 +350,14 @@
               <w:t>i</w:t>
             </w:r>
             <w:proofErr w:type="spellEnd"/>
-            <w:proofErr w:type="gramStart"/>
-            <w:r>
-              <w:rPr>
-                <w:rFonts w:ascii="BCSans-Regular" w:hAnsi="BCSans-Regular" w:cs="BCSans-Regular"/>
-                <w:color w:val="A1192F"/>
-                <w:sz w:val="20"/>
-                <w:szCs w:val="20"/>
-              </w:rPr>
-              <w:t>].sections</w:t>
-            </w:r>
-            <w:proofErr w:type="gramEnd"/>
-            <w:r>
-              <w:rPr>
-                <w:rFonts w:ascii="BCSans-Regular" w:hAnsi="BCSans-Regular" w:cs="BCSans-Regular"/>
-                <w:color w:val="A1192F"/>
-                <w:sz w:val="20"/>
-                <w:szCs w:val="20"/>
-              </w:rPr>
-              <w:t>[</w:t>
+            <w:r>
+              <w:rPr>
+                <w:rFonts w:ascii="BCSans-Regular" w:hAnsi="BCSans-Regular" w:cs="BCSans-Regular"/>
+                <w:color w:val="A1192F"/>
+                <w:sz w:val="20"/>
+                <w:szCs w:val="20"/>
+              </w:rPr>
+              <w:t>].sections[</w:t>
             </w:r>
             <w:proofErr w:type="spellStart"/>
             <w:r>
@@ -600,7 +384,6 @@
         <w:tc>
           <w:tcPr>
             <w:tcW w:w="5289" w:type="dxa"/>
-            <w:gridSpan w:val="2"/>
             <w:tcBorders>
               <w:top w:val="nil"/>
               <w:left w:val="nil"/>
@@ -774,7 +557,6 @@
         <w:tc>
           <w:tcPr>
             <w:tcW w:w="5289" w:type="dxa"/>
-            <w:gridSpan w:val="2"/>
             <w:tcBorders>
               <w:top w:val="nil"/>
               <w:left w:val="nil"/>
@@ -844,62 +626,6 @@
               </w:rPr>
               <w:t>].sections[i+1].section}</w:t>
             </w:r>
-          </w:p>
-        </w:tc>
-      </w:tr>
-      <w:tr>
-        <w:trPr>
-          <w:trHeight w:val="568"/>
-        </w:trPr>
-        <w:tc>
-          <w:tcPr>
-            <w:tcW w:w="4780" w:type="dxa"/>
-            <w:gridSpan w:val="2"/>
-            <w:tcBorders>
-              <w:top w:val="nil"/>
-              <w:left w:val="nil"/>
-              <w:bottom w:val="nil"/>
-              <w:right w:val="nil"/>
-            </w:tcBorders>
-            <w:vAlign w:val="center"/>
-          </w:tcPr>
-          <w:p>
-            <w:pPr>
-              <w:tabs>
-                <w:tab w:val="left" w:pos="5575"/>
-              </w:tabs>
-              <w:rPr>
-                <w:rFonts w:ascii="BCSans-Regular" w:hAnsi="BCSans-Regular" w:cs="BCSans-Regular"/>
-                <w:color w:val="A1192F"/>
-                <w:sz w:val="22"/>
-                <w:szCs w:val="22"/>
-              </w:rPr>
-            </w:pPr>
-          </w:p>
-        </w:tc>
-        <w:tc>
-          <w:tcPr>
-            <w:tcW w:w="4580" w:type="dxa"/>
-            <w:tcBorders>
-              <w:top w:val="nil"/>
-              <w:left w:val="nil"/>
-              <w:bottom w:val="nil"/>
-              <w:right w:val="nil"/>
-            </w:tcBorders>
-            <w:vAlign w:val="center"/>
-          </w:tcPr>
-          <w:p>
-            <w:pPr>
-              <w:tabs>
-                <w:tab w:val="left" w:pos="5575"/>
-              </w:tabs>
-              <w:rPr>
-                <w:rFonts w:ascii="BCSans-Regular" w:hAnsi="BCSans-Regular" w:cs="BCSans-Regular"/>
-                <w:color w:val="A1192F"/>
-                <w:sz w:val="22"/>
-                <w:szCs w:val="22"/>
-              </w:rPr>
-            </w:pPr>
           </w:p>
         </w:tc>
       </w:tr>
@@ -1024,8 +750,8 @@
         <w:tblLook w:val="04A0" w:firstRow="1" w:lastRow="0" w:firstColumn="1" w:lastColumn="0" w:noHBand="0" w:noVBand="1"/>
       </w:tblPr>
       <w:tblGrid>
-        <w:gridCol w:w="4071"/>
-        <w:gridCol w:w="5289"/>
+        <w:gridCol w:w="3703"/>
+        <w:gridCol w:w="5657"/>
       </w:tblGrid>
       <w:tr>
         <w:trPr>
@@ -1081,27 +807,7 @@
                 <w:sz w:val="20"/>
                 <w:szCs w:val="20"/>
               </w:rPr>
-              <w:t>[i+1</w:t>
-            </w:r>
-            <w:proofErr w:type="gramStart"/>
-            <w:r>
-              <w:rPr>
-                <w:rFonts w:ascii="BCSans-Regular" w:hAnsi="BCSans-Regular" w:cs="BCSans-Regular"/>
-                <w:color w:val="A1192F"/>
-                <w:sz w:val="20"/>
-                <w:szCs w:val="20"/>
-              </w:rPr>
-              <w:t>].sections</w:t>
-            </w:r>
-            <w:proofErr w:type="gramEnd"/>
-            <w:r>
-              <w:rPr>
-                <w:rFonts w:ascii="BCSans-Regular" w:hAnsi="BCSans-Regular" w:cs="BCSans-Regular"/>
-                <w:color w:val="A1192F"/>
-                <w:sz w:val="20"/>
-                <w:szCs w:val="20"/>
-              </w:rPr>
-              <w:t>[</w:t>
+              <w:t>[i+1].sections[</w:t>
             </w:r>
             <w:proofErr w:type="spellStart"/>
             <w:r>
@@ -1255,47 +961,25 @@
                 <w:sz w:val="20"/>
                 <w:szCs w:val="20"/>
               </w:rPr>
-              <w:t>{</w:t>
-            </w:r>
-            <w:proofErr w:type="spellStart"/>
-            <w:r>
-              <w:rPr>
-                <w:rFonts w:ascii="BCSans-Regular" w:hAnsi="BCSans-Regular" w:cs="BCSans-Regular"/>
-                <w:color w:val="A1192F"/>
-                <w:sz w:val="20"/>
-                <w:szCs w:val="20"/>
-              </w:rPr>
-              <w:t>d.data</w:t>
-            </w:r>
-            <w:proofErr w:type="spellEnd"/>
-            <w:r>
-              <w:rPr>
-                <w:rFonts w:ascii="BCSans-Regular" w:hAnsi="BCSans-Regular" w:cs="BCSans-Regular"/>
-                <w:color w:val="A1192F"/>
-                <w:sz w:val="20"/>
-                <w:szCs w:val="20"/>
-              </w:rPr>
-              <w:t>[i+1].sections[</w:t>
-            </w:r>
-            <w:proofErr w:type="spellStart"/>
-            <w:r>
-              <w:rPr>
-                <w:rFonts w:ascii="BCSans-Regular" w:hAnsi="BCSans-Regular" w:cs="BCSans-Regular"/>
-                <w:color w:val="A1192F"/>
-                <w:sz w:val="20"/>
-                <w:szCs w:val="20"/>
-              </w:rPr>
-              <w:t>i</w:t>
-            </w:r>
-            <w:proofErr w:type="spellEnd"/>
-            <w:r>
-              <w:rPr>
-                <w:rFonts w:ascii="BCSans-Regular" w:hAnsi="BCSans-Regular" w:cs="BCSans-Regular"/>
-                <w:color w:val="A1192F"/>
-                <w:sz w:val="20"/>
-                <w:szCs w:val="20"/>
-              </w:rPr>
-              <w:t>].section}</w:t>
+              <w:t>{d.data[i+1].sections[i]</w:t>
+            </w:r>
+            <w:r>
+              <w:rPr>
+                <w:rFonts w:ascii="BCSans-Regular" w:hAnsi="BCSans-Regular" w:cs="BCSans-Regular"/>
+                <w:color w:val="A1192F"/>
+                <w:sz w:val="20"/>
+                <w:szCs w:val="20"/>
+              </w:rPr>
+              <w:t>:ifNEM():d.data[i+1].sections[i]</w:t>
+            </w:r>
+            <w:r>
+              <w:rPr>
+                <w:rFonts w:ascii="BCSans-Regular" w:hAnsi="BCSans-Regular" w:cs="BCSans-Regular"/>
+                <w:color w:val="A1192F"/>
+                <w:sz w:val="20"/>
+                <w:szCs w:val="20"/>
+              </w:rPr>
+              <w:t>.section}</w:t>
             </w:r>
           </w:p>
         </w:tc>
@@ -1354,27 +1038,7 @@
                 <w:sz w:val="20"/>
                 <w:szCs w:val="20"/>
               </w:rPr>
-              <w:t>[i+1</w:t>
-            </w:r>
-            <w:proofErr w:type="gramStart"/>
-            <w:r>
-              <w:rPr>
-                <w:rFonts w:ascii="BCSans-Regular" w:hAnsi="BCSans-Regular" w:cs="BCSans-Regular"/>
-                <w:color w:val="A1192F"/>
-                <w:sz w:val="20"/>
-                <w:szCs w:val="20"/>
-              </w:rPr>
-              <w:t>].sections</w:t>
-            </w:r>
-            <w:proofErr w:type="gramEnd"/>
-            <w:r>
-              <w:rPr>
-                <w:rFonts w:ascii="BCSans-Regular" w:hAnsi="BCSans-Regular" w:cs="BCSans-Regular"/>
-                <w:color w:val="A1192F"/>
-                <w:sz w:val="20"/>
-                <w:szCs w:val="20"/>
-              </w:rPr>
-              <w:t>[i+1]:</w:t>
+              <w:t>[i+1].sections[i+1]:</w:t>
             </w:r>
             <w:proofErr w:type="spellStart"/>
             <w:r>
@@ -1473,65 +1137,39 @@
                 <w:sz w:val="20"/>
                 <w:szCs w:val="20"/>
               </w:rPr>
-              <w:t>{</w:t>
-            </w:r>
-            <w:proofErr w:type="spellStart"/>
-            <w:r>
-              <w:rPr>
-                <w:rFonts w:ascii="BCSans-Regular" w:hAnsi="BCSans-Regular" w:cs="BCSans-Regular"/>
-                <w:color w:val="A1192F"/>
-                <w:sz w:val="20"/>
-                <w:szCs w:val="20"/>
-              </w:rPr>
-              <w:t>d.data</w:t>
-            </w:r>
-            <w:proofErr w:type="spellEnd"/>
-            <w:r>
-              <w:rPr>
-                <w:rFonts w:ascii="BCSans-Regular" w:hAnsi="BCSans-Regular" w:cs="BCSans-Regular"/>
-                <w:color w:val="A1192F"/>
-                <w:sz w:val="20"/>
-                <w:szCs w:val="20"/>
-              </w:rPr>
-              <w:t>[i+1</w:t>
-            </w:r>
-            <w:proofErr w:type="gramStart"/>
-            <w:r>
-              <w:rPr>
-                <w:rFonts w:ascii="BCSans-Regular" w:hAnsi="BCSans-Regular" w:cs="BCSans-Regular"/>
-                <w:color w:val="A1192F"/>
-                <w:sz w:val="20"/>
-                <w:szCs w:val="20"/>
-              </w:rPr>
-              <w:t>].sections</w:t>
-            </w:r>
-            <w:proofErr w:type="gramEnd"/>
-            <w:r>
-              <w:rPr>
-                <w:rFonts w:ascii="BCSans-Regular" w:hAnsi="BCSans-Regular" w:cs="BCSans-Regular"/>
-                <w:color w:val="A1192F"/>
-                <w:sz w:val="20"/>
-                <w:szCs w:val="20"/>
-              </w:rPr>
-              <w:t>[i+1].section}</w:t>
+              <w:t>{d.data[i+1].sections[i+1]</w:t>
+            </w:r>
+            <w:r>
+              <w:rPr>
+                <w:rFonts w:ascii="BCSans-Regular" w:hAnsi="BCSans-Regular" w:cs="BCSans-Regular"/>
+                <w:color w:val="A1192F"/>
+                <w:sz w:val="20"/>
+                <w:szCs w:val="20"/>
+              </w:rPr>
+              <w:t>:ifNEM():d.data[i+1].sections[i</w:t>
+            </w:r>
+            <w:r>
+              <w:rPr>
+                <w:rFonts w:ascii="BCSans-Regular" w:hAnsi="BCSans-Regular" w:cs="BCSans-Regular"/>
+                <w:color w:val="A1192F"/>
+                <w:sz w:val="20"/>
+                <w:szCs w:val="20"/>
+              </w:rPr>
+              <w:t>+1]</w:t>
+            </w:r>
+            <w:r>
+              <w:rPr>
+                <w:rFonts w:ascii="BCSans-Regular" w:hAnsi="BCSans-Regular" w:cs="BCSans-Regular"/>
+                <w:color w:val="A1192F"/>
+                <w:sz w:val="20"/>
+                <w:szCs w:val="20"/>
+              </w:rPr>
+              <w:t>.section}</w:t>
             </w:r>
           </w:p>
         </w:tc>
       </w:tr>
     </w:tbl>
-    <w:p>
-      <w:pPr>
-        <w:tabs>
-          <w:tab w:val="left" w:pos="5575"/>
-        </w:tabs>
-        <w:rPr>
-          <w:rFonts w:ascii="BC Sans" w:hAnsi="BC Sans"/>
-          <w:b/>
-          <w:bCs/>
-          <w:color w:val="0A3266"/>
-        </w:rPr>
-      </w:pPr>
-    </w:p>
     <w:p>
       <w:pPr>
         <w:rPr>
@@ -1539,50 +1177,12 @@
         </w:rPr>
       </w:pPr>
     </w:p>
-    <w:p>
-      <w:pPr>
-        <w:rPr>
-          <w:rFonts w:ascii="BC Sans" w:hAnsi="BC Sans"/>
-        </w:rPr>
-      </w:pPr>
-    </w:p>
-    <w:p>
-      <w:pPr>
-        <w:rPr>
-          <w:rFonts w:ascii="BC Sans" w:hAnsi="BC Sans"/>
-        </w:rPr>
-      </w:pPr>
-    </w:p>
-    <w:p>
-      <w:pPr>
-        <w:rPr>
-          <w:rFonts w:ascii="BC Sans" w:hAnsi="BC Sans"/>
-          <w:b/>
-          <w:bCs/>
-          <w:color w:val="0A3266"/>
-        </w:rPr>
-      </w:pPr>
-    </w:p>
-    <w:p>
-      <w:pPr>
-        <w:tabs>
-          <w:tab w:val="left" w:pos="1772"/>
-        </w:tabs>
-        <w:rPr>
-          <w:rFonts w:ascii="BC Sans" w:hAnsi="BC Sans"/>
-        </w:rPr>
-      </w:pPr>
-    </w:p>
     <w:sectPr>
-      <w:headerReference w:type="even" r:id="rId12"/>
-      <w:headerReference w:type="default" r:id="rId13"/>
-      <w:footerReference w:type="even" r:id="rId14"/>
-      <w:footerReference w:type="default" r:id="rId15"/>
-      <w:headerReference w:type="first" r:id="rId16"/>
-      <w:footerReference w:type="first" r:id="rId17"/>
+      <w:headerReference w:type="default" r:id="rId10"/>
+      <w:footerReference w:type="default" r:id="rId11"/>
       <w:type w:val="continuous"/>
       <w:pgSz w:w="12240" w:h="15840"/>
-      <w:pgMar w:top="1440" w:right="1440" w:bottom="1440" w:left="1440" w:header="794" w:footer="0" w:gutter="0"/>
+      <w:pgMar w:top="1440" w:right="1440" w:bottom="1440" w:left="1440" w:header="0" w:footer="0" w:gutter="0"/>
       <w:cols w:space="708"/>
       <w:docGrid w:linePitch="360"/>
     </w:sectPr>
@@ -1613,16 +1213,6 @@
 </file>
 
 <file path=word/footer1.xml><?xml version="1.0" encoding="utf-8"?>
-<w:ftr xmlns:wpc="http://schemas.microsoft.com/office/word/2010/wordprocessingCanvas" xmlns:cx="http://schemas.microsoft.com/office/drawing/2014/chartex" xmlns:cx1="http://schemas.microsoft.com/office/drawing/2015/9/8/chartex" xmlns:cx2="http://schemas.microsoft.com/office/drawing/2015/10/21/chartex" xmlns:cx3="http://schemas.microsoft.com/office/drawing/2016/5/9/chartex" xmlns:cx4="http://schemas.microsoft.com/office/drawing/2016/5/10/chartex" xmlns:cx5="http://schemas.microsoft.com/office/drawing/2016/5/11/chartex" xmlns:cx6="http://schemas.microsoft.com/office/drawing/2016/5/12/chartex" xmlns:cx7="http://schemas.microsoft.com/office/drawing/2016/5/13/chartex" xmlns:cx8="http://schemas.microsoft.com/office/drawing/2016/5/14/chartex" xmlns:mc="http://schemas.openxmlformats.org/markup-compatibility/2006" xmlns:aink="http://schemas.microsoft.com/office/drawing/2016/ink" xmlns:am3d="http://schemas.microsoft.com/office/drawing/2017/model3d" xmlns:o="urn:schemas-microsoft-com:office:office" xmlns:oel="http://schemas.microsoft.com/office/2019/extlst" xmlns:r="http://schemas.openxmlformats.org/officeDocument/2006/relationships" xmlns:m="http://schemas.openxmlformats.org/officeDocument/2006/math" xmlns:v="urn:schemas-microsoft-com:vml" xmlns:wp14="http://schemas.microsoft.com/office/word/2010/wordprocessingDrawing" xmlns:wp="http://schemas.openxmlformats.org/drawingml/2006/wordprocessingDrawing" xmlns:w10="urn:schemas-microsoft-com:office:word" xmlns:w="http://schemas.openxmlformats.org/wordprocessingml/2006/main" xmlns:w14="http://schemas.microsoft.com/office/word/2010/wordml" xmlns:w15="http://schemas.microsoft.com/office/word/2012/wordml" xmlns:w16cex="http://schemas.microsoft.com/office/word/2018/wordml/cex" xmlns:w16cid="http://schemas.microsoft.com/office/word/2016/wordml/cid" xmlns:w16="http://schemas.microsoft.com/office/word/2018/wordml" xmlns:w16sdtdh="http://schemas.microsoft.com/office/word/2020/wordml/sdtdatahash" xmlns:w16se="http://schemas.microsoft.com/office/word/2015/wordml/symex" xmlns:wpg="http://schemas.microsoft.com/office/word/2010/wordprocessingGroup" xmlns:wpi="http://schemas.microsoft.com/office/word/2010/wordprocessingInk" xmlns:wne="http://schemas.microsoft.com/office/word/2006/wordml" xmlns:wps="http://schemas.microsoft.com/office/word/2010/wordprocessingShape" mc:Ignorable="w14 w15 w16se w16cid w16 w16cex w16sdtdh wp14">
-  <w:p>
-    <w:pPr>
-      <w:pStyle w:val="Footer"/>
-    </w:pPr>
-  </w:p>
-</w:ftr>
-</file>
-
-<file path=word/footer2.xml><?xml version="1.0" encoding="utf-8"?>
 <w:ftr xmlns:wpc="http://schemas.microsoft.com/office/word/2010/wordprocessingCanvas" xmlns:cx="http://schemas.microsoft.com/office/drawing/2014/chartex" xmlns:cx1="http://schemas.microsoft.com/office/drawing/2015/9/8/chartex" xmlns:cx2="http://schemas.microsoft.com/office/drawing/2015/10/21/chartex" xmlns:cx3="http://schemas.microsoft.com/office/drawing/2016/5/9/chartex" xmlns:cx4="http://schemas.microsoft.com/office/drawing/2016/5/10/chartex" xmlns:cx5="http://schemas.microsoft.com/office/drawing/2016/5/11/chartex" xmlns:cx6="http://schemas.microsoft.com/office/drawing/2016/5/12/chartex" xmlns:cx7="http://schemas.microsoft.com/office/drawing/2016/5/13/chartex" xmlns:cx8="http://schemas.microsoft.com/office/drawing/2016/5/14/chartex" xmlns:mc="http://schemas.openxmlformats.org/markup-compatibility/2006" xmlns:aink="http://schemas.microsoft.com/office/drawing/2016/ink" xmlns:am3d="http://schemas.microsoft.com/office/drawing/2017/model3d" xmlns:o="urn:schemas-microsoft-com:office:office" xmlns:oel="http://schemas.microsoft.com/office/2019/extlst" xmlns:r="http://schemas.openxmlformats.org/officeDocument/2006/relationships" xmlns:m="http://schemas.openxmlformats.org/officeDocument/2006/math" xmlns:v="urn:schemas-microsoft-com:vml" xmlns:wp14="http://schemas.microsoft.com/office/word/2010/wordprocessingDrawing" xmlns:wp="http://schemas.openxmlformats.org/drawingml/2006/wordprocessingDrawing" xmlns:w10="urn:schemas-microsoft-com:office:word" xmlns:w="http://schemas.openxmlformats.org/wordprocessingml/2006/main" xmlns:w14="http://schemas.microsoft.com/office/word/2010/wordml" xmlns:w15="http://schemas.microsoft.com/office/word/2012/wordml" xmlns:w16cex="http://schemas.microsoft.com/office/word/2018/wordml/cex" xmlns:w16cid="http://schemas.microsoft.com/office/word/2016/wordml/cid" xmlns:w16="http://schemas.microsoft.com/office/word/2018/wordml" xmlns:w16sdtdh="http://schemas.microsoft.com/office/word/2020/wordml/sdtdatahash" xmlns:w16se="http://schemas.microsoft.com/office/word/2015/wordml/symex" xmlns:wpg="http://schemas.microsoft.com/office/word/2010/wordprocessingGroup" xmlns:wpi="http://schemas.microsoft.com/office/word/2010/wordprocessingInk" xmlns:wne="http://schemas.microsoft.com/office/word/2006/wordml" xmlns:wps="http://schemas.microsoft.com/office/word/2010/wordprocessingShape" mc:Ignorable="w14 w15 w16se w16cid w16 w16cex w16sdtdh wp14">
   <w:tbl>
     <w:tblPr>
@@ -2423,16 +2013,6 @@
 </w:ftr>
 </file>
 
-<file path=word/footer3.xml><?xml version="1.0" encoding="utf-8"?>
-<w:ftr xmlns:wpc="http://schemas.microsoft.com/office/word/2010/wordprocessingCanvas" xmlns:cx="http://schemas.microsoft.com/office/drawing/2014/chartex" xmlns:cx1="http://schemas.microsoft.com/office/drawing/2015/9/8/chartex" xmlns:cx2="http://schemas.microsoft.com/office/drawing/2015/10/21/chartex" xmlns:cx3="http://schemas.microsoft.com/office/drawing/2016/5/9/chartex" xmlns:cx4="http://schemas.microsoft.com/office/drawing/2016/5/10/chartex" xmlns:cx5="http://schemas.microsoft.com/office/drawing/2016/5/11/chartex" xmlns:cx6="http://schemas.microsoft.com/office/drawing/2016/5/12/chartex" xmlns:cx7="http://schemas.microsoft.com/office/drawing/2016/5/13/chartex" xmlns:cx8="http://schemas.microsoft.com/office/drawing/2016/5/14/chartex" xmlns:mc="http://schemas.openxmlformats.org/markup-compatibility/2006" xmlns:aink="http://schemas.microsoft.com/office/drawing/2016/ink" xmlns:am3d="http://schemas.microsoft.com/office/drawing/2017/model3d" xmlns:o="urn:schemas-microsoft-com:office:office" xmlns:oel="http://schemas.microsoft.com/office/2019/extlst" xmlns:r="http://schemas.openxmlformats.org/officeDocument/2006/relationships" xmlns:m="http://schemas.openxmlformats.org/officeDocument/2006/math" xmlns:v="urn:schemas-microsoft-com:vml" xmlns:wp14="http://schemas.microsoft.com/office/word/2010/wordprocessingDrawing" xmlns:wp="http://schemas.openxmlformats.org/drawingml/2006/wordprocessingDrawing" xmlns:w10="urn:schemas-microsoft-com:office:word" xmlns:w="http://schemas.openxmlformats.org/wordprocessingml/2006/main" xmlns:w14="http://schemas.microsoft.com/office/word/2010/wordml" xmlns:w15="http://schemas.microsoft.com/office/word/2012/wordml" xmlns:w16cex="http://schemas.microsoft.com/office/word/2018/wordml/cex" xmlns:w16cid="http://schemas.microsoft.com/office/word/2016/wordml/cid" xmlns:w16="http://schemas.microsoft.com/office/word/2018/wordml" xmlns:w16sdtdh="http://schemas.microsoft.com/office/word/2020/wordml/sdtdatahash" xmlns:w16se="http://schemas.microsoft.com/office/word/2015/wordml/symex" xmlns:wpg="http://schemas.microsoft.com/office/word/2010/wordprocessingGroup" xmlns:wpi="http://schemas.microsoft.com/office/word/2010/wordprocessingInk" xmlns:wne="http://schemas.microsoft.com/office/word/2006/wordml" xmlns:wps="http://schemas.microsoft.com/office/word/2010/wordprocessingShape" mc:Ignorable="w14 w15 w16se w16cid w16 w16cex w16sdtdh wp14">
-  <w:p>
-    <w:pPr>
-      <w:pStyle w:val="Footer"/>
-    </w:pPr>
-  </w:p>
-</w:ftr>
-</file>
-
 <file path=word/footnotes.xml><?xml version="1.0" encoding="utf-8"?>
 <w:footnotes xmlns:wpc="http://schemas.microsoft.com/office/word/2010/wordprocessingCanvas" xmlns:cx="http://schemas.microsoft.com/office/drawing/2014/chartex" xmlns:cx1="http://schemas.microsoft.com/office/drawing/2015/9/8/chartex" xmlns:cx2="http://schemas.microsoft.com/office/drawing/2015/10/21/chartex" xmlns:cx3="http://schemas.microsoft.com/office/drawing/2016/5/9/chartex" xmlns:cx4="http://schemas.microsoft.com/office/drawing/2016/5/10/chartex" xmlns:cx5="http://schemas.microsoft.com/office/drawing/2016/5/11/chartex" xmlns:cx6="http://schemas.microsoft.com/office/drawing/2016/5/12/chartex" xmlns:cx7="http://schemas.microsoft.com/office/drawing/2016/5/13/chartex" xmlns:cx8="http://schemas.microsoft.com/office/drawing/2016/5/14/chartex" xmlns:mc="http://schemas.openxmlformats.org/markup-compatibility/2006" xmlns:aink="http://schemas.microsoft.com/office/drawing/2016/ink" xmlns:am3d="http://schemas.microsoft.com/office/drawing/2017/model3d" xmlns:o="urn:schemas-microsoft-com:office:office" xmlns:oel="http://schemas.microsoft.com/office/2019/extlst" xmlns:r="http://schemas.openxmlformats.org/officeDocument/2006/relationships" xmlns:m="http://schemas.openxmlformats.org/officeDocument/2006/math" xmlns:v="urn:schemas-microsoft-com:vml" xmlns:wp14="http://schemas.microsoft.com/office/word/2010/wordprocessingDrawing" xmlns:wp="http://schemas.openxmlformats.org/drawingml/2006/wordprocessingDrawing" xmlns:w10="urn:schemas-microsoft-com:office:word" xmlns:w="http://schemas.openxmlformats.org/wordprocessingml/2006/main" xmlns:w14="http://schemas.microsoft.com/office/word/2010/wordml" xmlns:w15="http://schemas.microsoft.com/office/word/2012/wordml" xmlns:w16cex="http://schemas.microsoft.com/office/word/2018/wordml/cex" xmlns:w16cid="http://schemas.microsoft.com/office/word/2016/wordml/cid" xmlns:w16="http://schemas.microsoft.com/office/word/2018/wordml" xmlns:w16sdtdh="http://schemas.microsoft.com/office/word/2020/wordml/sdtdatahash" xmlns:w16se="http://schemas.microsoft.com/office/word/2015/wordml/symex" xmlns:wpg="http://schemas.microsoft.com/office/word/2010/wordprocessingGroup" xmlns:wpi="http://schemas.microsoft.com/office/word/2010/wordprocessingInk" xmlns:wne="http://schemas.microsoft.com/office/word/2006/wordml" xmlns:wps="http://schemas.microsoft.com/office/word/2010/wordprocessingShape" mc:Ignorable="w14 w15 w16se w16cid w16 w16cex w16sdtdh wp14">
   <w:footnote w:type="separator" w:id="-1">
@@ -2457,16 +2037,326 @@
 
 <file path=word/header1.xml><?xml version="1.0" encoding="utf-8"?>
 <w:hdr xmlns:wpc="http://schemas.microsoft.com/office/word/2010/wordprocessingCanvas" xmlns:cx="http://schemas.microsoft.com/office/drawing/2014/chartex" xmlns:cx1="http://schemas.microsoft.com/office/drawing/2015/9/8/chartex" xmlns:cx2="http://schemas.microsoft.com/office/drawing/2015/10/21/chartex" xmlns:cx3="http://schemas.microsoft.com/office/drawing/2016/5/9/chartex" xmlns:cx4="http://schemas.microsoft.com/office/drawing/2016/5/10/chartex" xmlns:cx5="http://schemas.microsoft.com/office/drawing/2016/5/11/chartex" xmlns:cx6="http://schemas.microsoft.com/office/drawing/2016/5/12/chartex" xmlns:cx7="http://schemas.microsoft.com/office/drawing/2016/5/13/chartex" xmlns:cx8="http://schemas.microsoft.com/office/drawing/2016/5/14/chartex" xmlns:mc="http://schemas.openxmlformats.org/markup-compatibility/2006" xmlns:aink="http://schemas.microsoft.com/office/drawing/2016/ink" xmlns:am3d="http://schemas.microsoft.com/office/drawing/2017/model3d" xmlns:o="urn:schemas-microsoft-com:office:office" xmlns:oel="http://schemas.microsoft.com/office/2019/extlst" xmlns:r="http://schemas.openxmlformats.org/officeDocument/2006/relationships" xmlns:m="http://schemas.openxmlformats.org/officeDocument/2006/math" xmlns:v="urn:schemas-microsoft-com:vml" xmlns:wp14="http://schemas.microsoft.com/office/word/2010/wordprocessingDrawing" xmlns:wp="http://schemas.openxmlformats.org/drawingml/2006/wordprocessingDrawing" xmlns:w10="urn:schemas-microsoft-com:office:word" xmlns:w="http://schemas.openxmlformats.org/wordprocessingml/2006/main" xmlns:w14="http://schemas.microsoft.com/office/word/2010/wordml" xmlns:w15="http://schemas.microsoft.com/office/word/2012/wordml" xmlns:w16cex="http://schemas.microsoft.com/office/word/2018/wordml/cex" xmlns:w16cid="http://schemas.microsoft.com/office/word/2016/wordml/cid" xmlns:w16="http://schemas.microsoft.com/office/word/2018/wordml" xmlns:w16sdtdh="http://schemas.microsoft.com/office/word/2020/wordml/sdtdatahash" xmlns:w16se="http://schemas.microsoft.com/office/word/2015/wordml/symex" xmlns:wpg="http://schemas.microsoft.com/office/word/2010/wordprocessingGroup" xmlns:wpi="http://schemas.microsoft.com/office/word/2010/wordprocessingInk" xmlns:wne="http://schemas.microsoft.com/office/word/2006/wordml" xmlns:wps="http://schemas.microsoft.com/office/word/2010/wordprocessingShape" mc:Ignorable="w14 w15 w16se w16cid w16 w16cex w16sdtdh wp14">
-  <w:p>
-    <w:pPr>
-      <w:pStyle w:val="Header"/>
-    </w:pPr>
-  </w:p>
-</w:hdr>
-</file>
-
-<file path=word/header2.xml><?xml version="1.0" encoding="utf-8"?>
-<w:hdr xmlns:wpc="http://schemas.microsoft.com/office/word/2010/wordprocessingCanvas" xmlns:cx="http://schemas.microsoft.com/office/drawing/2014/chartex" xmlns:cx1="http://schemas.microsoft.com/office/drawing/2015/9/8/chartex" xmlns:cx2="http://schemas.microsoft.com/office/drawing/2015/10/21/chartex" xmlns:cx3="http://schemas.microsoft.com/office/drawing/2016/5/9/chartex" xmlns:cx4="http://schemas.microsoft.com/office/drawing/2016/5/10/chartex" xmlns:cx5="http://schemas.microsoft.com/office/drawing/2016/5/11/chartex" xmlns:cx6="http://schemas.microsoft.com/office/drawing/2016/5/12/chartex" xmlns:cx7="http://schemas.microsoft.com/office/drawing/2016/5/13/chartex" xmlns:cx8="http://schemas.microsoft.com/office/drawing/2016/5/14/chartex" xmlns:mc="http://schemas.openxmlformats.org/markup-compatibility/2006" xmlns:aink="http://schemas.microsoft.com/office/drawing/2016/ink" xmlns:am3d="http://schemas.microsoft.com/office/drawing/2017/model3d" xmlns:o="urn:schemas-microsoft-com:office:office" xmlns:oel="http://schemas.microsoft.com/office/2019/extlst" xmlns:r="http://schemas.openxmlformats.org/officeDocument/2006/relationships" xmlns:m="http://schemas.openxmlformats.org/officeDocument/2006/math" xmlns:v="urn:schemas-microsoft-com:vml" xmlns:wp14="http://schemas.microsoft.com/office/word/2010/wordprocessingDrawing" xmlns:wp="http://schemas.openxmlformats.org/drawingml/2006/wordprocessingDrawing" xmlns:w10="urn:schemas-microsoft-com:office:word" xmlns:w="http://schemas.openxmlformats.org/wordprocessingml/2006/main" xmlns:w14="http://schemas.microsoft.com/office/word/2010/wordml" xmlns:w15="http://schemas.microsoft.com/office/word/2012/wordml" xmlns:w16cex="http://schemas.microsoft.com/office/word/2018/wordml/cex" xmlns:w16cid="http://schemas.microsoft.com/office/word/2016/wordml/cid" xmlns:w16="http://schemas.microsoft.com/office/word/2018/wordml" xmlns:w16sdtdh="http://schemas.microsoft.com/office/word/2020/wordml/sdtdatahash" xmlns:w16se="http://schemas.microsoft.com/office/word/2015/wordml/symex" xmlns:wpg="http://schemas.microsoft.com/office/word/2010/wordprocessingGroup" xmlns:wpi="http://schemas.microsoft.com/office/word/2010/wordprocessingInk" xmlns:wne="http://schemas.microsoft.com/office/word/2006/wordml" xmlns:wps="http://schemas.microsoft.com/office/word/2010/wordprocessingShape" mc:Ignorable="w14 w15 w16se w16cid w16 w16cex w16sdtdh wp14">
+  <w:sdt>
+    <w:sdtPr>
+      <w:id w:val="-1318336367"/>
+      <w:docPartObj>
+        <w:docPartGallery w:val="Page Numbers (Top of Page)"/>
+        <w:docPartUnique/>
+      </w:docPartObj>
+    </w:sdtPr>
+    <w:sdtContent>
+      <w:p>
+        <w:pPr>
+          <w:pStyle w:val="Header"/>
+          <w:ind w:right="-283"/>
+          <w:jc w:val="right"/>
+        </w:pPr>
+      </w:p>
+      <w:p>
+        <w:pPr>
+          <w:pStyle w:val="Header"/>
+          <w:ind w:right="-283"/>
+          <w:jc w:val="right"/>
+        </w:pPr>
+      </w:p>
+      <w:p>
+        <w:pPr>
+          <w:pStyle w:val="Header"/>
+          <w:ind w:right="-794"/>
+          <w:jc w:val="right"/>
+        </w:pPr>
+        <w:r>
+          <w:rPr>
+            <w:rFonts w:ascii="BCSans-Bold" w:hAnsi="BCSans-Bold"/>
+            <w:b/>
+            <w:bCs/>
+            <w:color w:val="003366"/>
+            <w:sz w:val="28"/>
+            <w:szCs w:val="28"/>
+          </w:rPr>
+          <w:t>Summary Page</w:t>
+        </w:r>
+        <w:r>
+          <w:rPr>
+            <w:rFonts w:ascii="BCSans-Bold" w:hAnsi="BCSans-Bold"/>
+            <w:b/>
+            <w:bCs/>
+            <w:color w:val="003366"/>
+            <w:sz w:val="28"/>
+            <w:szCs w:val="28"/>
+          </w:rPr>
+          <w:t xml:space="preserve"> </w:t>
+        </w:r>
+        <w:r>
+          <w:rPr>
+            <w:rFonts w:ascii="BCSans-Bold" w:hAnsi="BCSans-Bold"/>
+            <w:color w:val="003366"/>
+            <w:sz w:val="28"/>
+            <w:szCs w:val="28"/>
+          </w:rPr>
+          <w:t>|</w:t>
+        </w:r>
+        <w:r>
+          <w:t xml:space="preserve"> </w:t>
+        </w:r>
+        <w:r>
+          <w:rPr>
+            <w:rFonts w:ascii="BC Sans" w:hAnsi="BC Sans"/>
+            <w:color w:val="003366"/>
+          </w:rPr>
+          <w:t xml:space="preserve">Page </w:t>
+        </w:r>
+        <w:r>
+          <w:rPr>
+            <w:rFonts w:ascii="BC Sans" w:hAnsi="BC Sans"/>
+            <w:color w:val="003366"/>
+          </w:rPr>
+          <w:fldChar w:fldCharType="begin"/>
+        </w:r>
+        <w:r>
+          <w:rPr>
+            <w:rFonts w:ascii="BC Sans" w:hAnsi="BC Sans"/>
+            <w:color w:val="003366"/>
+          </w:rPr>
+          <w:instrText xml:space="preserve"> PAGE </w:instrText>
+        </w:r>
+        <w:r>
+          <w:rPr>
+            <w:rFonts w:ascii="BC Sans" w:hAnsi="BC Sans"/>
+            <w:color w:val="003366"/>
+          </w:rPr>
+          <w:fldChar w:fldCharType="separate"/>
+        </w:r>
+        <w:r>
+          <w:rPr>
+            <w:rFonts w:ascii="BC Sans" w:hAnsi="BC Sans"/>
+            <w:noProof/>
+            <w:color w:val="003366"/>
+          </w:rPr>
+          <w:t>2</w:t>
+        </w:r>
+        <w:r>
+          <w:rPr>
+            <w:rFonts w:ascii="BC Sans" w:hAnsi="BC Sans"/>
+            <w:color w:val="003366"/>
+          </w:rPr>
+          <w:fldChar w:fldCharType="end"/>
+        </w:r>
+        <w:r>
+          <w:rPr>
+            <w:rFonts w:ascii="BC Sans" w:hAnsi="BC Sans"/>
+            <w:color w:val="003366"/>
+          </w:rPr>
+          <w:t xml:space="preserve"> of </w:t>
+        </w:r>
+        <w:r>
+          <w:rPr>
+            <w:rFonts w:ascii="BC Sans" w:hAnsi="BC Sans"/>
+            <w:color w:val="003366"/>
+          </w:rPr>
+          <w:fldChar w:fldCharType="begin"/>
+        </w:r>
+        <w:r>
+          <w:rPr>
+            <w:rFonts w:ascii="BC Sans" w:hAnsi="BC Sans"/>
+            <w:color w:val="003366"/>
+          </w:rPr>
+          <w:instrText xml:space="preserve"> NUMPAGES  </w:instrText>
+        </w:r>
+        <w:r>
+          <w:rPr>
+            <w:rFonts w:ascii="BC Sans" w:hAnsi="BC Sans"/>
+            <w:color w:val="003366"/>
+          </w:rPr>
+          <w:fldChar w:fldCharType="separate"/>
+        </w:r>
+        <w:r>
+          <w:rPr>
+            <w:rFonts w:ascii="BC Sans" w:hAnsi="BC Sans"/>
+            <w:noProof/>
+            <w:color w:val="003366"/>
+          </w:rPr>
+          <w:t>2</w:t>
+        </w:r>
+        <w:r>
+          <w:rPr>
+            <w:rFonts w:ascii="BC Sans" w:hAnsi="BC Sans"/>
+            <w:color w:val="003366"/>
+          </w:rPr>
+          <w:fldChar w:fldCharType="end"/>
+        </w:r>
+      </w:p>
+    </w:sdtContent>
+  </w:sdt>
+  <w:tbl>
+    <w:tblPr>
+      <w:tblStyle w:val="TableGrid"/>
+      <w:tblpPr w:leftFromText="180" w:rightFromText="180" w:vertAnchor="page" w:horzAnchor="margin" w:tblpXSpec="center" w:tblpY="1066"/>
+      <w:tblW w:w="11052" w:type="dxa"/>
+      <w:tblLook w:val="04A0" w:firstRow="1" w:lastRow="0" w:firstColumn="1" w:lastColumn="0" w:noHBand="0" w:noVBand="1"/>
+    </w:tblPr>
+    <w:tblGrid>
+      <w:gridCol w:w="5374"/>
+      <w:gridCol w:w="5678"/>
+    </w:tblGrid>
+    <w:tr>
+      <w:trPr>
+        <w:trHeight w:val="905"/>
+      </w:trPr>
+      <w:tc>
+        <w:tcPr>
+          <w:tcW w:w="5374" w:type="dxa"/>
+          <w:tcBorders>
+            <w:top w:val="nil"/>
+            <w:left w:val="nil"/>
+            <w:bottom w:val="nil"/>
+            <w:right w:val="nil"/>
+          </w:tcBorders>
+          <w:shd w:val="clear" w:color="auto" w:fill="0A3266"/>
+        </w:tcPr>
+        <w:p>
+          <w:pPr>
+            <w:rPr>
+              <w:rFonts w:ascii="BC Sans" w:hAnsi="BC Sans"/>
+            </w:rPr>
+          </w:pPr>
+          <w:r>
+            <w:rPr>
+              <w:rFonts w:ascii="BC Sans" w:hAnsi="BC Sans"/>
+              <w:noProof/>
+            </w:rPr>
+            <w:drawing>
+              <wp:anchor distT="0" distB="0" distL="114300" distR="114300" simplePos="0" relativeHeight="251659264" behindDoc="1" locked="0" layoutInCell="1" allowOverlap="1" wp14:anchorId="63BA221F" wp14:editId="76BBD859">
+                <wp:simplePos x="0" y="0"/>
+                <wp:positionH relativeFrom="column">
+                  <wp:posOffset>222885</wp:posOffset>
+                </wp:positionH>
+                <wp:positionV relativeFrom="paragraph">
+                  <wp:posOffset>87630</wp:posOffset>
+                </wp:positionV>
+                <wp:extent cx="1540510" cy="375285"/>
+                <wp:effectExtent l="0" t="0" r="0" b="5715"/>
+                <wp:wrapSquare wrapText="bothSides"/>
+                <wp:docPr id="1012874431" name="Graphic 1"/>
+                <wp:cNvGraphicFramePr>
+                  <a:graphicFrameLocks xmlns:a="http://schemas.openxmlformats.org/drawingml/2006/main" noChangeAspect="1"/>
+                </wp:cNvGraphicFramePr>
+                <a:graphic xmlns:a="http://schemas.openxmlformats.org/drawingml/2006/main">
+                  <a:graphicData uri="http://schemas.openxmlformats.org/drawingml/2006/picture">
+                    <pic:pic xmlns:pic="http://schemas.openxmlformats.org/drawingml/2006/picture">
+                      <pic:nvPicPr>
+                        <pic:cNvPr id="1012874431" name=""/>
+                        <pic:cNvPicPr/>
+                      </pic:nvPicPr>
+                      <pic:blipFill>
+                        <a:blip r:embed="rId1" cstate="print">
+                          <a:extLst>
+                            <a:ext uri="{28A0092B-C50C-407E-A947-70E740481C1C}">
+                              <a14:useLocalDpi xmlns:a14="http://schemas.microsoft.com/office/drawing/2010/main" val="0"/>
+                            </a:ext>
+                            <a:ext uri="{96DAC541-7B7A-43D3-8B79-37D633B846F1}">
+                              <asvg:svgBlip xmlns:asvg="http://schemas.microsoft.com/office/drawing/2016/SVG/main" r:embed="rId2"/>
+                            </a:ext>
+                          </a:extLst>
+                        </a:blip>
+                        <a:stretch>
+                          <a:fillRect/>
+                        </a:stretch>
+                      </pic:blipFill>
+                      <pic:spPr>
+                        <a:xfrm>
+                          <a:off x="0" y="0"/>
+                          <a:ext cx="1540510" cy="375285"/>
+                        </a:xfrm>
+                        <a:prstGeom prst="rect">
+                          <a:avLst/>
+                        </a:prstGeom>
+                      </pic:spPr>
+                    </pic:pic>
+                  </a:graphicData>
+                </a:graphic>
+                <wp14:sizeRelH relativeFrom="margin">
+                  <wp14:pctWidth>0</wp14:pctWidth>
+                </wp14:sizeRelH>
+                <wp14:sizeRelV relativeFrom="margin">
+                  <wp14:pctHeight>0</wp14:pctHeight>
+                </wp14:sizeRelV>
+              </wp:anchor>
+            </w:drawing>
+          </w:r>
+        </w:p>
+      </w:tc>
+      <w:tc>
+        <w:tcPr>
+          <w:tcW w:w="5678" w:type="dxa"/>
+          <w:tcBorders>
+            <w:top w:val="nil"/>
+            <w:left w:val="nil"/>
+            <w:bottom w:val="nil"/>
+            <w:right w:val="nil"/>
+          </w:tcBorders>
+          <w:shd w:val="clear" w:color="auto" w:fill="0A3266"/>
+          <w:vAlign w:val="center"/>
+        </w:tcPr>
+        <w:p>
+          <w:pPr>
+            <w:spacing w:line="276" w:lineRule="auto"/>
+            <w:jc w:val="center"/>
+            <w:rPr>
+              <w:rFonts w:ascii="BC Sans" w:hAnsi="BC Sans"/>
+              <w:b/>
+              <w:bCs/>
+            </w:rPr>
+          </w:pPr>
+          <w:r>
+            <w:rPr>
+              <w:rFonts w:ascii="BC Sans" w:hAnsi="BC Sans"/>
+              <w:sz w:val="20"/>
+              <w:szCs w:val="20"/>
+            </w:rPr>
+            <w:t xml:space="preserve">                      </w:t>
+          </w:r>
+          <w:r>
+            <w:rPr>
+              <w:rFonts w:ascii="BC Sans" w:hAnsi="BC Sans"/>
+              <w:sz w:val="20"/>
+              <w:szCs w:val="20"/>
+            </w:rPr>
+            <w:t xml:space="preserve">      </w:t>
+          </w:r>
+          <w:r>
+            <w:rPr>
+              <w:rFonts w:ascii="BC Sans" w:hAnsi="BC Sans"/>
+              <w:b/>
+              <w:bCs/>
+            </w:rPr>
+            <w:t>Request # {</w:t>
+          </w:r>
+          <w:proofErr w:type="spellStart"/>
+          <w:proofErr w:type="gramStart"/>
+          <w:r>
+            <w:rPr>
+              <w:rFonts w:ascii="BC Sans" w:hAnsi="BC Sans"/>
+              <w:b/>
+              <w:bCs/>
+            </w:rPr>
+            <w:t>d.requestnumber</w:t>
+          </w:r>
+          <w:proofErr w:type="spellEnd"/>
+          <w:proofErr w:type="gramEnd"/>
+          <w:r>
+            <w:rPr>
+              <w:rFonts w:ascii="BC Sans" w:hAnsi="BC Sans"/>
+              <w:b/>
+              <w:bCs/>
+            </w:rPr>
+            <w:t>}</w:t>
+          </w:r>
+        </w:p>
+      </w:tc>
+    </w:tr>
+  </w:tbl>
   <w:p>
     <w:pPr>
       <w:pStyle w:val="Header"/>
@@ -2474,8 +2364,8 @@
         <w:tab w:val="clear" w:pos="4680"/>
         <w:tab w:val="clear" w:pos="9360"/>
       </w:tabs>
-      <w:ind w:left="1440" w:firstLine="720"/>
-      <w:jc w:val="right"/>
+      <w:spacing w:after="360" w:line="840" w:lineRule="auto"/>
+      <w:ind w:right="-170"/>
       <w:rPr>
         <w:rFonts w:ascii="BCSans-Bold" w:hAnsi="BCSans-Bold"/>
         <w:b/>
@@ -2484,61 +2374,6 @@
         <w:sz w:val="28"/>
         <w:szCs w:val="28"/>
       </w:rPr>
-    </w:pPr>
-    <w:r>
-      <w:rPr>
-        <w:rFonts w:ascii="BCSans-Bold" w:hAnsi="BCSans-Bold"/>
-        <w:b/>
-        <w:bCs/>
-        <w:color w:val="003366"/>
-        <w:sz w:val="28"/>
-        <w:szCs w:val="28"/>
-      </w:rPr>
-      <w:t xml:space="preserve">                          </w:t>
-    </w:r>
-    <w:r>
-      <w:rPr>
-        <w:rFonts w:ascii="BCSans-Bold" w:hAnsi="BCSans-Bold"/>
-        <w:b/>
-        <w:bCs/>
-        <w:color w:val="003366"/>
-        <w:sz w:val="44"/>
-        <w:szCs w:val="44"/>
-      </w:rPr>
-      <w:tab/>
-    </w:r>
-    <w:r>
-      <w:rPr>
-        <w:rFonts w:ascii="BCSans-Bold" w:hAnsi="BCSans-Bold"/>
-        <w:b/>
-        <w:bCs/>
-        <w:color w:val="003366"/>
-        <w:sz w:val="44"/>
-        <w:szCs w:val="44"/>
-      </w:rPr>
-      <w:tab/>
-      <w:t xml:space="preserve">  </w:t>
-    </w:r>
-    <w:r>
-      <w:rPr>
-        <w:rFonts w:ascii="BCSans-Bold" w:hAnsi="BCSans-Bold"/>
-        <w:b/>
-        <w:bCs/>
-        <w:color w:val="003366"/>
-        <w:sz w:val="28"/>
-        <w:szCs w:val="28"/>
-      </w:rPr>
-      <w:t>Summary Page</w:t>
-    </w:r>
-  </w:p>
-</w:hdr>
-</file>
-
-<file path=word/header3.xml><?xml version="1.0" encoding="utf-8"?>
-<w:hdr xmlns:wpc="http://schemas.microsoft.com/office/word/2010/wordprocessingCanvas" xmlns:cx="http://schemas.microsoft.com/office/drawing/2014/chartex" xmlns:cx1="http://schemas.microsoft.com/office/drawing/2015/9/8/chartex" xmlns:cx2="http://schemas.microsoft.com/office/drawing/2015/10/21/chartex" xmlns:cx3="http://schemas.microsoft.com/office/drawing/2016/5/9/chartex" xmlns:cx4="http://schemas.microsoft.com/office/drawing/2016/5/10/chartex" xmlns:cx5="http://schemas.microsoft.com/office/drawing/2016/5/11/chartex" xmlns:cx6="http://schemas.microsoft.com/office/drawing/2016/5/12/chartex" xmlns:cx7="http://schemas.microsoft.com/office/drawing/2016/5/13/chartex" xmlns:cx8="http://schemas.microsoft.com/office/drawing/2016/5/14/chartex" xmlns:mc="http://schemas.openxmlformats.org/markup-compatibility/2006" xmlns:aink="http://schemas.microsoft.com/office/drawing/2016/ink" xmlns:am3d="http://schemas.microsoft.com/office/drawing/2017/model3d" xmlns:o="urn:schemas-microsoft-com:office:office" xmlns:oel="http://schemas.microsoft.com/office/2019/extlst" xmlns:r="http://schemas.openxmlformats.org/officeDocument/2006/relationships" xmlns:m="http://schemas.openxmlformats.org/officeDocument/2006/math" xmlns:v="urn:schemas-microsoft-com:vml" xmlns:wp14="http://schemas.microsoft.com/office/word/2010/wordprocessingDrawing" xmlns:wp="http://schemas.openxmlformats.org/drawingml/2006/wordprocessingDrawing" xmlns:w10="urn:schemas-microsoft-com:office:word" xmlns:w="http://schemas.openxmlformats.org/wordprocessingml/2006/main" xmlns:w14="http://schemas.microsoft.com/office/word/2010/wordml" xmlns:w15="http://schemas.microsoft.com/office/word/2012/wordml" xmlns:w16cex="http://schemas.microsoft.com/office/word/2018/wordml/cex" xmlns:w16cid="http://schemas.microsoft.com/office/word/2016/wordml/cid" xmlns:w16="http://schemas.microsoft.com/office/word/2018/wordml" xmlns:w16sdtdh="http://schemas.microsoft.com/office/word/2020/wordml/sdtdatahash" xmlns:w16se="http://schemas.microsoft.com/office/word/2015/wordml/symex" xmlns:wpg="http://schemas.microsoft.com/office/word/2010/wordprocessingGroup" xmlns:wpi="http://schemas.microsoft.com/office/word/2010/wordprocessingInk" xmlns:wne="http://schemas.microsoft.com/office/word/2006/wordml" xmlns:wps="http://schemas.microsoft.com/office/word/2010/wordprocessingShape" mc:Ignorable="w14 w15 w16se w16cid w16 w16cex w16sdtdh wp14">
-  <w:p>
-    <w:pPr>
-      <w:pStyle w:val="Header"/>
     </w:pPr>
   </w:p>
 </w:hdr>
@@ -3465,10 +3300,21 @@
 </file>
 
 <file path=customXml/item1.xml><?xml version="1.0" encoding="utf-8"?>
-<b:Sources xmlns:b="http://schemas.openxmlformats.org/officeDocument/2006/bibliography" xmlns="http://schemas.openxmlformats.org/officeDocument/2006/bibliography" SelectedStyle="/APASixthEditionOfficeOnline.xsl" StyleName="APA" Version="6"/>
+<p:properties xmlns:p="http://schemas.microsoft.com/office/2006/metadata/properties" xmlns:xsi="http://www.w3.org/2001/XMLSchema-instance" xmlns:pc="http://schemas.microsoft.com/office/infopath/2007/PartnerControls">
+  <documentManagement/>
+</p:properties>
 </file>
 
 <file path=customXml/item2.xml><?xml version="1.0" encoding="utf-8"?>
+<?mso-contentType ?>
+<FormTemplates xmlns="http://schemas.microsoft.com/sharepoint/v3/contenttype/forms">
+  <Display>DocumentLibraryForm</Display>
+  <Edit>DocumentLibraryForm</Edit>
+  <New>DocumentLibraryForm</New>
+</FormTemplates>
+</file>
+
+<file path=customXml/item3.xml><?xml version="1.0" encoding="utf-8"?>
 <ct:contentTypeSchema xmlns:ct="http://schemas.microsoft.com/office/2006/metadata/contentType" xmlns:ma="http://schemas.microsoft.com/office/2006/metadata/properties/metaAttributes" ct:_="" ma:_="" ma:contentTypeName="Document" ma:contentTypeID="0x010100E774CC2FC15D5F4B9843318F21B96CF2" ma:contentTypeVersion="13" ma:contentTypeDescription="Create a new document." ma:contentTypeScope="" ma:versionID="9734f759d7539526660f242c532f1a36">
   <xsd:schema xmlns:xsd="http://www.w3.org/2001/XMLSchema" xmlns:xs="http://www.w3.org/2001/XMLSchema" xmlns:p="http://schemas.microsoft.com/office/2006/metadata/properties" xmlns:ns2="75e570c0-d7c7-4c73-adba-666f84131a9c" xmlns:ns3="89ff61d5-a6c1-4b78-89d0-b0aeb35ad473" targetNamespace="http://schemas.microsoft.com/office/2006/metadata/properties" ma:root="true" ma:fieldsID="fcda4498f13abd7a0badb315690a5b80" ns2:_="" ns3:_="">
     <xsd:import namespace="75e570c0-d7c7-4c73-adba-666f84131a9c"/>
@@ -3691,30 +3537,28 @@
 </ct:contentTypeSchema>
 </file>
 
-<file path=customXml/item3.xml><?xml version="1.0" encoding="utf-8"?>
-<?mso-contentType ?>
-<FormTemplates xmlns="http://schemas.microsoft.com/sharepoint/v3/contenttype/forms">
-  <Display>DocumentLibraryForm</Display>
-  <Edit>DocumentLibraryForm</Edit>
-  <New>DocumentLibraryForm</New>
-</FormTemplates>
-</file>
-
 <file path=customXml/item4.xml><?xml version="1.0" encoding="utf-8"?>
-<p:properties xmlns:p="http://schemas.microsoft.com/office/2006/metadata/properties" xmlns:xsi="http://www.w3.org/2001/XMLSchema-instance" xmlns:pc="http://schemas.microsoft.com/office/infopath/2007/PartnerControls">
-  <documentManagement/>
-</p:properties>
+<b:Sources xmlns:b="http://schemas.openxmlformats.org/officeDocument/2006/bibliography" xmlns="http://schemas.openxmlformats.org/officeDocument/2006/bibliography" SelectedStyle="/APASixthEditionOfficeOnline.xsl" StyleName="APA" Version="6"/>
 </file>
 
 <file path=customXml/itemProps1.xml><?xml version="1.0" encoding="utf-8"?>
-<ds:datastoreItem xmlns:ds="http://schemas.openxmlformats.org/officeDocument/2006/customXml" ds:itemID="{9CE651B1-34DA-524A-9E9A-91E44FB38903}">
+<ds:datastoreItem xmlns:ds="http://schemas.openxmlformats.org/officeDocument/2006/customXml" ds:itemID="{B09A3C2A-023B-46CF-A296-EF6639527430}">
   <ds:schemaRefs>
-    <ds:schemaRef ds:uri="http://schemas.openxmlformats.org/officeDocument/2006/bibliography"/>
+    <ds:schemaRef ds:uri="http://schemas.microsoft.com/office/2006/metadata/properties"/>
+    <ds:schemaRef ds:uri="http://schemas.microsoft.com/office/infopath/2007/PartnerControls"/>
   </ds:schemaRefs>
 </ds:datastoreItem>
 </file>
 
 <file path=customXml/itemProps2.xml><?xml version="1.0" encoding="utf-8"?>
+<ds:datastoreItem xmlns:ds="http://schemas.openxmlformats.org/officeDocument/2006/customXml" ds:itemID="{641E4145-9D85-4BD2-927D-7AB21DB3B68E}">
+  <ds:schemaRefs>
+    <ds:schemaRef ds:uri="http://schemas.microsoft.com/sharepoint/v3/contenttype/forms"/>
+  </ds:schemaRefs>
+</ds:datastoreItem>
+</file>
+
+<file path=customXml/itemProps3.xml><?xml version="1.0" encoding="utf-8"?>
 <ds:datastoreItem xmlns:ds="http://schemas.openxmlformats.org/officeDocument/2006/customXml" ds:itemID="{733BAA04-22FD-4001-8AC3-016CFE0D0D03}">
   <ds:schemaRefs>
     <ds:schemaRef ds:uri="http://schemas.microsoft.com/office/2006/metadata/contentType"/>
@@ -3733,19 +3577,10 @@
 </ds:datastoreItem>
 </file>
 
-<file path=customXml/itemProps3.xml><?xml version="1.0" encoding="utf-8"?>
-<ds:datastoreItem xmlns:ds="http://schemas.openxmlformats.org/officeDocument/2006/customXml" ds:itemID="{641E4145-9D85-4BD2-927D-7AB21DB3B68E}">
+<file path=customXml/itemProps4.xml><?xml version="1.0" encoding="utf-8"?>
+<ds:datastoreItem xmlns:ds="http://schemas.openxmlformats.org/officeDocument/2006/customXml" ds:itemID="{9CE651B1-34DA-524A-9E9A-91E44FB38903}">
   <ds:schemaRefs>
-    <ds:schemaRef ds:uri="http://schemas.microsoft.com/sharepoint/v3/contenttype/forms"/>
-  </ds:schemaRefs>
-</ds:datastoreItem>
-</file>
-
-<file path=customXml/itemProps4.xml><?xml version="1.0" encoding="utf-8"?>
-<ds:datastoreItem xmlns:ds="http://schemas.openxmlformats.org/officeDocument/2006/customXml" ds:itemID="{B09A3C2A-023B-46CF-A296-EF6639527430}">
-  <ds:schemaRefs>
-    <ds:schemaRef ds:uri="http://schemas.microsoft.com/office/2006/metadata/properties"/>
-    <ds:schemaRef ds:uri="http://schemas.microsoft.com/office/infopath/2007/PartnerControls"/>
+    <ds:schemaRef ds:uri="http://schemas.openxmlformats.org/officeDocument/2006/bibliography"/>
   </ds:schemaRefs>
 </ds:datastoreItem>
 </file>
</xml_diff>